<commit_message>
add appendices in single doc; start to develop list of figures/tables to include in main and appendix
</commit_message>
<xml_diff>
--- a/bayes_paper/all_manuscript.docx
+++ b/bayes_paper/all_manuscript.docx
@@ -117,11 +117,11 @@
         <w:pStyle w:val="BodyText1"/>
       </w:pPr>
       <w:r>
-        <w:t xml:space="preserve">To better determine the amount of annual gain in e0 that should be assumed if current e0 improvement rates were to continue, 101 different e0 gain scenarios, ranging from 0% slowdown, assuming no slowdown since the breakpoint year, to 100% slowdown, assuming no gain since the breakpoint </w:t>
+        <w:t xml:space="preserve">To better determine the amount of annual gain in e0 that should be assumed if current e0 improvement rates were to continue, 101 different e0 gain scenarios, ranging from 0% slowdown, assuming no slowdown since the </w:t>
       </w:r>
       <w:r>
         <w:lastRenderedPageBreak/>
-        <w:t xml:space="preserve">year, and the Bayes Factor (ratio of likelihoods) for each of these scenarios calculated as compared with the 0% slowdown scenario. The scenario that maximises the Bayes Factor is identified. Each ONS biennial projection is converted into an improvement rate scenario, and the Bayes Factor for each of these scenarios calculated as well. </w:t>
+        <w:t xml:space="preserve">breakpoint year, to 100% slowdown, assuming no gain since the breakpoint year, and the Bayes Factor (ratio of likelihoods) for each of these scenarios calculated as compared with the 0% slowdown scenario. The scenario that maximises the Bayes Factor is identified. Each ONS biennial projection is converted into an improvement rate scenario, and the Bayes Factor for each of these scenarios calculated as well. </w:t>
       </w:r>
     </w:p>
     <w:p>
@@ -229,6 +229,7 @@
         <w:rPr>
           <w:b/>
         </w:rPr>
+        <w:lastRenderedPageBreak/>
         <w:br w:type="page"/>
       </w:r>
     </w:p>
@@ -385,7 +386,11 @@
         <w:fldChar w:fldCharType="end"/>
       </w:r>
       <w:r>
-        <w:t xml:space="preserve">  they had often been deleterious rather than positive </w:t>
+        <w:t xml:space="preserve">  </w:t>
+      </w:r>
+      <w:r>
+        <w:lastRenderedPageBreak/>
+        <w:t xml:space="preserve">they had often been deleterious rather than positive </w:t>
       </w:r>
       <w:r>
         <w:fldChar w:fldCharType="begin"/>
@@ -403,11 +408,7 @@
         <w:fldChar w:fldCharType="end"/>
       </w:r>
       <w:r>
-        <w:t xml:space="preserve">, and the UK’s cohort </w:t>
-      </w:r>
-      <w:r>
-        <w:lastRenderedPageBreak/>
-        <w:t xml:space="preserve">effect was of particular interest to the actuarial profession as they constituted a source of substantial ‘longevity risk’ affecting the viability of both private and state pensions. </w:t>
+        <w:t xml:space="preserve">, and the UK’s cohort effect was of particular interest to the actuarial profession as they constituted a source of substantial ‘longevity risk’ affecting the viability of both private and state pensions. </w:t>
       </w:r>
       <w:r>
         <w:fldChar w:fldCharType="begin"/>
@@ -590,11 +591,8 @@
         <w:pStyle w:val="BodyText1"/>
       </w:pPr>
       <w:r>
-        <w:t xml:space="preserve">This paper aims to bring some of these divergent strands of researchers together by focusing on the way ONS mortality projections have changed over </w:t>
-      </w:r>
-      <w:r>
         <w:lastRenderedPageBreak/>
-        <w:t xml:space="preserve">this period of stalling UK life expectancy, and how new data about UK life expectancies can be better used to inform our assumptions about future life expectancy trajectories in the UK. We introduce a complementary approach to both evaluating and updating beliefs about how substantial and persistent the recent stalling in life expectancy improvements have been, which uses Bayes Factors to estimate the relative likelihood of having observed the life expectancy improvement that have been observed since 2010 if the long-term trends in life expectancy improvement rates previously observed were still continuing. The approach allows quick updating of beliefs about how far short post-2010 improvement rates have fallen from earlier trends, which can rapidly incorporate each new annual release of UK life expectancy data. This means we can produce interim life expectancy projections in the years between the biennial releases. </w:t>
+        <w:t xml:space="preserve">This paper aims to bring some of these divergent strands of researchers together by focusing on the way ONS mortality projections have changed over this period of stalling UK life expectancy, and how new data about UK life expectancies can be better used to inform our assumptions about future life expectancy trajectories in the UK. We introduce a complementary approach to both evaluating and updating beliefs about how substantial and persistent the recent stalling in life expectancy improvements have been, which uses Bayes Factors to estimate the relative likelihood of having observed the life expectancy improvement that have been observed since 2010 if the long-term trends in life expectancy improvement rates previously observed were still continuing. The approach allows quick updating of beliefs about how far short post-2010 improvement rates have fallen from earlier trends, which can rapidly incorporate each new annual release of UK life expectancy data. This means we can produce interim life expectancy projections in the years between the biennial releases. </w:t>
       </w:r>
     </w:p>
     <w:p>
@@ -610,11 +608,11 @@
         <w:pStyle w:val="BodyText1"/>
       </w:pPr>
       <w:r>
-        <w:t xml:space="preserve">The rest of this paper proceeds as follows: Firstly, we will present annual change rates in life expectancy in the UK as compared with a number of other high income countries, to determine the extent to which the recent slowdown in life expectancy in the UK is an international phenomenon. Secondly, we will calculate changes in life expectancy for each UK nation or group of nations, to see whether the slowdown is similar in magnitude and contemporaneous </w:t>
+        <w:t xml:space="preserve">The rest of this paper proceeds as follows: Firstly, we will present annual change rates in life expectancy in the UK as compared with a number of other high income countries, to determine the extent to which the recent slowdown </w:t>
       </w:r>
       <w:r>
         <w:lastRenderedPageBreak/>
-        <w:t xml:space="preserve">throughout UK populations; this will be supported by performing change-point analysis of annual life expectancy changes for each of these UK populations. Thirdly, we will present the ONS life expectancy projections for the UK from 2012 onwards, to show how these projections have been successively </w:t>
+        <w:t xml:space="preserve">in life expectancy in the UK is an international phenomenon. Secondly, we will calculate changes in life expectancy for each UK nation or group of nations, to see whether the slowdown is similar in magnitude and contemporaneous throughout UK populations; this will be supported by performing change-point analysis of annual life expectancy changes for each of these UK populations. Thirdly, we will present the ONS life expectancy projections for the UK from 2012 onwards, to show how these projections have been successively </w:t>
       </w:r>
       <w:proofErr w:type="spellStart"/>
       <w:r>
@@ -673,15 +671,7 @@
       </w:r>
       <w:proofErr w:type="spellEnd"/>
       <w:r>
-        <w:t xml:space="preserve"> analysis is performed to assess whether the slowdown is contemporaneous, suggesting common exposure. ONS forecasts from 2012 onwards for the UK as a whole are shown to demonstrate the extent of the slowdown assumed by each biennial projection, including as </w:t>
-      </w:r>
-      <w:proofErr w:type="spellStart"/>
-      <w:r>
-        <w:t>heatmaps</w:t>
-      </w:r>
-      <w:proofErr w:type="spellEnd"/>
-      <w:r>
-        <w:t xml:space="preserve"> showing changes in conditional life expectancy between successive projections. </w:t>
+        <w:t xml:space="preserve"> analysis is performed to assess whether the slowdown is contemporaneous, suggesting common exposure. ONS forecasts from 2012 onwards for the UK as a whole are shown to demonstrate the extent of the slowdown assumed by each biennial projection. </w:t>
       </w:r>
     </w:p>
     <w:p>
@@ -734,15 +724,54 @@
         <w:pStyle w:val="BodyText1"/>
       </w:pPr>
       <w:r>
-        <w:t xml:space="preserve">Table R1.1 shows the average annual change in life expectancy by decade for 37 HMD nations including the UK. Figure R1.1A in the </w:t>
+        <w:fldChar w:fldCharType="begin"/>
+      </w:r>
+      <w:r>
+        <w:instrText xml:space="preserve"> REF _Ref31184747 \h </w:instrText>
+      </w:r>
+      <w:r>
+        <w:fldChar w:fldCharType="separate"/>
+      </w:r>
+      <w:r>
+        <w:t xml:space="preserve">Table </w:t>
+      </w:r>
+      <w:r>
+        <w:rPr>
+          <w:noProof/>
+        </w:rPr>
+        <w:t>1</w:t>
+      </w:r>
+      <w:r>
+        <w:fldChar w:fldCharType="end"/>
+      </w:r>
+      <w:r>
+        <w:t xml:space="preserve"> </w:t>
+      </w:r>
+      <w:r>
+        <w:t xml:space="preserve">shows the average annual change in life expectancy by decade for 37 HMD nations including the UK. </w:t>
+      </w:r>
+      <w:r>
+        <w:rPr>
+          <w:highlight w:val="yellow"/>
+        </w:rPr>
+        <w:t xml:space="preserve">Figure R1.1A in the </w:t>
       </w:r>
       <w:proofErr w:type="spellStart"/>
       <w:r>
+        <w:rPr>
+          <w:highlight w:val="yellow"/>
+        </w:rPr>
         <w:t>webappendix</w:t>
       </w:r>
       <w:proofErr w:type="spellEnd"/>
       <w:r>
-        <w:t xml:space="preserve"> R1.A shows the same results graphically, with countries arranged by average annual improvement in the 2010s. </w:t>
+        <w:rPr>
+          <w:highlight w:val="yellow"/>
+        </w:rPr>
+        <w:t xml:space="preserve"> R1.A shows the same results graphically, with countries arranged by average annual improvement in the 2010s.</w:t>
+      </w:r>
+      <w:r>
+        <w:t xml:space="preserve"> </w:t>
       </w:r>
     </w:p>
     <w:p>
@@ -758,11 +787,11 @@
         <w:pStyle w:val="BodyText1"/>
       </w:pPr>
       <w:r>
-        <w:t xml:space="preserve">In general, there appears a tendency for those countries with the worst changes in the 1980s and 1990s to have the fastest rates of improvement in the 2010s, and vice-versa, with the fastest recent gains seen in Russia and Eastern European nations, and the slowest gains in the USA, the UK, and other rich Western European nations. For many countries - including the USA, </w:t>
+        <w:t xml:space="preserve">In general, there appears a tendency for those countries with the worst changes in the 1980s and 1990s to have the fastest rates of improvement in the 2010s, and vice-versa, with the fastest recent gains seen in Russia and Eastern European nations, and the slowest gains in the USA, the UK, and </w:t>
       </w:r>
       <w:r>
         <w:lastRenderedPageBreak/>
-        <w:t>Iceland, the UK, Canada, Taiwan, Spain, Ireland and Estonia – there were faster rates of improvement in the 2000s than in earlier decades, especially for males. However not all of these countries with fast rates of improvements in the 2000s then saw exceptionally low rates of improvement in the 2010s.</w:t>
+        <w:t>other rich Western European nations. For many countries - including the USA, Iceland, the UK, Canada, Taiwan, Spain, Ireland and Estonia – there were faster rates of improvement in the 2000s than in earlier decades, especially for males. However not all of these countries with fast rates of improvements in the 2000s then saw exceptionally low rates of improvement in the 2010s.</w:t>
       </w:r>
     </w:p>
     <w:p>
@@ -770,7 +799,13 @@
         <w:pStyle w:val="BodyText1"/>
       </w:pPr>
       <w:r>
-        <w:t>The similarity between average rates of improvement in the 2010s in Germany and the UK is noteworthy, with average sex specific improvement rates within 0.01 years per year of each other (0.09 compared with 0.10 for females in the UK and Germany respectively; 0.16 compared with 0.17 for males). The German data covers 2010-2017 inclusive, whereas for the UK the data extends to 2016. Further analysis of annual improvement rates in the USA, the UK, the Netherlands and Germany is presented in appendix R1.B.</w:t>
+        <w:t xml:space="preserve">The similarity between average rates of improvement in the 2010s in Germany and the UK is noteworthy, with average sex specific improvement rates within 0.01 years per year of each other (0.09 compared with 0.10 for females in the UK and Germany respectively; 0.16 compared with 0.17 for males). The German data covers 2010-2017 inclusive, whereas for the UK the data extends to 2016. Further analysis of annual improvement rates in the USA, the UK, the Netherlands and Germany is presented in </w:t>
+      </w:r>
+      <w:r>
+        <w:rPr>
+          <w:highlight w:val="yellow"/>
+        </w:rPr>
+        <w:t>appendix R1.B.</w:t>
       </w:r>
     </w:p>
     <w:p>
@@ -13393,15 +13428,10 @@
     <w:p>
       <w:pPr>
         <w:pStyle w:val="Caption"/>
-        <w:rPr>
-          <w:rFonts w:ascii="Helvetica" w:hAnsi="Helvetica" w:cs="Helvetica"/>
-          <w:color w:val="333333"/>
-          <w:sz w:val="21"/>
-          <w:szCs w:val="21"/>
-        </w:rPr>
       </w:pPr>
-      <w:r>
-        <w:t>Table R</w:t>
+      <w:bookmarkStart w:id="0" w:name="_Ref31184747"/>
+      <w:r>
+        <w:t xml:space="preserve">Table </w:t>
       </w:r>
       <w:fldSimple w:instr=" SEQ Table \* ARABIC ">
         <w:r>
@@ -13411,11 +13441,14 @@
           <w:t>1</w:t>
         </w:r>
       </w:fldSimple>
-      <w:r>
-        <w:t>.1 Average annual life expectancy changes by decade, arranged by average gain in 2010s. (Lowest at top.) Source: Human Mortality Database</w:t>
+      <w:bookmarkEnd w:id="0"/>
+      <w:r>
+        <w:t xml:space="preserve"> </w:t>
+      </w:r>
+      <w:r>
+        <w:t>Average annual life expectancy changes by decade, arranged by average gain in 2010s. (Lowest at top.) Source: Human Mortality Database</w:t>
       </w:r>
     </w:p>
-    <w:p/>
     <w:p>
       <w:pPr>
         <w:pStyle w:val="Heading1"/>
@@ -13430,7 +13463,58 @@
         <w:pStyle w:val="BodyText1"/>
       </w:pPr>
       <w:r>
-        <w:t>Table R2.1 and figure R2.1 show the average annual change in life expectancy in the UK and constituent nations by sex and decade. For the UK as a whole, and all constituent nations except Northern Ireland, the 2000s saw faster rates of improvement in life expectancy than the 1980s and 1990s. Rates of improvement in the UK as a whole have been higher each decade for males than for females, including in the 2010s, with annual gains of 0.31 years/year for males in the 2000s, compared with 0.24 years/year for females. For the UK and all constituent nations, rates of annual improvement were lower in the 2010s than any of the three previous decades, and lower still for females than males.</w:t>
+        <w:fldChar w:fldCharType="begin"/>
+      </w:r>
+      <w:r>
+        <w:instrText xml:space="preserve"> REF _Ref31184857 \h </w:instrText>
+      </w:r>
+      <w:r>
+        <w:fldChar w:fldCharType="separate"/>
+      </w:r>
+      <w:r>
+        <w:t xml:space="preserve">Table </w:t>
+      </w:r>
+      <w:r>
+        <w:rPr>
+          <w:noProof/>
+        </w:rPr>
+        <w:t>2</w:t>
+      </w:r>
+      <w:r>
+        <w:fldChar w:fldCharType="end"/>
+      </w:r>
+      <w:r>
+        <w:t xml:space="preserve"> </w:t>
+      </w:r>
+      <w:r>
+        <w:t xml:space="preserve">and </w:t>
+      </w:r>
+      <w:r>
+        <w:fldChar w:fldCharType="begin"/>
+      </w:r>
+      <w:r>
+        <w:instrText xml:space="preserve"> REF _Ref31184871 \h </w:instrText>
+      </w:r>
+      <w:r>
+        <w:fldChar w:fldCharType="separate"/>
+      </w:r>
+      <w:r>
+        <w:t xml:space="preserve">Figure </w:t>
+      </w:r>
+      <w:r>
+        <w:rPr>
+          <w:noProof/>
+        </w:rPr>
+        <w:t>1</w:t>
+      </w:r>
+      <w:r>
+        <w:fldChar w:fldCharType="end"/>
+      </w:r>
+      <w:r>
+        <w:t xml:space="preserve"> </w:t>
+      </w:r>
+      <w:r>
+        <w:t>show the average annual change in life expectancy in the UK and constituent nations by sex and decade. For the UK as a whole, and all constituent nations except Northern Ireland, the 2000s saw faster rates of improvement in life expectancy than the 1980s and 1990s. Rates of improvement in the UK as a whole have been higher each decade for males than for females, including in the 2010s, with annual gains of 0.31 years/year for males in the 2000s, compared with 0.24 years/year for females. For the UK and all constituent nations, rates of annual improvement were lower in the 2010s than any of the three previous decades, and lower still for females than males.</w:t>
       </w:r>
     </w:p>
     <w:p>
@@ -15544,15 +15628,25 @@
     <w:p>
       <w:pPr>
         <w:pStyle w:val="Caption"/>
-        <w:rPr>
-          <w:rFonts w:ascii="Helvetica" w:hAnsi="Helvetica" w:cs="Helvetica"/>
-          <w:color w:val="333333"/>
-          <w:sz w:val="21"/>
-          <w:szCs w:val="21"/>
-        </w:rPr>
       </w:pPr>
-      <w:r>
-        <w:t>Table R2.1 Average annual change in life expectancy by sex and decade, UK and constituent nations. (Source: ONS)</w:t>
+      <w:bookmarkStart w:id="1" w:name="_Ref31184857"/>
+      <w:r>
+        <w:t xml:space="preserve">Table </w:t>
+      </w:r>
+      <w:fldSimple w:instr=" SEQ Table \* ARABIC ">
+        <w:r>
+          <w:rPr>
+            <w:noProof/>
+          </w:rPr>
+          <w:t>2</w:t>
+        </w:r>
+      </w:fldSimple>
+      <w:bookmarkEnd w:id="1"/>
+      <w:r>
+        <w:t xml:space="preserve"> </w:t>
+      </w:r>
+      <w:r>
+        <w:t>Average annual change in life expectancy by sex and decade, UK and constituent nations. (Source: ONS)</w:t>
       </w:r>
     </w:p>
     <w:p>
@@ -15617,15 +15711,22 @@
     <w:p>
       <w:pPr>
         <w:pStyle w:val="Caption"/>
-        <w:rPr>
-          <w:rFonts w:ascii="Helvetica" w:hAnsi="Helvetica" w:cs="Helvetica"/>
-          <w:color w:val="333333"/>
-          <w:sz w:val="21"/>
-          <w:szCs w:val="21"/>
-        </w:rPr>
       </w:pPr>
-      <w:r>
-        <w:t>Figure R2.1 Average annual change in life expectancy in the UK and constituent nations, by sex and decade. (Source: ONS)</w:t>
+      <w:bookmarkStart w:id="2" w:name="_Ref31184871"/>
+      <w:r>
+        <w:t xml:space="preserve">Figure </w:t>
+      </w:r>
+      <w:fldSimple w:instr=" SEQ Figure \* ARABIC ">
+        <w:r>
+          <w:rPr>
+            <w:noProof/>
+          </w:rPr>
+          <w:t>1</w:t>
+        </w:r>
+      </w:fldSimple>
+      <w:bookmarkEnd w:id="2"/>
+      <w:r>
+        <w:t>Average annual change in life expectancy in the UK and constituent nations, by sex and decade. (Source: ONS)</w:t>
       </w:r>
     </w:p>
     <w:p>
@@ -15634,11 +15735,29 @@
       </w:pPr>
       <w:proofErr w:type="spellStart"/>
       <w:r>
+        <w:rPr>
+          <w:highlight w:val="yellow"/>
+        </w:rPr>
         <w:t>Webappendix</w:t>
       </w:r>
       <w:proofErr w:type="spellEnd"/>
       <w:r>
-        <w:t xml:space="preserve"> R2.1A and R2.2A both provide further analyses of trends in annual life expectancy gains in the UK and constituent nations. R2.1A presents annual series in life expectancy trends in the UK and constituent nations, and R2.2A looks at how correlated the annual life expectancy series are between males and females and each UK nation (i.e. it compares the correlation since 1980s in eight series of annual life expectancy changes, males and females in each of the UK’s four nations). </w:t>
+        <w:rPr>
+          <w:highlight w:val="yellow"/>
+        </w:rPr>
+        <w:t xml:space="preserve"> R2.1A and R2.2A</w:t>
+      </w:r>
+      <w:r>
+        <w:t xml:space="preserve"> both provide further analyses of trends in annual life expectancy gains in the UK and constituent nations. </w:t>
+      </w:r>
+      <w:r>
+        <w:rPr>
+          <w:highlight w:val="yellow"/>
+        </w:rPr>
+        <w:t>R2.1A presents annual series in life expectancy trends in the UK and constituent nations, and R2.2A</w:t>
+      </w:r>
+      <w:r>
+        <w:t xml:space="preserve"> looks at how correlated the annual life expectancy series are between males and females and each UK nation (i.e. it compares the correlation since 1980s in eight series of annual life expectancy changes, males and females in each of the UK’s four nations). </w:t>
       </w:r>
     </w:p>
     <w:p>
@@ -15646,11 +15765,20 @@
         <w:pStyle w:val="BodyText1"/>
       </w:pPr>
       <w:r>
-        <w:t xml:space="preserve">The results presented in R2.1A shows that, again with the exception of Northern Ireland, the low rate of average annual improvement seen in the 2010s is not driven by any single ‘bad year’, but is part of a continuing trend towards slowdown; if this downwards trend continues it suggests the overall average annual life expectancy gain observed by the end of the 2010s will be lower rather than higher than the already-exceptionally-low rates shown here. The presentation of annual series also shows that single years in which life expectancy fell rather than rose compared with the previous year are not in themselves exceptional; rather, it is a combination of both faster falls in life </w:t>
+        <w:t xml:space="preserve">The results presented in </w:t>
+      </w:r>
+      <w:r>
+        <w:rPr>
+          <w:highlight w:val="yellow"/>
+        </w:rPr>
+        <w:t>R2.1A</w:t>
+      </w:r>
+      <w:r>
+        <w:t xml:space="preserve"> shows that, again with the exception of Northern Ireland, the low rate of average annual improvement seen in the 2010s is not driven by any single ‘bad year’, but is part of a continuing trend towards slowdown; if this downwards trend continues it suggests the overall average annual life expectancy gain observed by the end of the 2010s will be lower rather than higher than the already-exceptionally-low rates shown here. The presentation of annual series also shows that single years in which life expectancy fell rather than rose compared with the previous year are not in </w:t>
       </w:r>
       <w:r>
         <w:lastRenderedPageBreak/>
-        <w:t>expectancy in ‘bad years’ combined with lower rates of gain in ‘good years’ that seem to be driving the recent trend towards slowdown.</w:t>
+        <w:t>themselves exceptional; rather, it is a combination of both faster falls in life expectancy in ‘bad years’ combined with lower rates of gain in ‘good years’ that seem to be driving the recent trend towards slowdown.</w:t>
       </w:r>
     </w:p>
     <w:p>
@@ -15658,7 +15786,16 @@
         <w:pStyle w:val="BodyText1"/>
       </w:pPr>
       <w:r>
-        <w:t xml:space="preserve">The results presented in R2.2A indicate that male and female trends within nations tend to be more strongly correlated with the same sex in other nations. This coupling of trends in strongest in Wales and England, weaker in Scotland, and weakest in Northern Ireland, where the between-sex correlations are weaker than between countries. However for all countries the correlations over time are above r = 0.5. </w:t>
+        <w:t xml:space="preserve">The results presented in </w:t>
+      </w:r>
+      <w:r>
+        <w:rPr>
+          <w:highlight w:val="yellow"/>
+        </w:rPr>
+        <w:t>R2.2A</w:t>
+      </w:r>
+      <w:r>
+        <w:t xml:space="preserve"> indicate that male and female trends within nations tend to be more strongly correlated with the same sex in other nations. This coupling of trends in strongest in Wales and England, weaker in Scotland, and weakest in Northern Ireland, where the between-sex correlations are weaker than between countries. However for all countries the correlations over time are above r = 0.5. </w:t>
       </w:r>
     </w:p>
     <w:p>
@@ -15667,11 +15804,20 @@
       </w:pPr>
       <w:proofErr w:type="spellStart"/>
       <w:r>
+        <w:rPr>
+          <w:highlight w:val="yellow"/>
+        </w:rPr>
         <w:t>Webappendix</w:t>
       </w:r>
       <w:proofErr w:type="spellEnd"/>
       <w:r>
-        <w:t xml:space="preserve"> R2.3A compares estimates of average annual change in life expectancy by decade derived from the HMD and ONS data, and finds estimates to be very similar.</w:t>
+        <w:rPr>
+          <w:highlight w:val="yellow"/>
+        </w:rPr>
+        <w:t xml:space="preserve"> R2.3A</w:t>
+      </w:r>
+      <w:r>
+        <w:t xml:space="preserve"> compares estimates of average annual change in life expectancy by decade derived from the HMD and ONS data, and finds estimates to be very similar.</w:t>
       </w:r>
     </w:p>
     <w:p>
@@ -15702,7 +15848,25 @@
         <w:pStyle w:val="BodyText1"/>
       </w:pPr>
       <w:r>
-        <w:t xml:space="preserve">To determine whether the 2010s represent a distinct break from previous trends in life expectancy improvement in the UK, breakpoint analysis was performed using the package segmented package in R. These analyses are presented in appendix R3A, and confirm that in the UK as a whole, and all constituent nations except Northern Ireland, a breakpoint in the series was identified within one year of 2010. (For Northern Ireland a breakpoint was instead identified in the </w:t>
+        <w:t xml:space="preserve">To determine whether the 2010s represent a distinct break from previous trends in life expectancy improvement in the UK, breakpoint analysis was performed using the </w:t>
+      </w:r>
+      <w:r>
+        <w:rPr>
+          <w:highlight w:val="yellow"/>
+        </w:rPr>
+        <w:t>segmented package in R</w:t>
+      </w:r>
+      <w:r>
+        <w:t xml:space="preserve">. These analyses are presented in appendix </w:t>
+      </w:r>
+      <w:r>
+        <w:rPr>
+          <w:highlight w:val="yellow"/>
+        </w:rPr>
+        <w:t>R3A</w:t>
+      </w:r>
+      <w:r>
+        <w:t xml:space="preserve">, and confirm that in the UK as a whole, and all constituent nations except Northern Ireland, a breakpoint in the series was identified within one year of 2010. (For Northern Ireland a breakpoint was instead identified in the </w:t>
       </w:r>
       <w:proofErr w:type="spellStart"/>
       <w:r>
@@ -15729,7 +15893,35 @@
         <w:pStyle w:val="BodyText1"/>
       </w:pPr>
       <w:r>
-        <w:t xml:space="preserve">Figure R4.1 shows ONS life expectancy projections from 1971 to 2018, compared with observed life expectancy at birth in a black line. ONS life expectancies have, since 1971, tended to consistently under-predict the life expectancies that were achieved up until around 2010. After 2012, there are increasing indications that life expectancy projections may now be over-predicting life expectancy gains instead, with the most recent projections returning to around those levels assumed in projections from the early 2000s. </w:t>
+        <w:fldChar w:fldCharType="begin"/>
+      </w:r>
+      <w:r>
+        <w:instrText xml:space="preserve"> REF _Ref31184980 \h </w:instrText>
+      </w:r>
+      <w:r>
+        <w:fldChar w:fldCharType="separate"/>
+      </w:r>
+      <w:r>
+        <w:t xml:space="preserve">Figure </w:t>
+      </w:r>
+      <w:r>
+        <w:rPr>
+          <w:noProof/>
+        </w:rPr>
+        <w:t>2</w:t>
+      </w:r>
+      <w:r>
+        <w:fldChar w:fldCharType="end"/>
+      </w:r>
+      <w:r>
+        <w:t xml:space="preserve"> </w:t>
+      </w:r>
+      <w:r>
+        <w:t>shows ONS life expectancy projections from 1971 to 2018, compared with observed life expectancy at birth in a black line. ONS life expectancies have, since 1971, tended to consistently under-predict the life expectancies that were achieved up until around 2010. After 2012, there are increasing indications that life expectancy projections may now be over-</w:t>
+      </w:r>
+      <w:r>
+        <w:lastRenderedPageBreak/>
+        <w:t xml:space="preserve">predicting life expectancy gains instead, with the most recent projections returning to around those levels assumed in projections from the early 2000s. </w:t>
       </w:r>
     </w:p>
     <w:p>
@@ -15747,7 +15939,6 @@
           <w:sz w:val="21"/>
           <w:szCs w:val="21"/>
         </w:rPr>
-        <w:lastRenderedPageBreak/>
         <w:drawing>
           <wp:inline distT="0" distB="0" distL="0" distR="0" wp14:anchorId="56A82BB4" wp14:editId="0CA181AB">
             <wp:extent cx="5267325" cy="3952875"/>
@@ -15801,24 +15992,25 @@
     <w:p>
       <w:pPr>
         <w:pStyle w:val="Caption"/>
-        <w:rPr>
-          <w:rFonts w:ascii="Helvetica" w:hAnsi="Helvetica" w:cs="Helvetica"/>
-          <w:color w:val="333333"/>
-          <w:sz w:val="21"/>
-          <w:szCs w:val="21"/>
-        </w:rPr>
       </w:pPr>
+      <w:bookmarkStart w:id="3" w:name="_Ref31184980"/>
       <w:r>
         <w:t xml:space="preserve">Figure </w:t>
       </w:r>
-      <w:r>
-        <w:rPr>
-          <w:noProof/>
-        </w:rPr>
-        <w:t>R4.1</w:t>
-      </w:r>
-      <w:r>
-        <w:t xml:space="preserve"> ONS UK life expectancy projections compared with observed life expectancy (black line)</w:t>
+      <w:fldSimple w:instr=" SEQ Figure \* ARABIC ">
+        <w:r>
+          <w:rPr>
+            <w:noProof/>
+          </w:rPr>
+          <w:t>2</w:t>
+        </w:r>
+      </w:fldSimple>
+      <w:bookmarkEnd w:id="3"/>
+      <w:r>
+        <w:t xml:space="preserve"> </w:t>
+      </w:r>
+      <w:r>
+        <w:t>ONS UK life expectancy projections compared with observed life expectancy (black line)</w:t>
       </w:r>
     </w:p>
     <w:p>
@@ -15826,29 +16018,61 @@
         <w:pStyle w:val="BodyText1"/>
       </w:pPr>
       <w:r>
-        <w:t xml:space="preserve">It is apparent from the differences in projection shapes that a range of different methods have been used to produce ONS projections, with some of the earliest projections shown resulting in straight lines, but later projections being curved. These earlier straight line projections are likely to have been based on simple linear life expectancy trends, whereas later projections have tended to involve making a range of different assumptions about rates of change in age-specific mortality risks over a range of time periods. Historically, mortality rates based on age-specific mortality risks have tended to underestimate achieved life expectancy gains in high income countries. </w:t>
-      </w:r>
-      <w:r>
+        <w:t>It is apparent from the differences in projection shapes that a range of different methods have been used to produce ONS projections, with some of the earliest projections shown resulting in straight lines, but later projections being curved. These earlier straight line projections are likely to have been based on simple linear life expectancy trends, whereas later projections have tended to involve making a range of different assumptions about rates of change in age-specific mortality risks over a range of time periods. Historically, mortality rates based on age-specific mortality risks have tended to underestimate achieved life expectancy gains in high income countries</w:t>
+      </w:r>
+      <w:r>
+        <w:rPr>
+          <w:highlight w:val="yellow"/>
+        </w:rPr>
+        <w:t xml:space="preserve">. </w:t>
+      </w:r>
+      <w:r>
+        <w:rPr>
+          <w:highlight w:val="yellow"/>
+        </w:rPr>
         <w:fldChar w:fldCharType="begin"/>
       </w:r>
       <w:r>
+        <w:rPr>
+          <w:highlight w:val="yellow"/>
+        </w:rPr>
         <w:instrText>ADDIN F1000_CSL_CITATION&lt;~#@#~&gt;[{"title":"The impact of the choice of life table statistics when forecasting mortality","id":"8054907","type":"article-journal","author":[{"family":"Bergeron-Boucher","given":"M P"},{"family":"Kjærgaard","given":"S"}],"issued":{"date-parts":[["2019"]]},"container-title":"Demographic …","container-title-short":"Demographic …","journalAbbreviation":"Demographic …","citation-label":"8054907","Abstract":"Background: Different ways to forecast mortality have been suggested, with many forecasting models based on the extrapolation of age-speciﬁc death rates. Recent studies, however, have looked into forecasting models based on other mortality indicators, such as life expectancy or life table deaths. Objective: Here we ask, what are the implications of choosing one indicator over another to forecast mortality? Methods: We compare ﬁve extrapolative models based on different life table statistics: death rates, death probabilities …","CleanAbstract":"Background: Different ways to forecast mortality have been suggested, with many forecasting models based on the extrapolation of age-speciﬁc death rates. Recent studies, however, have looked into forecasting models based on other mortality indicators, such as life expectancy or life table deaths. Objective: Here we ask, what are the implications of choosing one indicator over another to forecast mortality? Methods: We compare ﬁve extrapolative models based on different life table statistics: death rates, death probabilities …"}]</w:instrText>
       </w:r>
       <w:r>
+        <w:rPr>
+          <w:highlight w:val="yellow"/>
+        </w:rPr>
         <w:fldChar w:fldCharType="separate"/>
       </w:r>
       <w:r>
+        <w:rPr>
+          <w:highlight w:val="yellow"/>
+        </w:rPr>
         <w:t>(1)</w:t>
       </w:r>
       <w:r>
+        <w:rPr>
+          <w:highlight w:val="yellow"/>
+        </w:rPr>
         <w:fldChar w:fldCharType="end"/>
       </w:r>
       <w:r>
-        <w:t xml:space="preserve"> Assumptions about different rates of age-specific mortality risk affect conditional life expectancy estimates too, as shown in the Lexis surfaces of conditional life expectancy for 2012-2018 projections shown in Figure R4.2A in the web appendix, along with changes between conditional life expectancy between successive revisions, as shown in Figure R4.3A in the web appendix. Figure R4.3A shows, for instance, that there was little downgrading of conditional life expectancies for males up to around age 60, between the 2012 to 2014 projection, whereas there was moderate downgrading between </w:t>
-      </w:r>
+        <w:t xml:space="preserve"> Assumptions about different rates of age-specific mortality risk affect conditional life expectancy estimates too, as shown in the Lexis surfaces of conditional life expectancy for 2012-2018 projections shown in Figure R4.2A in the web appendix, along with changes between conditional life expectancy </w:t>
+      </w:r>
+      <w:bookmarkStart w:id="4" w:name="_GoBack"/>
+      <w:bookmarkEnd w:id="4"/>
       <w:r>
         <w:lastRenderedPageBreak/>
-        <w:t>these two revisions for females. After 2014 successive revisions have continued to downgrade projections at all ages, in particular for males aged under 50 years between the 2016 and 2018 revisions.</w:t>
+        <w:t xml:space="preserve">between successive revisions, as shown in </w:t>
+      </w:r>
+      <w:r>
+        <w:rPr>
+          <w:highlight w:val="yellow"/>
+        </w:rPr>
+        <w:t>Figure R4.3A in the web appendix. Figure R4.3A</w:t>
+      </w:r>
+      <w:r>
+        <w:t xml:space="preserve"> shows, for instance, that there was little downgrading of conditional life expectancies for males up to around age 60, between the 2012 to 2014 projection, whereas there was moderate downgrading between these two revisions for females. After 2014 successive revisions have continued to downgrade projections at all ages, in particular for males aged under 50 years between the 2016 and 2018 revisions.</w:t>
       </w:r>
     </w:p>
     <w:p>
@@ -15856,7 +16080,31 @@
         <w:pStyle w:val="BodyText1"/>
       </w:pPr>
       <w:r>
-        <w:t xml:space="preserve">Table R4.1 shows the average annual long-term change in life expectancy at birth assumed by each ONS projection from 2012 onwards, along with the standard deviation in the implied annual projections. For the UK as a whole, life expectancy was expected to improve by 0.137 years/year for females, and 0.149 years/year for males. By the 2018 the projected long-term improvement rates had been cut to 0.094 years/year for females (a 31% fall) and to 0.114 years/year for males (a 23% fall). It is important to note that even the 2012 projections were lower than the observed rates in the UK in the 1980s (female 0.168 years/year, male 0.230 years/year), 1990s (0.170 and 0.232 years/year respectively) and 2000s (0.241 and 0.313), and so may have been considered pessimistic/conservative estimates at the time.  </w:t>
+        <w:fldChar w:fldCharType="begin"/>
+      </w:r>
+      <w:r>
+        <w:instrText xml:space="preserve"> REF _Ref31185065 \h </w:instrText>
+      </w:r>
+      <w:r>
+        <w:fldChar w:fldCharType="separate"/>
+      </w:r>
+      <w:r>
+        <w:t xml:space="preserve">Table </w:t>
+      </w:r>
+      <w:r>
+        <w:rPr>
+          <w:noProof/>
+        </w:rPr>
+        <w:t>3</w:t>
+      </w:r>
+      <w:r>
+        <w:fldChar w:fldCharType="end"/>
+      </w:r>
+      <w:r>
+        <w:t xml:space="preserve"> </w:t>
+      </w:r>
+      <w:r>
+        <w:t xml:space="preserve">shows the average annual long-term change in life expectancy at birth assumed by each ONS projection from 2012 onwards, along with the standard deviation in the implied annual projections. For the UK as a whole, life expectancy was expected to improve by 0.137 years/year for females, and 0.149 years/year for males. By the 2018 the projected long-term improvement rates had been cut to 0.094 years/year for females (a 31% fall) and to 0.114 years/year for males (a 23% fall). It is important to note that even the 2012 projections were lower than the observed rates in the UK in the 1980s (female 0.168 years/year, male 0.230 years/year), 1990s (0.170 and 0.232 years/year respectively) and 2000s (0.241 and 0.313), and so may have been considered pessimistic/conservative estimates at the time.  </w:t>
       </w:r>
     </w:p>
     <w:p>
@@ -17981,13 +18229,6 @@
     <w:p>
       <w:pPr>
         <w:pStyle w:val="Caption"/>
-      </w:pPr>
-      <w:r>
-        <w:t>Table R4.1 Mean long-term annual change in life expectancy (Standard deviation) by UK and constituent nation, sex, and ONS projection revision</w:t>
-      </w:r>
-    </w:p>
-    <w:p>
-      <w:pPr>
         <w:sectPr>
           <w:pgSz w:w="16838" w:h="11906" w:orient="landscape"/>
           <w:pgMar w:top="1800" w:right="1440" w:bottom="1800" w:left="1440" w:header="708" w:footer="708" w:gutter="0"/>
@@ -17995,6 +18236,25 @@
           <w:docGrid w:linePitch="360"/>
         </w:sectPr>
       </w:pPr>
+      <w:bookmarkStart w:id="5" w:name="_Ref31185065"/>
+      <w:r>
+        <w:t xml:space="preserve">Table </w:t>
+      </w:r>
+      <w:fldSimple w:instr=" SEQ Table \* ARABIC ">
+        <w:r>
+          <w:rPr>
+            <w:noProof/>
+          </w:rPr>
+          <w:t>3</w:t>
+        </w:r>
+      </w:fldSimple>
+      <w:bookmarkEnd w:id="5"/>
+      <w:r>
+        <w:t xml:space="preserve"> </w:t>
+      </w:r>
+      <w:r>
+        <w:t>Mean long-term annual change in life expectancy (Standard deviation) by UK and constituent nation, sex, and ONS projection revision</w:t>
+      </w:r>
     </w:p>
     <w:p/>
     <w:p>
@@ -18010,7 +18270,16 @@
         <w:pStyle w:val="BodyText1"/>
       </w:pPr>
       <w:r>
-        <w:t xml:space="preserve">The previous section showed that since 2012 life expectancy projections have tended to overestimate the improvements in life expectancy so far observed, and that forecasts have since tended to be successively downgraded with each new biennial projection. A breakpoint analysis for UK life expectancy trends was also performed (See section XX and appendix YYY) confirming a change in life expectancy improvement rates around 2010, broadly consistent with previous published research. </w:t>
+        <w:t xml:space="preserve">The previous section showed that since 2012 life expectancy projections have tended to overestimate the improvements in life expectancy so far observed, and that forecasts have since tended to be successively downgraded with each new biennial projection. A breakpoint analysis for UK life expectancy trends was also performed </w:t>
+      </w:r>
+      <w:r>
+        <w:rPr>
+          <w:highlight w:val="yellow"/>
+        </w:rPr>
+        <w:t>(See section XX and appendix YYY)</w:t>
+      </w:r>
+      <w:r>
+        <w:t xml:space="preserve"> confirming a change in life expectancy improvement rates around 2010, broadly consistent with previous published research. </w:t>
       </w:r>
       <w:r>
         <w:fldChar w:fldCharType="begin"/>
@@ -18055,7 +18324,13 @@
         <w:t xml:space="preserve"> </w:t>
       </w:r>
       <w:r>
-        <w:t xml:space="preserve">Appendix X shows the Bayes Factor schedules for each proposed percentage slowdown as compared with the 1991-2010 trends. Fainter lines indicate </w:t>
+        <w:rPr>
+          <w:highlight w:val="yellow"/>
+        </w:rPr>
+        <w:t>Appendix X</w:t>
+      </w:r>
+      <w:r>
+        <w:t xml:space="preserve"> shows the Bayes Factor schedules for each proposed percentage slowdown as compared with the 1991-2010 trends. Fainter lines indicate </w:t>
       </w:r>
       <w:r>
         <w:t xml:space="preserve">estimates based on fewer years (such as 2011-2012 only), whereas darker lines indicate estimates also using more recent years, with the darkest line the schedule based on all years from 2011-2018 inclusive. The height of the schedules indicates the changing strength of the evidence; the addition of the 2018 life expectancy data substantially increased support for the belief that life expectancy improvements are below those observed from 1991-2010, as well as the magnitude of the slowdown. </w:t>
@@ -18066,7 +18341,34 @@
         <w:pStyle w:val="BodyText1"/>
       </w:pPr>
       <w:r>
-        <w:t xml:space="preserve">These findings are summarised in Table XXX, which shows the proposed percentage slowdown which maximises the Bayes Factor, along with </w:t>
+        <w:t>These findings are summarised in</w:t>
+      </w:r>
+      <w:r>
+        <w:t xml:space="preserve"> </w:t>
+      </w:r>
+      <w:r>
+        <w:fldChar w:fldCharType="begin"/>
+      </w:r>
+      <w:r>
+        <w:instrText xml:space="preserve"> REF _Ref31185102 \h </w:instrText>
+      </w:r>
+      <w:r>
+        <w:fldChar w:fldCharType="separate"/>
+      </w:r>
+      <w:r>
+        <w:t xml:space="preserve">Table </w:t>
+      </w:r>
+      <w:r>
+        <w:rPr>
+          <w:noProof/>
+        </w:rPr>
+        <w:t>4</w:t>
+      </w:r>
+      <w:r>
+        <w:fldChar w:fldCharType="end"/>
+      </w:r>
+      <w:r>
+        <w:t xml:space="preserve">, which shows the proposed percentage slowdown which maximises the Bayes Factor, along with </w:t>
       </w:r>
       <w:r>
         <w:t xml:space="preserve">these </w:t>
@@ -21676,6 +21978,7 @@
       <w:pPr>
         <w:pStyle w:val="Caption"/>
       </w:pPr>
+      <w:bookmarkStart w:id="6" w:name="_Ref31185102"/>
       <w:r>
         <w:t xml:space="preserve">Table </w:t>
       </w:r>
@@ -21684,9 +21987,10 @@
           <w:rPr>
             <w:noProof/>
           </w:rPr>
-          <w:t>2</w:t>
+          <w:t>4</w:t>
         </w:r>
       </w:fldSimple>
+      <w:bookmarkEnd w:id="6"/>
       <w:r>
         <w:t xml:space="preserve"> Percent decline from 1991-2010 average annual life expectancy improvements and Bayes Factor, by collection of annual life expectancy series from 2011 onwards</w:t>
       </w:r>
@@ -21727,7 +22031,31 @@
         <w:pStyle w:val="BodyText1"/>
       </w:pPr>
       <w:r>
-        <w:t>Table XX show</w:t>
+        <w:fldChar w:fldCharType="begin"/>
+      </w:r>
+      <w:r>
+        <w:instrText xml:space="preserve"> REF _Ref31185129 \h </w:instrText>
+      </w:r>
+      <w:r>
+        <w:fldChar w:fldCharType="separate"/>
+      </w:r>
+      <w:r>
+        <w:t xml:space="preserve">Table </w:t>
+      </w:r>
+      <w:r>
+        <w:rPr>
+          <w:noProof/>
+        </w:rPr>
+        <w:t>5</w:t>
+      </w:r>
+      <w:r>
+        <w:fldChar w:fldCharType="end"/>
+      </w:r>
+      <w:r>
+        <w:t xml:space="preserve"> </w:t>
+      </w:r>
+      <w:r>
+        <w:t>show</w:t>
       </w:r>
       <w:r>
         <w:t>s</w:t>
@@ -21742,7 +22070,34 @@
         <w:t>.</w:t>
       </w:r>
       <w:r>
-        <w:t xml:space="preserve"> Figure XXX shows this graphically for the UK only.</w:t>
+        <w:t xml:space="preserve"> </w:t>
+      </w:r>
+      <w:r>
+        <w:fldChar w:fldCharType="begin"/>
+      </w:r>
+      <w:r>
+        <w:instrText xml:space="preserve"> REF _Ref31185164 \h </w:instrText>
+      </w:r>
+      <w:r>
+        <w:fldChar w:fldCharType="separate"/>
+      </w:r>
+      <w:r>
+        <w:t xml:space="preserve">Figure </w:t>
+      </w:r>
+      <w:r>
+        <w:rPr>
+          <w:noProof/>
+        </w:rPr>
+        <w:t>3</w:t>
+      </w:r>
+      <w:r>
+        <w:fldChar w:fldCharType="end"/>
+      </w:r>
+      <w:r>
+        <w:t xml:space="preserve"> </w:t>
+      </w:r>
+      <w:r>
+        <w:t>shows this graphically for the UK only.</w:t>
       </w:r>
       <w:r>
         <w:t xml:space="preserve"> </w:t>
@@ -30597,6 +30952,7 @@
       <w:pPr>
         <w:pStyle w:val="Caption"/>
       </w:pPr>
+      <w:bookmarkStart w:id="7" w:name="_Ref31185129"/>
       <w:r>
         <w:t xml:space="preserve">Table </w:t>
       </w:r>
@@ -30605,9 +30961,10 @@
           <w:rPr>
             <w:noProof/>
           </w:rPr>
-          <w:t>3</w:t>
+          <w:t>5</w:t>
         </w:r>
       </w:fldSimple>
+      <w:bookmarkEnd w:id="7"/>
       <w:r>
         <w:t xml:space="preserve"> Average annual long term improvement (years per year) in life expectancy based on Bayes Factor and ONS Biennial projections by sex and population</w:t>
       </w:r>
@@ -30623,7 +30980,16 @@
         <w:t xml:space="preserve">with an apparent turning point in the Bayes Factor estimates being </w:t>
       </w:r>
       <w:r>
-        <w:t xml:space="preserve">2014. This is shown even more clearly in figure XXX, which presents the projected gains in weeks/year rather than years per year. </w:t>
+        <w:t xml:space="preserve">2014. This is shown even more clearly in </w:t>
+      </w:r>
+      <w:r>
+        <w:rPr>
+          <w:highlight w:val="yellow"/>
+        </w:rPr>
+        <w:t>figure XXX,</w:t>
+      </w:r>
+      <w:r>
+        <w:t xml:space="preserve"> which presents the projected gains in weeks/year rather than years per year. </w:t>
       </w:r>
     </w:p>
     <w:p>
@@ -30690,17 +31056,41 @@
       <w:pPr>
         <w:pStyle w:val="Caption"/>
       </w:pPr>
+      <w:bookmarkStart w:id="8" w:name="_Ref31185164"/>
       <w:r>
         <w:t xml:space="preserve">Figure </w:t>
       </w:r>
-      <w:fldSimple w:instr=" SEQ Figure \* ARABIC ">
-        <w:r>
-          <w:rPr>
-            <w:noProof/>
-          </w:rPr>
-          <w:t>1</w:t>
-        </w:r>
-      </w:fldSimple>
+      <w:r>
+        <w:rPr>
+          <w:noProof/>
+        </w:rPr>
+        <w:fldChar w:fldCharType="begin"/>
+      </w:r>
+      <w:r>
+        <w:rPr>
+          <w:noProof/>
+        </w:rPr>
+        <w:instrText xml:space="preserve"> SEQ Figure \* ARABIC </w:instrText>
+      </w:r>
+      <w:r>
+        <w:rPr>
+          <w:noProof/>
+        </w:rPr>
+        <w:fldChar w:fldCharType="separate"/>
+      </w:r>
+      <w:r>
+        <w:rPr>
+          <w:noProof/>
+        </w:rPr>
+        <w:t>3</w:t>
+      </w:r>
+      <w:r>
+        <w:rPr>
+          <w:noProof/>
+        </w:rPr>
+        <w:fldChar w:fldCharType="end"/>
+      </w:r>
+      <w:bookmarkEnd w:id="8"/>
       <w:r>
         <w:t xml:space="preserve"> Comparison between implied annual gains (in weeks/year) for the UK based on Bayes Factor maximisation approach and ONS biennial projections</w:t>
       </w:r>
@@ -30719,6 +31109,141 @@
       </w:pPr>
       <w:r>
         <w:t>Discussion</w:t>
+      </w:r>
+    </w:p>
+    <w:p>
+      <w:pPr>
+        <w:pStyle w:val="BodyText1"/>
+        <w:rPr>
+          <w:rFonts w:eastAsia="Calibri" w:cs="Times New Roman"/>
+          <w:szCs w:val="22"/>
+          <w:lang w:eastAsia="en-US"/>
+        </w:rPr>
+      </w:pPr>
+      <w:r>
+        <w:rPr>
+          <w:rFonts w:eastAsia="Calibri" w:cs="Times New Roman"/>
+          <w:szCs w:val="22"/>
+          <w:lang w:eastAsia="en-US"/>
+        </w:rPr>
+        <w:t xml:space="preserve">This paper has presented average improvements in life expectancy in the UK and constituent nations by decade and in comparison with many other nations. This showed that the 1990s and 2000s were a period of particularly rapid improvement in the UK, as they were in many other already high-income nations, and that a slowdown from the previous two decades was seen in the UK, alongside comparator nations, over the 2010s. However, the UK slowdown since 2010 was more severe than in many of these comparators. </w:t>
+      </w:r>
+    </w:p>
+    <w:p>
+      <w:pPr>
+        <w:pStyle w:val="BodyText1"/>
+        <w:rPr>
+          <w:rFonts w:eastAsia="Calibri" w:cs="Times New Roman"/>
+          <w:szCs w:val="22"/>
+          <w:lang w:eastAsia="en-US"/>
+        </w:rPr>
+      </w:pPr>
+      <w:r>
+        <w:rPr>
+          <w:rFonts w:eastAsia="Calibri" w:cs="Times New Roman"/>
+          <w:szCs w:val="22"/>
+          <w:lang w:eastAsia="en-US"/>
+        </w:rPr>
+        <w:t xml:space="preserve">The ONS projections over the longer term, since 1971, show that for many </w:t>
+      </w:r>
+      <w:proofErr w:type="gramStart"/>
+      <w:r>
+        <w:rPr>
+          <w:rFonts w:eastAsia="Calibri" w:cs="Times New Roman"/>
+          <w:szCs w:val="22"/>
+          <w:lang w:eastAsia="en-US"/>
+        </w:rPr>
+        <w:t>decades</w:t>
+      </w:r>
+      <w:proofErr w:type="gramEnd"/>
+      <w:r>
+        <w:rPr>
+          <w:rFonts w:eastAsia="Calibri" w:cs="Times New Roman"/>
+          <w:szCs w:val="22"/>
+          <w:lang w:eastAsia="en-US"/>
+        </w:rPr>
+        <w:t xml:space="preserve"> projections were pessimistic, under-projecting life expectancy gains throughout the 1970s, 1980s, 1990s and 2000s. However, this changed after 2012, with more recent ONS biennial projections tending to over-project observed gains instead. A breakpoint in improvement rates in the UK, after </w:t>
+      </w:r>
+      <w:r>
+        <w:rPr>
+          <w:rFonts w:eastAsia="Calibri" w:cs="Times New Roman"/>
+          <w:szCs w:val="22"/>
+          <w:lang w:eastAsia="en-US"/>
+        </w:rPr>
+        <w:lastRenderedPageBreak/>
+        <w:t>2010, has already been identified (Fenton) and was also identified in analysis for this paper.</w:t>
+      </w:r>
+    </w:p>
+    <w:p>
+      <w:pPr>
+        <w:pStyle w:val="BodyText1"/>
+        <w:rPr>
+          <w:rFonts w:eastAsia="Calibri" w:cs="Times New Roman"/>
+          <w:szCs w:val="22"/>
+          <w:lang w:eastAsia="en-US"/>
+        </w:rPr>
+      </w:pPr>
+      <w:r>
+        <w:rPr>
+          <w:rFonts w:eastAsia="Calibri" w:cs="Times New Roman"/>
+          <w:szCs w:val="22"/>
+          <w:lang w:eastAsia="en-US"/>
+        </w:rPr>
+        <w:t xml:space="preserve">The Bayes Factor approach allowed a more formal comparison between the rate of improvement so far observed after 2010, with those that were observed during the 1990s and 2000s. By 2018 this comparison suggests that rates of annual life expectancy improvement are over 60% lower than were achieved in the 1990s and 2000s. </w:t>
+      </w:r>
+    </w:p>
+    <w:p>
+      <w:pPr>
+        <w:pStyle w:val="BodyText1"/>
+        <w:rPr>
+          <w:rFonts w:eastAsia="Calibri" w:cs="Times New Roman"/>
+          <w:szCs w:val="22"/>
+          <w:lang w:eastAsia="en-US"/>
+        </w:rPr>
+      </w:pPr>
+      <w:r>
+        <w:rPr>
+          <w:rFonts w:eastAsia="Calibri" w:cs="Times New Roman"/>
+          <w:szCs w:val="22"/>
+          <w:lang w:eastAsia="en-US"/>
+        </w:rPr>
+        <w:t xml:space="preserve">The ONS biennial projections appear to have factored in a slowdown in the life expectancy gains from the 2012 projection onwards. However, since 2014 the results suggest these projections may still be somewhat optimistic, despite having being gradually downgraded with each successive biennial release. </w:t>
+      </w:r>
+    </w:p>
+    <w:p>
+      <w:pPr>
+        <w:pStyle w:val="BodyText1"/>
+        <w:rPr>
+          <w:rFonts w:eastAsia="Calibri" w:cs="Times New Roman"/>
+          <w:szCs w:val="22"/>
+          <w:lang w:eastAsia="en-US"/>
+        </w:rPr>
+      </w:pPr>
+      <w:r>
+        <w:rPr>
+          <w:rFonts w:eastAsia="Calibri" w:cs="Times New Roman"/>
+          <w:szCs w:val="22"/>
+          <w:lang w:eastAsia="en-US"/>
+        </w:rPr>
+        <w:t>The Bayes Factor exercise can be re-run whenever the ONS release new single-year lifetables for the UK and its nations, and should be rerun when the 2019 lifetable becomes available. This will help inform researchers and users of longevity data as to whether the 2020 ONS projection is likely to further downgrade its projections of UK longevity gains, and if so by what magnitude. Actuarial research, published January 2020 as part of the Continuous Monitoring Investigation suggests that 2019 was a relatively good year for mortality improvements, as compared with those observed from 2009 onwards. However it still seems likely that the overall rate of improvement in life expectancies observed over the 2010s will still be substantially lower in the UK than in the previous two decades.</w:t>
+      </w:r>
+    </w:p>
+    <w:p>
+      <w:pPr>
+        <w:pStyle w:val="BodyText1"/>
+        <w:rPr>
+          <w:rFonts w:eastAsia="Calibri" w:cs="Times New Roman"/>
+          <w:szCs w:val="22"/>
+          <w:lang w:eastAsia="en-US"/>
+        </w:rPr>
+      </w:pPr>
+      <w:r>
+        <w:rPr>
+          <w:rFonts w:eastAsia="Calibri" w:cs="Times New Roman"/>
+          <w:szCs w:val="22"/>
+          <w:lang w:eastAsia="en-US"/>
+        </w:rPr>
+        <w:t>(https://www.actuaries.org.uk/system/files/field/document/Mortality%20monitor%20Q4%202020%20v01%202020-01-28.pdf)</w:t>
       </w:r>
     </w:p>
     <w:p>
@@ -30746,7 +31271,34 @@
           <w:szCs w:val="22"/>
           <w:lang w:eastAsia="en-US"/>
         </w:rPr>
-        <w:t xml:space="preserve">This paper has presented average improvements in life expectancy in the UK and constituent nations by decade and in comparison with many other nations. This showed that the 1990s and 2000s were a period of particularly rapid improvement in the UK, as they were in many other already high-income nations, and that a slowdown from the previous two decades was seen in the UK, alongside comparator nations, over the 2010s. However, the UK slowdown since 2010 was more severe than in many of these comparators. </w:t>
+        <w:t xml:space="preserve">A rule of thumb applied to Bayes Factors is that ratios below 10 should be considered 'anecdotal'. And although the magnitude of the Bayes Factor has increased, especially with the addition of the 2018 period life </w:t>
+      </w:r>
+      <w:proofErr w:type="gramStart"/>
+      <w:r>
+        <w:rPr>
+          <w:rFonts w:eastAsia="Calibri" w:cs="Times New Roman"/>
+          <w:szCs w:val="22"/>
+          <w:lang w:eastAsia="en-US"/>
+        </w:rPr>
+        <w:t xml:space="preserve">expectancy  </w:t>
+      </w:r>
+      <w:r>
+        <w:rPr>
+          <w:rFonts w:eastAsia="Calibri" w:cs="Times New Roman"/>
+          <w:szCs w:val="22"/>
+          <w:lang w:eastAsia="en-US"/>
+        </w:rPr>
+        <w:lastRenderedPageBreak/>
+        <w:t>observations</w:t>
+      </w:r>
+      <w:proofErr w:type="gramEnd"/>
+      <w:r>
+        <w:rPr>
+          <w:rFonts w:eastAsia="Calibri" w:cs="Times New Roman"/>
+          <w:szCs w:val="22"/>
+          <w:lang w:eastAsia="en-US"/>
+        </w:rPr>
+        <w:t xml:space="preserve">, they remain substantially below 10. However, they are still informative, and represent a novel method for observing the impact that a single additional data point has on the strength of evidence for various degrees of proposed longevity slowdown, and so a useful method of continually monitoring mortality trends in the UK between biennial releases by the ONS. </w:t>
       </w:r>
     </w:p>
     <w:p>
@@ -30764,230 +31316,63 @@
           <w:szCs w:val="22"/>
           <w:lang w:eastAsia="en-US"/>
         </w:rPr>
-        <w:t xml:space="preserve">The ONS projections over the longer term, since 1971, show that for many </w:t>
-      </w:r>
-      <w:proofErr w:type="gramStart"/>
+        <w:t xml:space="preserve">The UK's slowdown in the 2010s is not unusual among high income nations in its occurrence, but the magnitude of the slowdown is exceptional. The slowdown in the UK as a whole was also similar across between sexes, and in each UK nation, with the exception of Northern Ireland. In the case of Northern Ireland, the adverse political circumstances and sectarian conflict which prevailed throughout much of the 1980s and 1990s may have led to a decoupling of mortality improvement trends in this nation compared with the rest of the UK, and the fact the disparity between Northern Ireland and the rest of the UK is particularly pronounced for males rather than females appears to support this suggestion. </w:t>
+      </w:r>
+    </w:p>
+    <w:p>
+      <w:pPr>
+        <w:pStyle w:val="BodyText1"/>
+      </w:pPr>
       <w:r>
         <w:rPr>
           <w:rFonts w:eastAsia="Calibri" w:cs="Times New Roman"/>
           <w:szCs w:val="22"/>
           <w:lang w:eastAsia="en-US"/>
         </w:rPr>
-        <w:t>decades</w:t>
-      </w:r>
-      <w:proofErr w:type="gramEnd"/>
+        <w:t xml:space="preserve">A prevailing hypothesis put forward to explain the slowdown in mortality improvement internationally is that the 1990s and 2000s were exceptional periods of improvement in cardiovascular disease (CVD) mortality, and that the various improvements in treatment and primary prevention may not be repeatable. The ONS' projections from 2012 onwards appear to have factored in the assumption that the earlier trends were not sustainable, perhaps for this reason. However, as CVD has historically contributed more </w:t>
+      </w:r>
+      <w:proofErr w:type="gramStart"/>
       <w:r>
         <w:rPr>
           <w:rFonts w:eastAsia="Calibri" w:cs="Times New Roman"/>
           <w:szCs w:val="22"/>
           <w:lang w:eastAsia="en-US"/>
         </w:rPr>
-        <w:t xml:space="preserve"> projections were pessimistic, under-projecting life expectancy gains throughout the 1970s, 1980s, 1990s and 2000s. However, this changed after 2012, with more recent ONS biennial projections tending to over-project observed gains instead. A breakpoint in improvement rates in the UK, after 2010, has already been identified (Fenton) and was also identified in analysis for this </w:t>
-      </w:r>
-      <w:proofErr w:type="spellStart"/>
+        <w:t>to</w:t>
+      </w:r>
+      <w:proofErr w:type="gramEnd"/>
       <w:r>
         <w:rPr>
           <w:rFonts w:eastAsia="Calibri" w:cs="Times New Roman"/>
           <w:szCs w:val="22"/>
           <w:lang w:eastAsia="en-US"/>
         </w:rPr>
-        <w:t>paperExisting</w:t>
-      </w:r>
-      <w:proofErr w:type="spellEnd"/>
+        <w:t xml:space="preserve"> male than female mortality, an overall slowdown predominant</w:t>
+      </w:r>
       <w:r>
         <w:rPr>
           <w:rFonts w:eastAsia="Calibri" w:cs="Times New Roman"/>
           <w:szCs w:val="22"/>
           <w:lang w:eastAsia="en-US"/>
         </w:rPr>
-        <w:t xml:space="preserve"> breakpoint analysis (Fenton).</w:t>
-      </w:r>
-    </w:p>
-    <w:p>
-      <w:pPr>
-        <w:pStyle w:val="BodyText1"/>
+        <w:t>ly due to CVD slowdown alone is</w:t>
+      </w:r>
+      <w:r>
         <w:rPr>
           <w:rFonts w:eastAsia="Calibri" w:cs="Times New Roman"/>
           <w:szCs w:val="22"/>
           <w:lang w:eastAsia="en-US"/>
         </w:rPr>
-      </w:pPr>
+        <w:t xml:space="preserve"> likely to lead to faster rates of slowdown for males than females. Instead in the UK the slowdown appear to have affected both sexes similarly and contemporaneously. Instead, the UK's exceptionally rapid slowdown is likely to be due to exposures common to the UK but not comparator nations. The UK's various policies of 'austerity', including sustained cuts to various social and public services which the most vulnerable populations in the UK rely on most, is likely to be an important factor in explaining the severity of the </w:t>
+      </w:r>
       <w:r>
         <w:rPr>
           <w:rFonts w:eastAsia="Calibri" w:cs="Times New Roman"/>
           <w:szCs w:val="22"/>
           <w:lang w:eastAsia="en-US"/>
         </w:rPr>
-        <w:t xml:space="preserve">The Bayes Factor approach allowed a more formal comparison between the rate of improvement so far observed after 2010, with those that were observed during the 1990s and 2000s. By 2018 this comparison suggests that rates of annual life expectancy improvement are over 60% lower than were achieved in the 1990s and 2000s. </w:t>
-      </w:r>
-    </w:p>
-    <w:p>
-      <w:pPr>
-        <w:pStyle w:val="BodyText1"/>
-        <w:rPr>
-          <w:rFonts w:eastAsia="Calibri" w:cs="Times New Roman"/>
-          <w:szCs w:val="22"/>
-          <w:lang w:eastAsia="en-US"/>
-        </w:rPr>
-      </w:pPr>
-      <w:r>
-        <w:rPr>
-          <w:rFonts w:eastAsia="Calibri" w:cs="Times New Roman"/>
-          <w:szCs w:val="22"/>
-          <w:lang w:eastAsia="en-US"/>
-        </w:rPr>
-        <w:t xml:space="preserve">The ONS biennial projections appear to have factored in a slowdown in the life expectancy gains from the 2012 projection onwards. However, since 2014 the results suggest these projections may still be somewhat optimistic, despite having being gradually downgraded with each successive biennial release. </w:t>
-      </w:r>
-    </w:p>
-    <w:p>
-      <w:pPr>
-        <w:pStyle w:val="BodyText1"/>
-        <w:rPr>
-          <w:rFonts w:eastAsia="Calibri" w:cs="Times New Roman"/>
-          <w:szCs w:val="22"/>
-          <w:lang w:eastAsia="en-US"/>
-        </w:rPr>
-      </w:pPr>
-      <w:r>
-        <w:rPr>
-          <w:rFonts w:eastAsia="Calibri" w:cs="Times New Roman"/>
-          <w:szCs w:val="22"/>
-          <w:lang w:eastAsia="en-US"/>
-        </w:rPr>
-        <w:t>The Bayes Factor exercise can be re-run whenever the ONS release new single-year lifetables for the UK and its nations, and should be rerun when the 2019 lifetable becomes available. This will help inform researchers and users of longevity data as to whether the 2020 ONS projection is likely to further downgrade its projections of UK longevity gains, and if so by what magnitude. Actuarial research, published January 2020 as part of the Continuous Monitoring Investigation suggests that 2019 was a relatively good year for mortality improvements, as compared with those observed from 2009 onwards. However it still seems likely that the overall rate of improvement in life expectancies observed over the 2010s will still be substantially lower in the UK than in the previous two decades.</w:t>
-      </w:r>
-    </w:p>
-    <w:p>
-      <w:pPr>
-        <w:pStyle w:val="BodyText1"/>
-        <w:rPr>
-          <w:rFonts w:eastAsia="Calibri" w:cs="Times New Roman"/>
-          <w:szCs w:val="22"/>
-          <w:lang w:eastAsia="en-US"/>
-        </w:rPr>
-      </w:pPr>
-      <w:r>
-        <w:rPr>
-          <w:rFonts w:eastAsia="Calibri" w:cs="Times New Roman"/>
-          <w:szCs w:val="22"/>
-          <w:lang w:eastAsia="en-US"/>
-        </w:rPr>
-        <w:t>(https://www.actuaries.org.uk/system/files/field/document/Mortality%20monitor%20Q4%202020%20v01%202020-01-28.pdf)</w:t>
-      </w:r>
-    </w:p>
-    <w:p>
-      <w:pPr>
-        <w:pStyle w:val="BodyText1"/>
-        <w:rPr>
-          <w:rFonts w:eastAsia="Calibri" w:cs="Times New Roman"/>
-          <w:szCs w:val="22"/>
-          <w:lang w:eastAsia="en-US"/>
-        </w:rPr>
-      </w:pPr>
-    </w:p>
-    <w:p>
-      <w:pPr>
-        <w:pStyle w:val="BodyText1"/>
-        <w:rPr>
-          <w:rFonts w:eastAsia="Calibri" w:cs="Times New Roman"/>
-          <w:szCs w:val="22"/>
-          <w:lang w:eastAsia="en-US"/>
-        </w:rPr>
-      </w:pPr>
-      <w:r>
-        <w:rPr>
-          <w:rFonts w:eastAsia="Calibri" w:cs="Times New Roman"/>
-          <w:szCs w:val="22"/>
-          <w:lang w:eastAsia="en-US"/>
-        </w:rPr>
-        <w:t xml:space="preserve">A rule of thumb applied to Bayes Factors is that ratios below 10 should be considered 'anecdotal'. And although the magnitude of the Bayes Factor has increased, especially with the addition of the 2018 period life </w:t>
-      </w:r>
-      <w:proofErr w:type="gramStart"/>
-      <w:r>
-        <w:rPr>
-          <w:rFonts w:eastAsia="Calibri" w:cs="Times New Roman"/>
-          <w:szCs w:val="22"/>
-          <w:lang w:eastAsia="en-US"/>
-        </w:rPr>
-        <w:t>expectancy  observations</w:t>
-      </w:r>
-      <w:proofErr w:type="gramEnd"/>
-      <w:r>
-        <w:rPr>
-          <w:rFonts w:eastAsia="Calibri" w:cs="Times New Roman"/>
-          <w:szCs w:val="22"/>
-          <w:lang w:eastAsia="en-US"/>
-        </w:rPr>
-        <w:t xml:space="preserve">, they remain substantially below 10. However, they are still informative, and represent a novel method for observing the impact that a single additional data point has on the strength of evidence for various degrees of proposed longevity slowdown, and so a useful method of continually monitoring mortality trends in the UK between biennial releases by the ONS. </w:t>
-      </w:r>
-    </w:p>
-    <w:p>
-      <w:pPr>
-        <w:pStyle w:val="BodyText1"/>
-        <w:rPr>
-          <w:rFonts w:eastAsia="Calibri" w:cs="Times New Roman"/>
-          <w:szCs w:val="22"/>
-          <w:lang w:eastAsia="en-US"/>
-        </w:rPr>
-      </w:pPr>
-    </w:p>
-    <w:p>
-      <w:pPr>
-        <w:pStyle w:val="BodyText1"/>
-        <w:rPr>
-          <w:rFonts w:eastAsia="Calibri" w:cs="Times New Roman"/>
-          <w:szCs w:val="22"/>
-          <w:lang w:eastAsia="en-US"/>
-        </w:rPr>
-      </w:pPr>
-      <w:r>
-        <w:rPr>
-          <w:rFonts w:eastAsia="Calibri" w:cs="Times New Roman"/>
-          <w:szCs w:val="22"/>
-          <w:lang w:eastAsia="en-US"/>
-        </w:rPr>
-        <w:t xml:space="preserve">The UK's slowdown in the 2010s is not unusual among high income nations in its occurrence, but the magnitude of the slowdown is exceptional. The slowdown in the UK as a whole was also similar across between sexes, and in each UK nation, with the exception of Northern Ireland. In the case of Northern Ireland, the adverse political circumstances and sectarian conflict which prevailed throughout much of the 1980s and 1990s may have led to a decoupling of mortality improvement trends in this nation compared with the rest of the UK, and the fact the disparity between Northern Ireland and the rest of the UK is particularly pronounced for males rather than females appears to support this suggestion. </w:t>
-      </w:r>
-    </w:p>
-    <w:p>
-      <w:pPr>
-        <w:pStyle w:val="BodyText1"/>
-        <w:rPr>
-          <w:rFonts w:eastAsia="Calibri" w:cs="Times New Roman"/>
-          <w:szCs w:val="22"/>
-          <w:lang w:eastAsia="en-US"/>
-        </w:rPr>
-      </w:pPr>
-    </w:p>
-    <w:p>
-      <w:pPr>
-        <w:pStyle w:val="BodyText1"/>
-      </w:pPr>
-      <w:r>
-        <w:rPr>
-          <w:rFonts w:eastAsia="Calibri" w:cs="Times New Roman"/>
-          <w:szCs w:val="22"/>
-          <w:lang w:eastAsia="en-US"/>
-        </w:rPr>
-        <w:t xml:space="preserve">A prevailing hypothesis put forward to explain the slowdown in mortality improvement internationally is that the 1990s and 2000s were exceptional periods of improvement in cardiovascular disease (CVD) mortality, and that the various improvements in treatment and primary prevention may not be repeatable. The ONS' projections from 2012 onwards appear to have factored in the assumption that the earlier trends were not sustainable, perhaps for this reason. However, as CVD has historically contributed more to male than female mortality, an overall slowdown predominantly due to CVD slowdown alone </w:t>
-      </w:r>
-      <w:proofErr w:type="gramStart"/>
-      <w:r>
-        <w:rPr>
-          <w:rFonts w:eastAsia="Calibri" w:cs="Times New Roman"/>
-          <w:szCs w:val="22"/>
-          <w:lang w:eastAsia="en-US"/>
-        </w:rPr>
-        <w:t>is  likely</w:t>
-      </w:r>
-      <w:proofErr w:type="gramEnd"/>
-      <w:r>
-        <w:rPr>
-          <w:rFonts w:eastAsia="Calibri" w:cs="Times New Roman"/>
-          <w:szCs w:val="22"/>
-          <w:lang w:eastAsia="en-US"/>
-        </w:rPr>
-        <w:t xml:space="preserve"> to lead to faster rates of slowdown for males than females. Instead in the UK the slowdown appear to have affected both sexes similarly and contemporaneously. Instead, the UK's exceptionally rapid slowdown is likely to be due to exposures common to the UK but not comparator nations. The UK's various policies of 'austerity', including sustained cuts to various social and public services which the most vulnerable populations in the UK rely on most, is likely to be an important factor in explaining the severity of the UK's slowdown. If such cuts were reversed, mortality improvement rates </w:t>
+        <w:lastRenderedPageBreak/>
+        <w:t xml:space="preserve">UK's slowdown. If such cuts were reversed, mortality improvement rates </w:t>
       </w:r>
       <w:proofErr w:type="spellStart"/>
       <w:proofErr w:type="gramStart"/>
@@ -31009,8 +31394,6 @@
         </w:rPr>
         <w:t xml:space="preserve"> still be expected to improve. Life expectancy in the UK is also below that of many comparator nations, especially for females, and so even the rapid gains seen in the 1990s and 2000s are still achievable and reasonable to expect if appropriate action is taken.</w:t>
       </w:r>
-      <w:bookmarkStart w:id="0" w:name="_GoBack"/>
-      <w:bookmarkEnd w:id="0"/>
     </w:p>
     <w:p/>
     <w:p>
@@ -31065,11 +31448,7 @@
       </w:r>
       <w:r>
         <w:tab/>
-        <w:t>ONS. National Population Projections Accuracy Report [Internet]. ONS; 2016 Feb [cited 2020 Jan 7]. Available from: https://www.ons.gov.uk/peoplepopulationandcommunity/populationandm</w:t>
-      </w:r>
-      <w:r>
-        <w:lastRenderedPageBreak/>
-        <w:t>igration/populationprojections/methodologies/nationalpopulationprojectionsaccuracyreport</w:t>
+        <w:t>ONS. National Population Projections Accuracy Report [Internet]. ONS; 2016 Feb [cited 2020 Jan 7]. Available from: https://www.ons.gov.uk/peoplepopulationandcommunity/populationandmigration/populationprojections/methodologies/nationalpopulationprojectionsaccuracyreport</w:t>
       </w:r>
     </w:p>
     <w:p>
@@ -31082,23 +31461,7 @@
       </w:r>
       <w:r>
         <w:tab/>
-        <w:t xml:space="preserve">Lee RD, Carter LR. </w:t>
-      </w:r>
-      <w:proofErr w:type="spellStart"/>
-      <w:r>
-        <w:t>Modeling</w:t>
-      </w:r>
-      <w:proofErr w:type="spellEnd"/>
-      <w:r>
-        <w:t xml:space="preserve"> and forecasting U.S. mortality. J Am Stat Assoc. 1992 Sep</w:t>
-      </w:r>
-      <w:proofErr w:type="gramStart"/>
-      <w:r>
-        <w:t>;87</w:t>
-      </w:r>
-      <w:proofErr w:type="gramEnd"/>
-      <w:r>
-        <w:t xml:space="preserve">(419):659–671. </w:t>
+        <w:t xml:space="preserve">Lee RD, Carter LR. Modeling and forecasting U.S. mortality. J Am Stat Assoc. 1992 Sep;87(419):659–671. </w:t>
       </w:r>
     </w:p>
     <w:p>
@@ -31111,30 +31474,7 @@
       </w:r>
       <w:r>
         <w:tab/>
-      </w:r>
-      <w:proofErr w:type="spellStart"/>
-      <w:r>
-        <w:t>Bijak</w:t>
-      </w:r>
-      <w:proofErr w:type="spellEnd"/>
-      <w:r>
-        <w:t xml:space="preserve"> J, Bryant J. Bayesian demography 250 years after Bayes. </w:t>
-      </w:r>
-      <w:proofErr w:type="spellStart"/>
-      <w:r>
-        <w:t>Popul</w:t>
-      </w:r>
-      <w:proofErr w:type="spellEnd"/>
-      <w:r>
-        <w:t xml:space="preserve"> Stud (NY). 2016 Feb 23</w:t>
-      </w:r>
-      <w:proofErr w:type="gramStart"/>
-      <w:r>
-        <w:t>;70</w:t>
-      </w:r>
-      <w:proofErr w:type="gramEnd"/>
-      <w:r>
-        <w:t xml:space="preserve">(1):1–19. </w:t>
+        <w:t xml:space="preserve">Bijak J, Bryant J. Bayesian demography 250 years after Bayes. Popul Stud (NY). 2016 Feb 23;70(1):1–19. </w:t>
       </w:r>
     </w:p>
     <w:p>
@@ -31160,23 +31500,7 @@
       </w:r>
       <w:r>
         <w:tab/>
-        <w:t xml:space="preserve">Renshaw AE, </w:t>
-      </w:r>
-      <w:proofErr w:type="spellStart"/>
-      <w:r>
-        <w:t>Haberman</w:t>
-      </w:r>
-      <w:proofErr w:type="spellEnd"/>
-      <w:r>
-        <w:t xml:space="preserve"> S. A cohort-based extension to the Lee–Carter model for mortality reduction factors. Insurance: Mathematics and Economics. 2006 Jun</w:t>
-      </w:r>
-      <w:proofErr w:type="gramStart"/>
-      <w:r>
-        <w:t>;38</w:t>
-      </w:r>
-      <w:proofErr w:type="gramEnd"/>
-      <w:r>
-        <w:t xml:space="preserve">(3):556–570. </w:t>
+        <w:t xml:space="preserve">Renshaw AE, Haberman S. A cohort-based extension to the Lee–Carter model for mortality reduction factors. Insurance: Mathematics and Economics. 2006 Jun;38(3):556–570. </w:t>
       </w:r>
     </w:p>
     <w:p>
@@ -31198,58 +31522,12 @@
         <w:ind w:left="560" w:hanging="560"/>
       </w:pPr>
       <w:r>
+        <w:lastRenderedPageBreak/>
         <w:t xml:space="preserve">7. </w:t>
       </w:r>
       <w:r>
         <w:tab/>
-      </w:r>
-      <w:proofErr w:type="spellStart"/>
-      <w:r>
-        <w:t>Kermack</w:t>
-      </w:r>
-      <w:proofErr w:type="spellEnd"/>
-      <w:r>
-        <w:t xml:space="preserve"> WO, </w:t>
-      </w:r>
-      <w:proofErr w:type="spellStart"/>
-      <w:r>
-        <w:t>McKendrick</w:t>
-      </w:r>
-      <w:proofErr w:type="spellEnd"/>
-      <w:r>
-        <w:t xml:space="preserve"> AG, </w:t>
-      </w:r>
-      <w:proofErr w:type="spellStart"/>
-      <w:r>
-        <w:t>McKinlay</w:t>
-      </w:r>
-      <w:proofErr w:type="spellEnd"/>
-      <w:r>
-        <w:t xml:space="preserve"> PL. Death-rates in Great Britain and Sweden. Some general regularities and their significance. </w:t>
-      </w:r>
-      <w:proofErr w:type="spellStart"/>
-      <w:r>
-        <w:t>Int</w:t>
-      </w:r>
-      <w:proofErr w:type="spellEnd"/>
-      <w:r>
-        <w:t xml:space="preserve"> J </w:t>
-      </w:r>
-      <w:proofErr w:type="spellStart"/>
-      <w:r>
-        <w:t>Epidemiol</w:t>
-      </w:r>
-      <w:proofErr w:type="spellEnd"/>
-      <w:r>
-        <w:t>. 2001 Aug</w:t>
-      </w:r>
-      <w:proofErr w:type="gramStart"/>
-      <w:r>
-        <w:t>;30</w:t>
-      </w:r>
-      <w:proofErr w:type="gramEnd"/>
-      <w:r>
-        <w:t xml:space="preserve">(4):678–683. </w:t>
+        <w:t xml:space="preserve">Kermack WO, McKendrick AG, McKinlay PL. Death-rates in Great Britain and Sweden. Some general regularities and their significance. Int J Epidemiol. 2001 Aug;30(4):678–683. </w:t>
       </w:r>
     </w:p>
     <w:p>
@@ -31262,39 +31540,7 @@
       </w:r>
       <w:r>
         <w:tab/>
-        <w:t xml:space="preserve">Minton J, Vanderbloemen L, Dorling D. Visualizing Europe’s demographic scars with </w:t>
-      </w:r>
-      <w:proofErr w:type="spellStart"/>
-      <w:r>
-        <w:t>coplots</w:t>
-      </w:r>
-      <w:proofErr w:type="spellEnd"/>
-      <w:r>
-        <w:t xml:space="preserve"> and contour plots. </w:t>
-      </w:r>
-      <w:proofErr w:type="spellStart"/>
-      <w:r>
-        <w:t>Int</w:t>
-      </w:r>
-      <w:proofErr w:type="spellEnd"/>
-      <w:r>
-        <w:t xml:space="preserve"> J </w:t>
-      </w:r>
-      <w:proofErr w:type="spellStart"/>
-      <w:r>
-        <w:t>Epidemiol</w:t>
-      </w:r>
-      <w:proofErr w:type="spellEnd"/>
-      <w:r>
-        <w:t>. 2013 Aug</w:t>
-      </w:r>
-      <w:proofErr w:type="gramStart"/>
-      <w:r>
-        <w:t>;42</w:t>
-      </w:r>
-      <w:proofErr w:type="gramEnd"/>
-      <w:r>
-        <w:t xml:space="preserve">(4):1164–1176. </w:t>
+        <w:t xml:space="preserve">Minton J, Vanderbloemen L, Dorling D. Visualizing Europe’s demographic scars with coplots and contour plots. Int J Epidemiol. 2013 Aug;42(4):1164–1176. </w:t>
       </w:r>
     </w:p>
     <w:p>
@@ -31307,23 +31553,7 @@
       </w:r>
       <w:r>
         <w:tab/>
-        <w:t xml:space="preserve">Almond D. Is the 1918 </w:t>
-      </w:r>
-      <w:proofErr w:type="spellStart"/>
-      <w:r>
-        <w:t>Influenxa</w:t>
-      </w:r>
-      <w:proofErr w:type="spellEnd"/>
-      <w:r>
-        <w:t xml:space="preserve"> Pandemic Over? Long-Term Effects of In Utero Influenza Exposure in the Post-1940 U.S. Population. Journal of Political Economy2. 2006</w:t>
-      </w:r>
-      <w:proofErr w:type="gramStart"/>
-      <w:r>
-        <w:t>;114</w:t>
-      </w:r>
-      <w:proofErr w:type="gramEnd"/>
-      <w:r>
-        <w:t xml:space="preserve">(4):672–712. </w:t>
+        <w:t xml:space="preserve">Almond D. Is the 1918 Influenxa Pandemic Over? Long-Term Effects of In Utero Influenza Exposure in the Post-1940 U.S. Population. Journal of Political Economy2. 2006;114(4):672–712. </w:t>
       </w:r>
     </w:p>
     <w:p>
@@ -31336,23 +31566,7 @@
       </w:r>
       <w:r>
         <w:tab/>
-        <w:t xml:space="preserve">Willets RC, Gallop AP, Leandro PA, Lu JLC, Macdonald AS, Miller KA, et al. Longevity in the 21st century. Br </w:t>
-      </w:r>
-      <w:proofErr w:type="spellStart"/>
-      <w:r>
-        <w:t>Actuar</w:t>
-      </w:r>
-      <w:proofErr w:type="spellEnd"/>
-      <w:r>
-        <w:t xml:space="preserve"> J. 2004 Oct 1</w:t>
-      </w:r>
-      <w:proofErr w:type="gramStart"/>
-      <w:r>
-        <w:t>;10</w:t>
-      </w:r>
-      <w:proofErr w:type="gramEnd"/>
-      <w:r>
-        <w:t xml:space="preserve">(4):685–832. </w:t>
+        <w:t xml:space="preserve">Willets RC, Gallop AP, Leandro PA, Lu JLC, Macdonald AS, Miller KA, et al. Longevity in the 21st century. Br Actuar J. 2004 Oct 1;10(4):685–832. </w:t>
       </w:r>
     </w:p>
     <w:p>
@@ -31361,59 +31575,11 @@
         <w:ind w:left="560" w:hanging="560"/>
       </w:pPr>
       <w:r>
-        <w:lastRenderedPageBreak/>
         <w:t xml:space="preserve">11. </w:t>
       </w:r>
       <w:r>
         <w:tab/>
-      </w:r>
-      <w:proofErr w:type="spellStart"/>
-      <w:r>
-        <w:t>Pascariu</w:t>
-      </w:r>
-      <w:proofErr w:type="spellEnd"/>
-      <w:r>
-        <w:t xml:space="preserve"> MD, </w:t>
-      </w:r>
-      <w:proofErr w:type="spellStart"/>
-      <w:r>
-        <w:t>Lenart</w:t>
-      </w:r>
-      <w:proofErr w:type="spellEnd"/>
-      <w:r>
-        <w:t xml:space="preserve"> A, </w:t>
-      </w:r>
-      <w:proofErr w:type="spellStart"/>
-      <w:r>
-        <w:t>Canudas-Romo</w:t>
-      </w:r>
-      <w:proofErr w:type="spellEnd"/>
-      <w:r>
-        <w:t xml:space="preserve"> V. The maximum entropy mortality model: forecasting mortality using statistical moments. </w:t>
-      </w:r>
-      <w:proofErr w:type="spellStart"/>
-      <w:r>
-        <w:t>Scand</w:t>
-      </w:r>
-      <w:proofErr w:type="spellEnd"/>
-      <w:r>
-        <w:t xml:space="preserve"> </w:t>
-      </w:r>
-      <w:proofErr w:type="spellStart"/>
-      <w:r>
-        <w:t>Actuar</w:t>
-      </w:r>
-      <w:proofErr w:type="spellEnd"/>
-      <w:r>
-        <w:t xml:space="preserve"> J. 2019 Mar 29</w:t>
-      </w:r>
-      <w:proofErr w:type="gramStart"/>
-      <w:r>
-        <w:t>;1</w:t>
-      </w:r>
-      <w:proofErr w:type="gramEnd"/>
-      <w:r>
-        <w:t xml:space="preserve">–25. </w:t>
+        <w:t xml:space="preserve">Pascariu MD, Lenart A, Canudas-Romo V. The maximum entropy mortality model: forecasting mortality using statistical moments. Scand Actuar J. 2019 Mar 29;1–25. </w:t>
       </w:r>
     </w:p>
     <w:p>
@@ -31426,23 +31592,7 @@
       </w:r>
       <w:r>
         <w:tab/>
-        <w:t xml:space="preserve">White KM. Longevity Advances in High-Income Countries, 1955-96. </w:t>
-      </w:r>
-      <w:proofErr w:type="spellStart"/>
-      <w:r>
-        <w:t>Popul</w:t>
-      </w:r>
-      <w:proofErr w:type="spellEnd"/>
-      <w:r>
-        <w:t xml:space="preserve"> Dev Rev. 2002 Mar</w:t>
-      </w:r>
-      <w:proofErr w:type="gramStart"/>
-      <w:r>
-        <w:t>;28</w:t>
-      </w:r>
-      <w:proofErr w:type="gramEnd"/>
-      <w:r>
-        <w:t xml:space="preserve">(1):59–76. </w:t>
+        <w:t xml:space="preserve">White KM. Longevity Advances in High-Income Countries, 1955-96. Popul Dev Rev. 2002 Mar;28(1):59–76. </w:t>
       </w:r>
     </w:p>
     <w:p>
@@ -31455,31 +31605,7 @@
       </w:r>
       <w:r>
         <w:tab/>
-        <w:t xml:space="preserve">Christensen K, </w:t>
-      </w:r>
-      <w:proofErr w:type="spellStart"/>
-      <w:r>
-        <w:t>Doblhammer</w:t>
-      </w:r>
-      <w:proofErr w:type="spellEnd"/>
-      <w:r>
-        <w:t xml:space="preserve"> G, Rau R, </w:t>
-      </w:r>
-      <w:proofErr w:type="spellStart"/>
-      <w:r>
-        <w:t>Vaupel</w:t>
-      </w:r>
-      <w:proofErr w:type="spellEnd"/>
-      <w:r>
-        <w:t xml:space="preserve"> JW. Ageing populations: the challenges ahead. Lancet. 2009 Oct 3</w:t>
-      </w:r>
-      <w:proofErr w:type="gramStart"/>
-      <w:r>
-        <w:t>;374</w:t>
-      </w:r>
-      <w:proofErr w:type="gramEnd"/>
-      <w:r>
-        <w:t xml:space="preserve">(9696):1196–1208. </w:t>
+        <w:t xml:space="preserve">Christensen K, Doblhammer G, Rau R, Vaupel JW. Ageing populations: the challenges ahead. Lancet. 2009 Oct 3;374(9696):1196–1208. </w:t>
       </w:r>
     </w:p>
     <w:p>
@@ -31492,38 +31618,7 @@
       </w:r>
       <w:r>
         <w:tab/>
-      </w:r>
-      <w:proofErr w:type="spellStart"/>
-      <w:r>
-        <w:t>Pascariu</w:t>
-      </w:r>
-      <w:proofErr w:type="spellEnd"/>
-      <w:r>
-        <w:t xml:space="preserve"> MD, </w:t>
-      </w:r>
-      <w:proofErr w:type="spellStart"/>
-      <w:r>
-        <w:t>Canudas-Romo</w:t>
-      </w:r>
-      <w:proofErr w:type="spellEnd"/>
-      <w:r>
-        <w:t xml:space="preserve"> V, </w:t>
-      </w:r>
-      <w:proofErr w:type="spellStart"/>
-      <w:r>
-        <w:t>Vaupel</w:t>
-      </w:r>
-      <w:proofErr w:type="spellEnd"/>
-      <w:r>
-        <w:t xml:space="preserve"> JW. The double-gap life expectancy forecasting model. Insurance: Mathematics and Economics. 2018 Jan</w:t>
-      </w:r>
-      <w:proofErr w:type="gramStart"/>
-      <w:r>
-        <w:t>;78:339</w:t>
-      </w:r>
-      <w:proofErr w:type="gramEnd"/>
-      <w:r>
-        <w:t xml:space="preserve">–350. </w:t>
+        <w:t xml:space="preserve">Pascariu MD, Canudas-Romo V, Vaupel JW. The double-gap life expectancy forecasting model. Insurance: Mathematics and Economics. 2018 Jan;78:339–350. </w:t>
       </w:r>
     </w:p>
     <w:p>
@@ -31536,31 +31631,7 @@
       </w:r>
       <w:r>
         <w:tab/>
-        <w:t xml:space="preserve">Torri T, </w:t>
-      </w:r>
-      <w:proofErr w:type="spellStart"/>
-      <w:r>
-        <w:t>Vaupel</w:t>
-      </w:r>
-      <w:proofErr w:type="spellEnd"/>
-      <w:r>
-        <w:t xml:space="preserve"> JW. Forecasting life expectancy in an international context. </w:t>
-      </w:r>
-      <w:proofErr w:type="spellStart"/>
-      <w:r>
-        <w:t>Int</w:t>
-      </w:r>
-      <w:proofErr w:type="spellEnd"/>
-      <w:r>
-        <w:t xml:space="preserve"> J Forecast. 2012 Apr</w:t>
-      </w:r>
-      <w:proofErr w:type="gramStart"/>
-      <w:r>
-        <w:t>;28</w:t>
-      </w:r>
-      <w:proofErr w:type="gramEnd"/>
-      <w:r>
-        <w:t xml:space="preserve">(2):519–531. </w:t>
+        <w:t xml:space="preserve">Torri T, Vaupel JW. Forecasting life expectancy in an international context. Int J Forecast. 2012 Apr;28(2):519–531. </w:t>
       </w:r>
     </w:p>
     <w:p>
@@ -31573,39 +31644,7 @@
       </w:r>
       <w:r>
         <w:tab/>
-        <w:t xml:space="preserve">Box GEP, Jenkins GM, </w:t>
-      </w:r>
-      <w:proofErr w:type="spellStart"/>
-      <w:r>
-        <w:t>Reinsel</w:t>
-      </w:r>
-      <w:proofErr w:type="spellEnd"/>
-      <w:r>
-        <w:t xml:space="preserve"> GC, </w:t>
-      </w:r>
-      <w:proofErr w:type="spellStart"/>
-      <w:r>
-        <w:t>Ljung</w:t>
-      </w:r>
-      <w:proofErr w:type="spellEnd"/>
-      <w:r>
-        <w:t xml:space="preserve"> GM. Time Series Analysis: Forecasting </w:t>
-      </w:r>
-      <w:proofErr w:type="gramStart"/>
-      <w:r>
-        <w:t>And</w:t>
-      </w:r>
-      <w:proofErr w:type="gramEnd"/>
-      <w:r>
-        <w:t xml:space="preserve"> Control (</w:t>
-      </w:r>
-      <w:proofErr w:type="spellStart"/>
-      <w:r>
-        <w:t>wiley</w:t>
-      </w:r>
-      <w:proofErr w:type="spellEnd"/>
-      <w:r>
-        <w:t xml:space="preserve"> Series In Probability And Statistics). 5th ed. Hoboken, New Jersey: Wiley; 2015. </w:t>
+        <w:t xml:space="preserve">Box GEP, Jenkins GM, Reinsel GC, Ljung GM. Time Series Analysis: Forecasting And Control (wiley Series In Probability And Statistics). 5th ed. Hoboken, New Jersey: Wiley; 2015. </w:t>
       </w:r>
     </w:p>
     <w:p>
@@ -31614,19 +31653,12 @@
         <w:ind w:left="560" w:hanging="560"/>
       </w:pPr>
       <w:r>
+        <w:lastRenderedPageBreak/>
         <w:t xml:space="preserve">17. </w:t>
       </w:r>
       <w:r>
         <w:tab/>
-        <w:t>Hiam L, Dorling D. Rise in mortality in England and Wales in first seven weeks of 2018. BMJ. 2018 Mar 14</w:t>
-      </w:r>
-      <w:proofErr w:type="gramStart"/>
-      <w:r>
-        <w:t>;360:k1090</w:t>
-      </w:r>
-      <w:proofErr w:type="gramEnd"/>
-      <w:r>
-        <w:t xml:space="preserve">. </w:t>
+        <w:t xml:space="preserve">Hiam L, Dorling D. Rise in mortality in England and Wales in first seven weeks of 2018. BMJ. 2018 Mar 14;360:k1090. </w:t>
       </w:r>
     </w:p>
     <w:p>
@@ -31639,23 +31671,7 @@
       </w:r>
       <w:r>
         <w:tab/>
-        <w:t xml:space="preserve">Hiam L, Dorling D, McKee M. The cuts and poor health: when and how can we say that one thing causes another? J R </w:t>
-      </w:r>
-      <w:proofErr w:type="spellStart"/>
-      <w:r>
-        <w:t>Soc</w:t>
-      </w:r>
-      <w:proofErr w:type="spellEnd"/>
-      <w:r>
-        <w:t xml:space="preserve"> Med. 2018 Jun</w:t>
-      </w:r>
-      <w:proofErr w:type="gramStart"/>
-      <w:r>
-        <w:t>;111</w:t>
-      </w:r>
-      <w:proofErr w:type="gramEnd"/>
-      <w:r>
-        <w:t xml:space="preserve">(6):199–202. </w:t>
+        <w:t xml:space="preserve">Hiam L, Dorling D, McKee M. The cuts and poor health: when and how can we say that one thing causes another? J R Soc Med. 2018 Jun;111(6):199–202. </w:t>
       </w:r>
     </w:p>
     <w:p>
@@ -31668,23 +31684,7 @@
       </w:r>
       <w:r>
         <w:tab/>
-        <w:t xml:space="preserve">Hiam L, Harrison D, McKee M, Dorling D. Why is life expectancy in England and Wales “stalling”? J </w:t>
-      </w:r>
-      <w:proofErr w:type="spellStart"/>
-      <w:r>
-        <w:t>Epidemiol</w:t>
-      </w:r>
-      <w:proofErr w:type="spellEnd"/>
-      <w:r>
-        <w:t xml:space="preserve"> Community Health. 2018 Feb 20</w:t>
-      </w:r>
-      <w:proofErr w:type="gramStart"/>
-      <w:r>
-        <w:t>;72</w:t>
-      </w:r>
-      <w:proofErr w:type="gramEnd"/>
-      <w:r>
-        <w:t xml:space="preserve">(5):404–408. </w:t>
+        <w:t xml:space="preserve">Hiam L, Harrison D, McKee M, Dorling D. Why is life expectancy in England and Wales “stalling”? J Epidemiol Community Health. 2018 Feb 20;72(5):404–408. </w:t>
       </w:r>
     </w:p>
     <w:p>
@@ -31697,23 +31697,7 @@
       </w:r>
       <w:r>
         <w:tab/>
-        <w:t xml:space="preserve">Hiam L, Dorling D, Harrison D, McKee M. What caused the spike in mortality in England and Wales in January 2015? J R </w:t>
-      </w:r>
-      <w:proofErr w:type="spellStart"/>
-      <w:r>
-        <w:t>Soc</w:t>
-      </w:r>
-      <w:proofErr w:type="spellEnd"/>
-      <w:r>
-        <w:t xml:space="preserve"> Med. 2017 Apr</w:t>
-      </w:r>
-      <w:proofErr w:type="gramStart"/>
-      <w:r>
-        <w:t>;110</w:t>
-      </w:r>
-      <w:proofErr w:type="gramEnd"/>
-      <w:r>
-        <w:t xml:space="preserve">(4):131–137. </w:t>
+        <w:t xml:space="preserve">Hiam L, Dorling D, Harrison D, McKee M. What caused the spike in mortality in England and Wales in January 2015? J R Soc Med. 2017 Apr;110(4):131–137. </w:t>
       </w:r>
     </w:p>
     <w:p>
@@ -31722,20 +31706,11 @@
         <w:ind w:left="560" w:hanging="560"/>
       </w:pPr>
       <w:r>
-        <w:lastRenderedPageBreak/>
         <w:t xml:space="preserve">21. </w:t>
       </w:r>
       <w:r>
         <w:tab/>
-        <w:t>Hiam L, Dorling D, McKee M. Rise in mortality-when will the government take note? BMJ. 2018 Jun 25</w:t>
-      </w:r>
-      <w:proofErr w:type="gramStart"/>
-      <w:r>
-        <w:t>;361:k2747</w:t>
-      </w:r>
-      <w:proofErr w:type="gramEnd"/>
-      <w:r>
-        <w:t xml:space="preserve">. </w:t>
+        <w:t xml:space="preserve">Hiam L, Dorling D, McKee M. Rise in mortality-when will the government take note? BMJ. 2018 Jun 25;361:k2747. </w:t>
       </w:r>
     </w:p>
     <w:p>
@@ -31748,39 +31723,7 @@
       </w:r>
       <w:r>
         <w:tab/>
-        <w:t>Fenton L, Minton J, Ramsay J, Kaye-</w:t>
-      </w:r>
-      <w:proofErr w:type="spellStart"/>
-      <w:r>
-        <w:t>Bardgett</w:t>
-      </w:r>
-      <w:proofErr w:type="spellEnd"/>
-      <w:r>
-        <w:t xml:space="preserve"> M, </w:t>
-      </w:r>
-      <w:proofErr w:type="spellStart"/>
-      <w:r>
-        <w:t>Fischbacher</w:t>
-      </w:r>
-      <w:proofErr w:type="spellEnd"/>
-      <w:r>
-        <w:t xml:space="preserve"> C, </w:t>
-      </w:r>
-      <w:proofErr w:type="spellStart"/>
-      <w:r>
-        <w:t>Wyper</w:t>
-      </w:r>
-      <w:proofErr w:type="spellEnd"/>
-      <w:r>
-        <w:t xml:space="preserve"> GMA, et al. Recent adverse mortality trends in Scotland: comparison with other high-income countries. BMJ Open. 2019 Oct 31</w:t>
-      </w:r>
-      <w:proofErr w:type="gramStart"/>
-      <w:r>
-        <w:t>;9</w:t>
-      </w:r>
-      <w:proofErr w:type="gramEnd"/>
-      <w:r>
-        <w:t xml:space="preserve">(10):e029936. </w:t>
+        <w:t xml:space="preserve">Fenton L, Minton J, Ramsay J, Kaye-Bardgett M, Fischbacher C, Wyper GMA, et al. Recent adverse mortality trends in Scotland: comparison with other high-income countries. BMJ Open. 2019 Oct 31;9(10):e029936. </w:t>
       </w:r>
     </w:p>
     <w:p>
@@ -31793,23 +31736,7 @@
       </w:r>
       <w:r>
         <w:tab/>
-        <w:t xml:space="preserve">Green MA, Dorling D, Minton J, Pickett KE. Could the rise in mortality rates since 2015 be explained by changes in the number of delayed discharges of NHS patients? J </w:t>
-      </w:r>
-      <w:proofErr w:type="spellStart"/>
-      <w:r>
-        <w:t>Epidemiol</w:t>
-      </w:r>
-      <w:proofErr w:type="spellEnd"/>
-      <w:r>
-        <w:t xml:space="preserve"> Community Health. 2017 Nov</w:t>
-      </w:r>
-      <w:proofErr w:type="gramStart"/>
-      <w:r>
-        <w:t>;71</w:t>
-      </w:r>
-      <w:proofErr w:type="gramEnd"/>
-      <w:r>
-        <w:t xml:space="preserve">(11):1068–1071. </w:t>
+        <w:t xml:space="preserve">Green MA, Dorling D, Minton J, Pickett KE. Could the rise in mortality rates since 2015 be explained by changes in the number of delayed discharges of NHS patients? J Epidemiol Community Health. 2017 Nov;71(11):1068–1071. </w:t>
       </w:r>
     </w:p>
     <w:p>
@@ -31822,15 +31749,7 @@
       </w:r>
       <w:r>
         <w:tab/>
-        <w:t>Green M, Dorling D, Minton J. The Geography of a rapid rise in elderly mortality in England and Wales, 2014-15. Health Place. 2017 Feb 12</w:t>
-      </w:r>
-      <w:proofErr w:type="gramStart"/>
-      <w:r>
-        <w:t>;44:77</w:t>
-      </w:r>
-      <w:proofErr w:type="gramEnd"/>
-      <w:r>
-        <w:t xml:space="preserve">–85. </w:t>
+        <w:t xml:space="preserve">Green M, Dorling D, Minton J. The Geography of a rapid rise in elderly mortality in England and Wales, 2014-15. Health Place. 2017 Feb 12;44:77–85. </w:t>
       </w:r>
     </w:p>
     <w:p>
@@ -31843,22 +31762,7 @@
       </w:r>
       <w:r>
         <w:tab/>
-      </w:r>
-      <w:proofErr w:type="spellStart"/>
-      <w:r>
-        <w:t>Lambie</w:t>
-      </w:r>
-      <w:proofErr w:type="spellEnd"/>
-      <w:r>
-        <w:t>-Mumford H, Green MA. Austerity, welfare reform and the rising use of food banks by children in England and Wales. Area. 2017 Sep</w:t>
-      </w:r>
-      <w:proofErr w:type="gramStart"/>
-      <w:r>
-        <w:t>;49</w:t>
-      </w:r>
-      <w:proofErr w:type="gramEnd"/>
-      <w:r>
-        <w:t xml:space="preserve">(3):273–279. </w:t>
+        <w:t xml:space="preserve">Lambie-Mumford H, Green MA. Austerity, welfare reform and the rising use of food banks by children in England and Wales. Area. 2017 Sep;49(3):273–279. </w:t>
       </w:r>
     </w:p>
     <w:p>
@@ -31867,26 +31771,12 @@
         <w:ind w:left="560" w:hanging="560"/>
       </w:pPr>
       <w:r>
+        <w:lastRenderedPageBreak/>
         <w:t xml:space="preserve">26. </w:t>
       </w:r>
       <w:r>
         <w:tab/>
-      </w:r>
-      <w:proofErr w:type="spellStart"/>
-      <w:r>
-        <w:t>Stuckler</w:t>
-      </w:r>
-      <w:proofErr w:type="spellEnd"/>
-      <w:r>
-        <w:t xml:space="preserve"> D, </w:t>
-      </w:r>
-      <w:proofErr w:type="spellStart"/>
-      <w:r>
-        <w:t>Basu</w:t>
-      </w:r>
-      <w:proofErr w:type="spellEnd"/>
-      <w:r>
-        <w:t xml:space="preserve"> S. The Body Economic: Eight experiments in economic recovery, from Iceland to Greece. London: Penguin; 2013. </w:t>
+        <w:t xml:space="preserve">Stuckler D, Basu S. The Body Economic: Eight experiments in economic recovery, from Iceland to Greece. London: Penguin; 2013. </w:t>
       </w:r>
     </w:p>
     <w:p>
@@ -31899,54 +31789,7 @@
       </w:r>
       <w:r>
         <w:tab/>
-      </w:r>
-      <w:proofErr w:type="spellStart"/>
-      <w:r>
-        <w:t>Karanikolos</w:t>
-      </w:r>
-      <w:proofErr w:type="spellEnd"/>
-      <w:r>
-        <w:t xml:space="preserve"> M, </w:t>
-      </w:r>
-      <w:proofErr w:type="spellStart"/>
-      <w:r>
-        <w:t>Mladovsky</w:t>
-      </w:r>
-      <w:proofErr w:type="spellEnd"/>
-      <w:r>
-        <w:t xml:space="preserve"> P, </w:t>
-      </w:r>
-      <w:proofErr w:type="spellStart"/>
-      <w:r>
-        <w:t>Cylus</w:t>
-      </w:r>
-      <w:proofErr w:type="spellEnd"/>
-      <w:r>
-        <w:t xml:space="preserve"> J, Thomson S, </w:t>
-      </w:r>
-      <w:proofErr w:type="spellStart"/>
-      <w:r>
-        <w:t>Basu</w:t>
-      </w:r>
-      <w:proofErr w:type="spellEnd"/>
-      <w:r>
-        <w:t xml:space="preserve"> S, </w:t>
-      </w:r>
-      <w:proofErr w:type="spellStart"/>
-      <w:r>
-        <w:t>Stuckler</w:t>
-      </w:r>
-      <w:proofErr w:type="spellEnd"/>
-      <w:r>
-        <w:t xml:space="preserve"> D, et al. Financial crisis, austerity, and health in Europe. Lancet. 2013 Apr 13</w:t>
-      </w:r>
-      <w:proofErr w:type="gramStart"/>
-      <w:r>
-        <w:t>;381</w:t>
-      </w:r>
-      <w:proofErr w:type="gramEnd"/>
-      <w:r>
-        <w:t xml:space="preserve">(9874):1323–1331. </w:t>
+        <w:t xml:space="preserve">Karanikolos M, Mladovsky P, Cylus J, Thomson S, Basu S, Stuckler D, et al. Financial crisis, austerity, and health in Europe. Lancet. 2013 Apr 13;381(9874):1323–1331. </w:t>
       </w:r>
     </w:p>
     <w:p>
@@ -31959,39 +31802,7 @@
       </w:r>
       <w:r>
         <w:tab/>
-        <w:t xml:space="preserve">McKee M, </w:t>
-      </w:r>
-      <w:proofErr w:type="spellStart"/>
-      <w:r>
-        <w:t>Karanikolos</w:t>
-      </w:r>
-      <w:proofErr w:type="spellEnd"/>
-      <w:r>
-        <w:t xml:space="preserve"> M, Belcher P, </w:t>
-      </w:r>
-      <w:proofErr w:type="spellStart"/>
-      <w:r>
-        <w:t>Stuckler</w:t>
-      </w:r>
-      <w:proofErr w:type="spellEnd"/>
-      <w:r>
-        <w:t xml:space="preserve"> D. Austerity: a failed experiment on the people of Europe. </w:t>
-      </w:r>
-      <w:proofErr w:type="spellStart"/>
-      <w:r>
-        <w:t>Clin</w:t>
-      </w:r>
-      <w:proofErr w:type="spellEnd"/>
-      <w:r>
-        <w:t xml:space="preserve"> Med. 2012 Aug</w:t>
-      </w:r>
-      <w:proofErr w:type="gramStart"/>
-      <w:r>
-        <w:t>;12</w:t>
-      </w:r>
-      <w:proofErr w:type="gramEnd"/>
-      <w:r>
-        <w:t xml:space="preserve">(4):346–350. </w:t>
+        <w:t xml:space="preserve">McKee M, Karanikolos M, Belcher P, Stuckler D. Austerity: a failed experiment on the people of Europe. Clin Med. 2012 Aug;12(4):346–350. </w:t>
       </w:r>
     </w:p>
     <w:p>
@@ -32013,7 +31824,6 @@
         <w:ind w:left="560" w:hanging="560"/>
       </w:pPr>
       <w:r>
-        <w:lastRenderedPageBreak/>
         <w:t xml:space="preserve">30. </w:t>
       </w:r>
       <w:r>
@@ -32031,23 +31841,7 @@
       </w:r>
       <w:r>
         <w:tab/>
-        <w:t xml:space="preserve">Murphy M, </w:t>
-      </w:r>
-      <w:proofErr w:type="spellStart"/>
-      <w:r>
-        <w:t>Luy</w:t>
-      </w:r>
-      <w:proofErr w:type="spellEnd"/>
-      <w:r>
-        <w:t xml:space="preserve"> M, </w:t>
-      </w:r>
-      <w:proofErr w:type="spellStart"/>
-      <w:r>
-        <w:t>Torrisi</w:t>
-      </w:r>
-      <w:proofErr w:type="spellEnd"/>
-      <w:r>
-        <w:t xml:space="preserve"> O. Stalling of mortality in the United Kingdom and Europe: an analytical review of the evidence [Internet]. LSE; 2019 Nov [cited 2019 Dec 10]. Report No.: 11-19. Available from: http://www.lse.ac.uk/social-policy/Assets/Documents/PDF/working-paper-series/11-19-Mike-Murphy.pdf</w:t>
+        <w:t>Murphy M, Luy M, Torrisi O. Stalling of mortality in the United Kingdom and Europe: an analytical review of the evidence [Internet]. LSE; 2019 Nov [cited 2019 Dec 10]. Report No.: 11-19. Available from: http://www.lse.ac.uk/social-policy/Assets/Documents/PDF/working-paper-series/11-19-Mike-Murphy.pdf</w:t>
       </w:r>
     </w:p>
     <w:p>
@@ -32060,15 +31854,7 @@
       </w:r>
       <w:r>
         <w:tab/>
-        <w:t xml:space="preserve">Marshall L, Finch D, </w:t>
-      </w:r>
-      <w:proofErr w:type="spellStart"/>
-      <w:r>
-        <w:t>Cairncross</w:t>
-      </w:r>
-      <w:proofErr w:type="spellEnd"/>
-      <w:r>
-        <w:t xml:space="preserve"> L, Bibby J. Mortality and life expectancy trends in the UK: stalling progress. Health Foundation; 2019 Nov. </w:t>
+        <w:t xml:space="preserve">Marshall L, Finch D, Cairncross L, Bibby J. Mortality and life expectancy trends in the UK: stalling progress. Health Foundation; 2019 Nov. </w:t>
       </w:r>
     </w:p>
     <w:p>
@@ -32081,15 +31867,7 @@
       </w:r>
       <w:r>
         <w:tab/>
-        <w:t>Raleigh VS. Stalling life expectancy in the UK. BMJ. 2018 Sep 27</w:t>
-      </w:r>
-      <w:proofErr w:type="gramStart"/>
-      <w:r>
-        <w:t>;362:k4050</w:t>
-      </w:r>
-      <w:proofErr w:type="gramEnd"/>
-      <w:r>
-        <w:t xml:space="preserve">. </w:t>
+        <w:t xml:space="preserve">Raleigh VS. Stalling life expectancy in the UK. BMJ. 2018 Sep 27;362:k4050. </w:t>
       </w:r>
     </w:p>
     <w:p>
@@ -32153,6 +31931,49 @@
 
 <file path=word/footer2.xml><?xml version="1.0" encoding="utf-8"?>
 <w:ftr xmlns:wpc="http://schemas.microsoft.com/office/word/2010/wordprocessingCanvas" xmlns:mc="http://schemas.openxmlformats.org/markup-compatibility/2006" xmlns:o="urn:schemas-microsoft-com:office:office" xmlns:r="http://schemas.openxmlformats.org/officeDocument/2006/relationships" xmlns:m="http://schemas.openxmlformats.org/officeDocument/2006/math" xmlns:v="urn:schemas-microsoft-com:vml" xmlns:wp14="http://schemas.microsoft.com/office/word/2010/wordprocessingDrawing" xmlns:wp="http://schemas.openxmlformats.org/drawingml/2006/wordprocessingDrawing" xmlns:w10="urn:schemas-microsoft-com:office:word" xmlns:w="http://schemas.openxmlformats.org/wordprocessingml/2006/main" xmlns:w14="http://schemas.microsoft.com/office/word/2010/wordml" xmlns:w15="http://schemas.microsoft.com/office/word/2012/wordml" xmlns:wpg="http://schemas.microsoft.com/office/word/2010/wordprocessingGroup" xmlns:wpi="http://schemas.microsoft.com/office/word/2010/wordprocessingInk" xmlns:wne="http://schemas.microsoft.com/office/word/2006/wordml" xmlns:wps="http://schemas.microsoft.com/office/word/2010/wordprocessingShape" mc:Ignorable="w14 w15 wp14">
+  <w:sdt>
+    <w:sdtPr>
+      <w:id w:val="-854196460"/>
+      <w:docPartObj>
+        <w:docPartGallery w:val="Page Numbers (Bottom of Page)"/>
+        <w:docPartUnique/>
+      </w:docPartObj>
+    </w:sdtPr>
+    <w:sdtEndPr>
+      <w:rPr>
+        <w:noProof/>
+      </w:rPr>
+    </w:sdtEndPr>
+    <w:sdtContent>
+      <w:p>
+        <w:pPr>
+          <w:pStyle w:val="Footer"/>
+          <w:jc w:val="right"/>
+        </w:pPr>
+        <w:r>
+          <w:fldChar w:fldCharType="begin"/>
+        </w:r>
+        <w:r>
+          <w:instrText xml:space="preserve"> PAGE   \* MERGEFORMAT </w:instrText>
+        </w:r>
+        <w:r>
+          <w:fldChar w:fldCharType="separate"/>
+        </w:r>
+        <w:r>
+          <w:rPr>
+            <w:noProof/>
+          </w:rPr>
+          <w:t>17</w:t>
+        </w:r>
+        <w:r>
+          <w:rPr>
+            <w:noProof/>
+          </w:rPr>
+          <w:fldChar w:fldCharType="end"/>
+        </w:r>
+      </w:p>
+    </w:sdtContent>
+  </w:sdt>
   <w:p>
     <w:pPr>
       <w:pStyle w:val="Footer"/>
@@ -34613,7 +34434,7 @@
 </file>
 
 <file path=customXml/itemProps1.xml><?xml version="1.0" encoding="utf-8"?>
-<ds:datastoreItem xmlns:ds="http://schemas.openxmlformats.org/officeDocument/2006/customXml" ds:itemID="{D572B3CD-E01E-4576-8E51-C45BE1D439DD}">
+<ds:datastoreItem xmlns:ds="http://schemas.openxmlformats.org/officeDocument/2006/customXml" ds:itemID="{9AE96BBC-AE09-4B53-B625-522D4C058BEB}">
   <ds:schemaRefs>
     <ds:schemaRef ds:uri="http://schemas.openxmlformats.org/officeDocument/2006/bibliography"/>
   </ds:schemaRefs>

</xml_diff>

<commit_message>
add properly enumerated figs and tables to main ms and appendix
</commit_message>
<xml_diff>
--- a/bayes_paper/all_manuscript.docx
+++ b/bayes_paper/all_manuscript.docx
@@ -101,15 +101,13 @@
       </w:r>
       <w:proofErr w:type="spellEnd"/>
       <w:r>
-        <w:t xml:space="preserve"> analysis is performed to assess whether the slowdown is contemporaneous, suggesting common exposure. ONS forecasts from 2012 onwards for the UK as a whole are shown to demonstrate the extent of the slowdown assumed by each biennial projection, including as </w:t>
-      </w:r>
-      <w:proofErr w:type="spellStart"/>
-      <w:r>
-        <w:t>heatmaps</w:t>
-      </w:r>
-      <w:proofErr w:type="spellEnd"/>
-      <w:r>
-        <w:t xml:space="preserve"> showing changes in conditional life expectancy between successive projections. </w:t>
+        <w:t xml:space="preserve"> analysis is performed to assess whether the slowdown is contemporaneous, suggesting common exposure. ONS forecasts from 2012 onwards for the UK as a whole are shown to demonstrate the extent of the slowdown assumed by each biennial projection</w:t>
+      </w:r>
+      <w:r>
+        <w:t>.</w:t>
+      </w:r>
+      <w:r>
+        <w:t xml:space="preserve"> </w:t>
       </w:r>
     </w:p>
     <w:p>
@@ -117,11 +115,11 @@
         <w:pStyle w:val="BodyText1"/>
       </w:pPr>
       <w:r>
-        <w:t xml:space="preserve">To better determine the amount of annual gain in e0 that should be assumed if current e0 improvement rates were to continue, 101 different e0 gain scenarios, ranging from 0% slowdown, assuming no slowdown since the </w:t>
+        <w:t xml:space="preserve">To better determine the amount of annual gain in e0 that should be assumed if current e0 improvement rates were to continue, 101 different e0 gain scenarios, ranging from 0% slowdown, assuming no slowdown since the breakpoint year, to 100% slowdown, assuming no gain since the breakpoint </w:t>
       </w:r>
       <w:r>
         <w:lastRenderedPageBreak/>
-        <w:t xml:space="preserve">breakpoint year, to 100% slowdown, assuming no gain since the breakpoint year, and the Bayes Factor (ratio of likelihoods) for each of these scenarios calculated as compared with the 0% slowdown scenario. The scenario that maximises the Bayes Factor is identified. Each ONS biennial projection is converted into an improvement rate scenario, and the Bayes Factor for each of these scenarios calculated as well. </w:t>
+        <w:t xml:space="preserve">year, and the Bayes Factor (ratio of likelihoods) for each of these scenarios calculated as compared with the 0% slowdown scenario. The scenario that maximises the Bayes Factor is identified. Each ONS biennial projection is converted into an improvement rate scenario, and the Bayes Factor for each of these scenarios calculated as well. </w:t>
       </w:r>
     </w:p>
     <w:p>
@@ -157,30 +155,34 @@
         <w:rPr>
           <w:highlight w:val="yellow"/>
         </w:rPr>
-        <w:t>xx% is</w:t>
-      </w:r>
-      <w:r>
-        <w:t xml:space="preserve"> most likely </w:t>
+        <w:t>61</w:t>
       </w:r>
       <w:r>
         <w:rPr>
           <w:highlight w:val="yellow"/>
         </w:rPr>
-        <w:t xml:space="preserve">(Bayes Factor: XX </w:t>
-      </w:r>
-      <w:proofErr w:type="spellStart"/>
+        <w:t>% is</w:t>
+      </w:r>
+      <w:r>
+        <w:t xml:space="preserve"> most likely </w:t>
+      </w:r>
       <w:r>
         <w:rPr>
           <w:highlight w:val="yellow"/>
         </w:rPr>
-        <w:t>cf</w:t>
-      </w:r>
-      <w:proofErr w:type="spellEnd"/>
+        <w:t xml:space="preserve">(Bayes Factor: </w:t>
+      </w:r>
       <w:r>
         <w:rPr>
           <w:highlight w:val="yellow"/>
         </w:rPr>
-        <w:t xml:space="preserve"> no slowdown). This compares with an implied slowdown of xx% for the 2018 ONS life expectancy projection (Bayes Factor: XX </w:t>
+        <w:t>1.002 for females compared with no slowdown; males 1.003</w:t>
+      </w:r>
+      <w:r>
+        <w:rPr>
+          <w:highlight w:val="yellow"/>
+        </w:rPr>
+        <w:t xml:space="preserve">). This compares with an implied slowdown of xx% for the 2018 ONS life expectancy projection (Bayes Factor: XX </w:t>
       </w:r>
       <w:proofErr w:type="spellStart"/>
       <w:r>
@@ -212,8 +214,36 @@
       </w:r>
       <w:r>
         <w:br/>
-        <w:t>The most recent ONS life expectancy forecast still appears to be too optimistic, and to underestimate the extent of the slowdown seen in the UK since 2010. Without clear agreement as to the cause of the slowdown, which is more severe than almost any other high income nation, no consistent action is being taken that should cause us to believe that the problems facing UK populations have been addressed, and so there is no good reason to believe that the stalling in e0 gains observed since 2010 will not continue. The Bayes Factor strategy used here can be used to update our beliefs about how life expectancy trends are likely to continue whenever a new observation becomes available, and the addition of observed life expectancies for 2018 added weight to belief that life expectancy improvement rates have, since 2010, slowed to around a fifth their previous levels.</w:t>
-      </w:r>
+      </w:r>
+      <w:r>
+        <w:t xml:space="preserve">ONS projections since 2012 assumed slower rates of life expectancy gain than were observed at the time, consistent with a longer-term tendency for such projections to systematically underestimate subsequent improvements. But since 2013 successive projections have both been repeatedly downgraded, and based on the Bayes Factor analysis on data up to 2018 may still be too optimistic, suggesting a further downgrading is likely in the 2020 projection. </w:t>
+      </w:r>
+      <w:r>
+        <w:t>The Bayes Factor approach is a useful and straightforward method for incorporating annual life expectancy lifetable data between biennial projections, and for quantifying the changing strength of evidence for the belief that life expectancy trends in the UK have slowed down in the 2010s compared with earlier decades.</w:t>
+      </w:r>
+      <w:r>
+        <w:t xml:space="preserve"> </w:t>
+      </w:r>
+    </w:p>
+    <w:p>
+      <w:pPr>
+        <w:pStyle w:val="BodyText1"/>
+      </w:pPr>
+      <w:r>
+        <w:t xml:space="preserve">Without clear agreement as to the cause of the slowdown, which is more severe than almost any other high income nation, no consistent action is </w:t>
+      </w:r>
+      <w:r>
+        <w:lastRenderedPageBreak/>
+        <w:t xml:space="preserve">being taken that should cause us to believe that the problems facing UK populations have been addressed, and so there is no good reason to believe that the stalling in e0 gains observed since 2010 will not continue. The Bayes Factor strategy used here can be used to update our beliefs about how life expectancy trends are likely to continue whenever a new observation becomes available, and the addition of observed life expectancies for 2018 added weight to belief that life expectancy improvement rates have, since 2010, </w:t>
+      </w:r>
+      <w:r>
+        <w:t>slowed down severely</w:t>
+      </w:r>
+      <w:r>
+        <w:t>.</w:t>
+      </w:r>
+      <w:bookmarkStart w:id="0" w:name="_GoBack"/>
+      <w:bookmarkEnd w:id="0"/>
     </w:p>
     <w:p>
       <w:pPr>
@@ -229,7 +259,6 @@
         <w:rPr>
           <w:b/>
         </w:rPr>
-        <w:lastRenderedPageBreak/>
         <w:br w:type="page"/>
       </w:r>
     </w:p>
@@ -600,27 +629,19 @@
         <w:pStyle w:val="BodyText1"/>
       </w:pPr>
       <w:r>
-        <w:t xml:space="preserve">Though the paper does not aim to resolve disagreement between researchers as to the causes of the recent slowdown, it does aim to make the process of reasoning about the extent and persistence of the post 2010 slowdown more explicit, along with the process of updating our beliefs about the extent of this slowdown as and when new annual life expectancy estimates become available. To the extent the approach can be used to formally quantify and assess divergence between the UK’s life expectancy gains and those in other high income countries, and to demonstrate that slowdown has continued to persist longer than would be expected if it were due to transient factors like ‘bad winters’, the paper does aim to advance causal thinking about the slowdown indirectly, through establishing commonly acceptable strategies for analysis and interpretation of UK life expectancy data, and ‘ground truths’ around which researchers with divergent beliefs and perspectives can agree. </w:t>
-      </w:r>
-    </w:p>
-    <w:p>
-      <w:pPr>
-        <w:pStyle w:val="BodyText1"/>
-      </w:pPr>
-      <w:r>
-        <w:t xml:space="preserve">The rest of this paper proceeds as follows: Firstly, we will present annual change rates in life expectancy in the UK as compared with a number of other high income countries, to determine the extent to which the recent slowdown </w:t>
+        <w:t xml:space="preserve">The rest of this paper proceeds as follows: Firstly, we will present annual change rates in life expectancy in the UK as compared with a number of other high income countries, to determine the extent to which the recent slowdown in life expectancy in the UK is an international phenomenon. Secondly, we will calculate changes in life expectancy for each UK nation or group of nations, to see whether the slowdown is similar in magnitude and contemporaneous throughout UK populations; this will be supported by performing change-point analysis of annual life expectancy changes for each of these UK populations. Thirdly, we will present the ONS life expectancy projections for the UK from 2012 onwards, to show how these projections have been successively </w:t>
+      </w:r>
+      <w:proofErr w:type="spellStart"/>
+      <w:r>
+        <w:t>downrated</w:t>
+      </w:r>
+      <w:proofErr w:type="spellEnd"/>
+      <w:r>
+        <w:t xml:space="preserve"> with each biennial projection. Fourthly, we will formally quantify the extent of the slowing in life expectancy improvement rates since 2010 by proposing a series of 100 modelled scenarios, each corresponding to a different percentage slowdown from earlier trends, and identifying the slowdown rate that maximises the Bayes Factor (ratio of model likelihoods, as compared with no slowdown) given observed life expectancy. Finally, we will </w:t>
       </w:r>
       <w:r>
         <w:lastRenderedPageBreak/>
-        <w:t xml:space="preserve">in life expectancy in the UK is an international phenomenon. Secondly, we will calculate changes in life expectancy for each UK nation or group of nations, to see whether the slowdown is similar in magnitude and contemporaneous throughout UK populations; this will be supported by performing change-point analysis of annual life expectancy changes for each of these UK populations. Thirdly, we will present the ONS life expectancy projections for the UK from 2012 onwards, to show how these projections have been successively </w:t>
-      </w:r>
-      <w:proofErr w:type="spellStart"/>
-      <w:r>
-        <w:t>downrated</w:t>
-      </w:r>
-      <w:proofErr w:type="spellEnd"/>
-      <w:r>
-        <w:t xml:space="preserve"> with each biennial projection. Fourthly, we will formally quantify the extent of the slowing in life expectancy improvement rates since 2010 by proposing a series of 100 modelled scenarios, each corresponding to a different percentage slowdown from earlier trends, and identifying the slowdown rate that maximises the Bayes Factor (ratio of model likelihoods, as compared with no slowdown) given observed life expectancy. Finally, we will estimate the Bayes Factors implied by each of the average improvement rates implied by each of the recent ONS mortality projections, discussing how optimistic or pessimistic each of these scenarios seems to be, and how the Bayes Factor strategy can be applied to more openly update our beliefs about the persistence and extent of a life expectancy slowdown in the UK as and when the 2019 period life expectancy estimate becomes available. </w:t>
+        <w:t xml:space="preserve">estimate the Bayes Factors implied by each of the average improvement rates implied by each of the recent ONS mortality projections, discussing how optimistic or pessimistic each of these scenarios seems to be, and how the Bayes Factor strategy can be applied to more openly update our beliefs about the persistence and extent of a life expectancy slowdown in the UK as and when the 2019 period life expectancy estimate becomes available. </w:t>
       </w:r>
     </w:p>
     <w:p>
@@ -13429,19 +13450,41 @@
       <w:pPr>
         <w:pStyle w:val="Caption"/>
       </w:pPr>
-      <w:bookmarkStart w:id="0" w:name="_Ref31184747"/>
+      <w:bookmarkStart w:id="1" w:name="_Ref31184747"/>
       <w:r>
         <w:t xml:space="preserve">Table </w:t>
       </w:r>
-      <w:fldSimple w:instr=" SEQ Table \* ARABIC ">
-        <w:r>
-          <w:rPr>
-            <w:noProof/>
-          </w:rPr>
-          <w:t>1</w:t>
-        </w:r>
-      </w:fldSimple>
-      <w:bookmarkEnd w:id="0"/>
+      <w:r>
+        <w:rPr>
+          <w:noProof/>
+        </w:rPr>
+        <w:fldChar w:fldCharType="begin"/>
+      </w:r>
+      <w:r>
+        <w:rPr>
+          <w:noProof/>
+        </w:rPr>
+        <w:instrText xml:space="preserve"> SEQ Table \* ARABIC </w:instrText>
+      </w:r>
+      <w:r>
+        <w:rPr>
+          <w:noProof/>
+        </w:rPr>
+        <w:fldChar w:fldCharType="separate"/>
+      </w:r>
+      <w:r>
+        <w:rPr>
+          <w:noProof/>
+        </w:rPr>
+        <w:t>1</w:t>
+      </w:r>
+      <w:r>
+        <w:rPr>
+          <w:noProof/>
+        </w:rPr>
+        <w:fldChar w:fldCharType="end"/>
+      </w:r>
+      <w:bookmarkEnd w:id="1"/>
       <w:r>
         <w:t xml:space="preserve"> </w:t>
       </w:r>
@@ -15629,19 +15672,41 @@
       <w:pPr>
         <w:pStyle w:val="Caption"/>
       </w:pPr>
-      <w:bookmarkStart w:id="1" w:name="_Ref31184857"/>
+      <w:bookmarkStart w:id="2" w:name="_Ref31184857"/>
       <w:r>
         <w:t xml:space="preserve">Table </w:t>
       </w:r>
-      <w:fldSimple w:instr=" SEQ Table \* ARABIC ">
-        <w:r>
-          <w:rPr>
-            <w:noProof/>
-          </w:rPr>
-          <w:t>2</w:t>
-        </w:r>
-      </w:fldSimple>
-      <w:bookmarkEnd w:id="1"/>
+      <w:r>
+        <w:rPr>
+          <w:noProof/>
+        </w:rPr>
+        <w:fldChar w:fldCharType="begin"/>
+      </w:r>
+      <w:r>
+        <w:rPr>
+          <w:noProof/>
+        </w:rPr>
+        <w:instrText xml:space="preserve"> SEQ Table \* ARABIC </w:instrText>
+      </w:r>
+      <w:r>
+        <w:rPr>
+          <w:noProof/>
+        </w:rPr>
+        <w:fldChar w:fldCharType="separate"/>
+      </w:r>
+      <w:r>
+        <w:rPr>
+          <w:noProof/>
+        </w:rPr>
+        <w:t>2</w:t>
+      </w:r>
+      <w:r>
+        <w:rPr>
+          <w:noProof/>
+        </w:rPr>
+        <w:fldChar w:fldCharType="end"/>
+      </w:r>
+      <w:bookmarkEnd w:id="2"/>
       <w:r>
         <w:t xml:space="preserve"> </w:t>
       </w:r>
@@ -15712,19 +15777,41 @@
       <w:pPr>
         <w:pStyle w:val="Caption"/>
       </w:pPr>
-      <w:bookmarkStart w:id="2" w:name="_Ref31184871"/>
+      <w:bookmarkStart w:id="3" w:name="_Ref31184871"/>
       <w:r>
         <w:t xml:space="preserve">Figure </w:t>
       </w:r>
-      <w:fldSimple w:instr=" SEQ Figure \* ARABIC ">
-        <w:r>
-          <w:rPr>
-            <w:noProof/>
-          </w:rPr>
-          <w:t>1</w:t>
-        </w:r>
-      </w:fldSimple>
-      <w:bookmarkEnd w:id="2"/>
+      <w:r>
+        <w:rPr>
+          <w:noProof/>
+        </w:rPr>
+        <w:fldChar w:fldCharType="begin"/>
+      </w:r>
+      <w:r>
+        <w:rPr>
+          <w:noProof/>
+        </w:rPr>
+        <w:instrText xml:space="preserve"> SEQ Figure \* ARABIC </w:instrText>
+      </w:r>
+      <w:r>
+        <w:rPr>
+          <w:noProof/>
+        </w:rPr>
+        <w:fldChar w:fldCharType="separate"/>
+      </w:r>
+      <w:r>
+        <w:rPr>
+          <w:noProof/>
+        </w:rPr>
+        <w:t>1</w:t>
+      </w:r>
+      <w:r>
+        <w:rPr>
+          <w:noProof/>
+        </w:rPr>
+        <w:fldChar w:fldCharType="end"/>
+      </w:r>
+      <w:bookmarkEnd w:id="3"/>
       <w:r>
         <w:t>Average annual change in life expectancy in the UK and constituent nations, by sex and decade. (Source: ONS)</w:t>
       </w:r>
@@ -15993,19 +16080,41 @@
       <w:pPr>
         <w:pStyle w:val="Caption"/>
       </w:pPr>
-      <w:bookmarkStart w:id="3" w:name="_Ref31184980"/>
+      <w:bookmarkStart w:id="4" w:name="_Ref31184980"/>
       <w:r>
         <w:t xml:space="preserve">Figure </w:t>
       </w:r>
-      <w:fldSimple w:instr=" SEQ Figure \* ARABIC ">
-        <w:r>
-          <w:rPr>
-            <w:noProof/>
-          </w:rPr>
-          <w:t>2</w:t>
-        </w:r>
-      </w:fldSimple>
-      <w:bookmarkEnd w:id="3"/>
+      <w:r>
+        <w:rPr>
+          <w:noProof/>
+        </w:rPr>
+        <w:fldChar w:fldCharType="begin"/>
+      </w:r>
+      <w:r>
+        <w:rPr>
+          <w:noProof/>
+        </w:rPr>
+        <w:instrText xml:space="preserve"> SEQ Figure \* ARABIC </w:instrText>
+      </w:r>
+      <w:r>
+        <w:rPr>
+          <w:noProof/>
+        </w:rPr>
+        <w:fldChar w:fldCharType="separate"/>
+      </w:r>
+      <w:r>
+        <w:rPr>
+          <w:noProof/>
+        </w:rPr>
+        <w:t>2</w:t>
+      </w:r>
+      <w:r>
+        <w:rPr>
+          <w:noProof/>
+        </w:rPr>
+        <w:fldChar w:fldCharType="end"/>
+      </w:r>
+      <w:bookmarkEnd w:id="4"/>
       <w:r>
         <w:t xml:space="preserve"> </w:t>
       </w:r>
@@ -16059,8 +16168,6 @@
       <w:r>
         <w:t xml:space="preserve"> Assumptions about different rates of age-specific mortality risk affect conditional life expectancy estimates too, as shown in the Lexis surfaces of conditional life expectancy for 2012-2018 projections shown in Figure R4.2A in the web appendix, along with changes between conditional life expectancy </w:t>
       </w:r>
-      <w:bookmarkStart w:id="4" w:name="_GoBack"/>
-      <w:bookmarkEnd w:id="4"/>
       <w:r>
         <w:lastRenderedPageBreak/>
         <w:t xml:space="preserve">between successive revisions, as shown in </w:t>
@@ -18240,14 +18347,36 @@
       <w:r>
         <w:t xml:space="preserve">Table </w:t>
       </w:r>
-      <w:fldSimple w:instr=" SEQ Table \* ARABIC ">
-        <w:r>
-          <w:rPr>
-            <w:noProof/>
-          </w:rPr>
-          <w:t>3</w:t>
-        </w:r>
-      </w:fldSimple>
+      <w:r>
+        <w:rPr>
+          <w:noProof/>
+        </w:rPr>
+        <w:fldChar w:fldCharType="begin"/>
+      </w:r>
+      <w:r>
+        <w:rPr>
+          <w:noProof/>
+        </w:rPr>
+        <w:instrText xml:space="preserve"> SEQ Table \* ARABIC </w:instrText>
+      </w:r>
+      <w:r>
+        <w:rPr>
+          <w:noProof/>
+        </w:rPr>
+        <w:fldChar w:fldCharType="separate"/>
+      </w:r>
+      <w:r>
+        <w:rPr>
+          <w:noProof/>
+        </w:rPr>
+        <w:t>3</w:t>
+      </w:r>
+      <w:r>
+        <w:rPr>
+          <w:noProof/>
+        </w:rPr>
+        <w:fldChar w:fldCharType="end"/>
+      </w:r>
       <w:bookmarkEnd w:id="5"/>
       <w:r>
         <w:t xml:space="preserve"> </w:t>
@@ -21982,14 +22111,36 @@
       <w:r>
         <w:t xml:space="preserve">Table </w:t>
       </w:r>
-      <w:fldSimple w:instr=" SEQ Table \* ARABIC ">
-        <w:r>
-          <w:rPr>
-            <w:noProof/>
-          </w:rPr>
-          <w:t>4</w:t>
-        </w:r>
-      </w:fldSimple>
+      <w:r>
+        <w:rPr>
+          <w:noProof/>
+        </w:rPr>
+        <w:fldChar w:fldCharType="begin"/>
+      </w:r>
+      <w:r>
+        <w:rPr>
+          <w:noProof/>
+        </w:rPr>
+        <w:instrText xml:space="preserve"> SEQ Table \* ARABIC </w:instrText>
+      </w:r>
+      <w:r>
+        <w:rPr>
+          <w:noProof/>
+        </w:rPr>
+        <w:fldChar w:fldCharType="separate"/>
+      </w:r>
+      <w:r>
+        <w:rPr>
+          <w:noProof/>
+        </w:rPr>
+        <w:t>4</w:t>
+      </w:r>
+      <w:r>
+        <w:rPr>
+          <w:noProof/>
+        </w:rPr>
+        <w:fldChar w:fldCharType="end"/>
+      </w:r>
       <w:bookmarkEnd w:id="6"/>
       <w:r>
         <w:t xml:space="preserve"> Percent decline from 1991-2010 average annual life expectancy improvements and Bayes Factor, by collection of annual life expectancy series from 2011 onwards</w:t>
@@ -30956,14 +31107,36 @@
       <w:r>
         <w:t xml:space="preserve">Table </w:t>
       </w:r>
-      <w:fldSimple w:instr=" SEQ Table \* ARABIC ">
-        <w:r>
-          <w:rPr>
-            <w:noProof/>
-          </w:rPr>
-          <w:t>5</w:t>
-        </w:r>
-      </w:fldSimple>
+      <w:r>
+        <w:rPr>
+          <w:noProof/>
+        </w:rPr>
+        <w:fldChar w:fldCharType="begin"/>
+      </w:r>
+      <w:r>
+        <w:rPr>
+          <w:noProof/>
+        </w:rPr>
+        <w:instrText xml:space="preserve"> SEQ Table \* ARABIC </w:instrText>
+      </w:r>
+      <w:r>
+        <w:rPr>
+          <w:noProof/>
+        </w:rPr>
+        <w:fldChar w:fldCharType="separate"/>
+      </w:r>
+      <w:r>
+        <w:rPr>
+          <w:noProof/>
+        </w:rPr>
+        <w:t>5</w:t>
+      </w:r>
+      <w:r>
+        <w:rPr>
+          <w:noProof/>
+        </w:rPr>
+        <w:fldChar w:fldCharType="end"/>
+      </w:r>
       <w:bookmarkEnd w:id="7"/>
       <w:r>
         <w:t xml:space="preserve"> Average annual long term improvement (years per year) in life expectancy based on Bayes Factor and ONS Biennial projections by sex and population</w:t>
@@ -31132,46 +31305,13 @@
     <w:p>
       <w:pPr>
         <w:pStyle w:val="BodyText1"/>
-        <w:rPr>
-          <w:rFonts w:eastAsia="Calibri" w:cs="Times New Roman"/>
-          <w:szCs w:val="22"/>
-          <w:lang w:eastAsia="en-US"/>
-        </w:rPr>
       </w:pPr>
       <w:r>
-        <w:rPr>
-          <w:rFonts w:eastAsia="Calibri" w:cs="Times New Roman"/>
-          <w:szCs w:val="22"/>
-          <w:lang w:eastAsia="en-US"/>
-        </w:rPr>
-        <w:t xml:space="preserve">The ONS projections over the longer term, since 1971, show that for many </w:t>
-      </w:r>
-      <w:proofErr w:type="gramStart"/>
-      <w:r>
-        <w:rPr>
-          <w:rFonts w:eastAsia="Calibri" w:cs="Times New Roman"/>
-          <w:szCs w:val="22"/>
-          <w:lang w:eastAsia="en-US"/>
-        </w:rPr>
-        <w:t>decades</w:t>
-      </w:r>
-      <w:proofErr w:type="gramEnd"/>
-      <w:r>
-        <w:rPr>
-          <w:rFonts w:eastAsia="Calibri" w:cs="Times New Roman"/>
-          <w:szCs w:val="22"/>
-          <w:lang w:eastAsia="en-US"/>
-        </w:rPr>
-        <w:t xml:space="preserve"> projections were pessimistic, under-projecting life expectancy gains throughout the 1970s, 1980s, 1990s and 2000s. However, this changed after 2012, with more recent ONS biennial projections tending to over-project observed gains instead. A breakpoint in improvement rates in the UK, after </w:t>
-      </w:r>
-      <w:r>
-        <w:rPr>
-          <w:rFonts w:eastAsia="Calibri" w:cs="Times New Roman"/>
-          <w:szCs w:val="22"/>
-          <w:lang w:eastAsia="en-US"/>
-        </w:rPr>
+        <w:t xml:space="preserve">Though the paper does not aim to resolve disagreement between researchers as to the causes of the recent slowdown, it does aim to make the process of reasoning about the extent and persistence of the post 2010 slowdown more explicit, along with the process of updating our beliefs about the extent of this slowdown as and when new annual life expectancy estimates become available. To the extent the approach can be used to formally quantify and </w:t>
+      </w:r>
+      <w:r>
         <w:lastRenderedPageBreak/>
-        <w:t>2010, has already been identified (Fenton) and was also identified in analysis for this paper.</w:t>
+        <w:t xml:space="preserve">assess divergence between the UK’s life expectancy gains and those in other high income countries, and to demonstrate that slowdown has continued to persist longer than would be expected if it were due to transient factors like ‘bad winters’, the paper does aim to advance causal thinking about the slowdown indirectly, through establishing commonly acceptable strategies for analysis and interpretation of UK life expectancy data, and ‘ground truths’ around which researchers with divergent beliefs and perspectives can agree. </w:t>
       </w:r>
     </w:p>
     <w:p>
@@ -31189,7 +31329,25 @@
           <w:szCs w:val="22"/>
           <w:lang w:eastAsia="en-US"/>
         </w:rPr>
-        <w:t xml:space="preserve">The Bayes Factor approach allowed a more formal comparison between the rate of improvement so far observed after 2010, with those that were observed during the 1990s and 2000s. By 2018 this comparison suggests that rates of annual life expectancy improvement are over 60% lower than were achieved in the 1990s and 2000s. </w:t>
+        <w:t xml:space="preserve">The ONS projections over the longer term, since 1971, show that for many </w:t>
+      </w:r>
+      <w:proofErr w:type="gramStart"/>
+      <w:r>
+        <w:rPr>
+          <w:rFonts w:eastAsia="Calibri" w:cs="Times New Roman"/>
+          <w:szCs w:val="22"/>
+          <w:lang w:eastAsia="en-US"/>
+        </w:rPr>
+        <w:t>decades</w:t>
+      </w:r>
+      <w:proofErr w:type="gramEnd"/>
+      <w:r>
+        <w:rPr>
+          <w:rFonts w:eastAsia="Calibri" w:cs="Times New Roman"/>
+          <w:szCs w:val="22"/>
+          <w:lang w:eastAsia="en-US"/>
+        </w:rPr>
+        <w:t xml:space="preserve"> projections were pessimistic, under-projecting life expectancy gains throughout the 1970s, 1980s, 1990s and 2000s. However, this changed after 2012, with more recent ONS biennial projections tending to over-project observed gains instead. A breakpoint in improvement rates in the UK, after 2010, has already been identified (Fenton) and was also identified in analysis for this paper.</w:t>
       </w:r>
     </w:p>
     <w:p>
@@ -31207,7 +31365,7 @@
           <w:szCs w:val="22"/>
           <w:lang w:eastAsia="en-US"/>
         </w:rPr>
-        <w:t xml:space="preserve">The ONS biennial projections appear to have factored in a slowdown in the life expectancy gains from the 2012 projection onwards. However, since 2014 the results suggest these projections may still be somewhat optimistic, despite having being gradually downgraded with each successive biennial release. </w:t>
+        <w:t xml:space="preserve">The Bayes Factor approach allowed a more formal comparison between the rate of improvement so far observed after 2010, with those that were observed during the 1990s and 2000s. By 2018 this comparison suggests that rates of annual life expectancy improvement are over 60% lower than were achieved in the 1990s and 2000s. </w:t>
       </w:r>
     </w:p>
     <w:p>
@@ -31225,7 +31383,34 @@
           <w:szCs w:val="22"/>
           <w:lang w:eastAsia="en-US"/>
         </w:rPr>
-        <w:t>The Bayes Factor exercise can be re-run whenever the ONS release new single-year lifetables for the UK and its nations, and should be rerun when the 2019 lifetable becomes available. This will help inform researchers and users of longevity data as to whether the 2020 ONS projection is likely to further downgrade its projections of UK longevity gains, and if so by what magnitude. Actuarial research, published January 2020 as part of the Continuous Monitoring Investigation suggests that 2019 was a relatively good year for mortality improvements, as compared with those observed from 2009 onwards. However it still seems likely that the overall rate of improvement in life expectancies observed over the 2010s will still be substantially lower in the UK than in the previous two decades.</w:t>
+        <w:t xml:space="preserve">The ONS biennial projections appear to have factored in a slowdown in the life expectancy gains from the 2012 projection onwards. However, since 2014 the results suggest these projections may still be somewhat optimistic, despite having being gradually downgraded with each successive biennial release. </w:t>
+      </w:r>
+    </w:p>
+    <w:p>
+      <w:pPr>
+        <w:pStyle w:val="BodyText1"/>
+        <w:rPr>
+          <w:rFonts w:eastAsia="Calibri" w:cs="Times New Roman"/>
+          <w:szCs w:val="22"/>
+          <w:lang w:eastAsia="en-US"/>
+        </w:rPr>
+      </w:pPr>
+      <w:r>
+        <w:rPr>
+          <w:rFonts w:eastAsia="Calibri" w:cs="Times New Roman"/>
+          <w:szCs w:val="22"/>
+          <w:lang w:eastAsia="en-US"/>
+        </w:rPr>
+        <w:t xml:space="preserve">The Bayes Factor exercise can be re-run whenever the ONS release new single-year lifetables for the UK and its nations, and should be rerun when the 2019 lifetable becomes available. This will help inform researchers and users of longevity data as to whether the 2020 ONS projection is likely to further downgrade its projections of UK longevity gains, and if so by what magnitude. Actuarial research, published January 2020 as part of the Continuous Monitoring Investigation suggests that 2019 was a relatively good year for </w:t>
+      </w:r>
+      <w:r>
+        <w:rPr>
+          <w:rFonts w:eastAsia="Calibri" w:cs="Times New Roman"/>
+          <w:szCs w:val="22"/>
+          <w:lang w:eastAsia="en-US"/>
+        </w:rPr>
+        <w:lastRenderedPageBreak/>
+        <w:t>mortality improvements, as compared with those observed from 2009 onwards. However it still seems likely that the overall rate of improvement in life expectancies observed over the 2010s will still be substantially lower in the UK than in the previous two decades.</w:t>
       </w:r>
     </w:p>
     <w:p>
@@ -31280,16 +31465,7 @@
           <w:szCs w:val="22"/>
           <w:lang w:eastAsia="en-US"/>
         </w:rPr>
-        <w:t xml:space="preserve">expectancy  </w:t>
-      </w:r>
-      <w:r>
-        <w:rPr>
-          <w:rFonts w:eastAsia="Calibri" w:cs="Times New Roman"/>
-          <w:szCs w:val="22"/>
-          <w:lang w:eastAsia="en-US"/>
-        </w:rPr>
-        <w:lastRenderedPageBreak/>
-        <w:t>observations</w:t>
+        <w:t>expectancy  observations</w:t>
       </w:r>
       <w:proofErr w:type="gramEnd"/>
       <w:r>
@@ -31329,7 +31505,16 @@
           <w:szCs w:val="22"/>
           <w:lang w:eastAsia="en-US"/>
         </w:rPr>
-        <w:t xml:space="preserve">A prevailing hypothesis put forward to explain the slowdown in mortality improvement internationally is that the 1990s and 2000s were exceptional periods of improvement in cardiovascular disease (CVD) mortality, and that the various improvements in treatment and primary prevention may not be repeatable. The ONS' projections from 2012 onwards appear to have factored in the assumption that the earlier trends were not sustainable, perhaps for this reason. However, as CVD has historically contributed more </w:t>
+        <w:t xml:space="preserve">A prevailing hypothesis put forward to explain the slowdown in mortality improvement internationally is that the 1990s and 2000s were exceptional periods of improvement in cardiovascular disease (CVD) mortality, and that </w:t>
+      </w:r>
+      <w:r>
+        <w:rPr>
+          <w:rFonts w:eastAsia="Calibri" w:cs="Times New Roman"/>
+          <w:szCs w:val="22"/>
+          <w:lang w:eastAsia="en-US"/>
+        </w:rPr>
+        <w:lastRenderedPageBreak/>
+        <w:t xml:space="preserve">the various improvements in treatment and primary prevention may not be repeatable. The ONS' projections from 2012 onwards appear to have factored in the assumption that the earlier trends were not sustainable, perhaps for this reason. However, as CVD has historically contributed more </w:t>
       </w:r>
       <w:proofErr w:type="gramStart"/>
       <w:r>
@@ -31363,16 +31548,7 @@
           <w:szCs w:val="22"/>
           <w:lang w:eastAsia="en-US"/>
         </w:rPr>
-        <w:t xml:space="preserve"> likely to lead to faster rates of slowdown for males than females. Instead in the UK the slowdown appear to have affected both sexes similarly and contemporaneously. Instead, the UK's exceptionally rapid slowdown is likely to be due to exposures common to the UK but not comparator nations. The UK's various policies of 'austerity', including sustained cuts to various social and public services which the most vulnerable populations in the UK rely on most, is likely to be an important factor in explaining the severity of the </w:t>
-      </w:r>
-      <w:r>
-        <w:rPr>
-          <w:rFonts w:eastAsia="Calibri" w:cs="Times New Roman"/>
-          <w:szCs w:val="22"/>
-          <w:lang w:eastAsia="en-US"/>
-        </w:rPr>
-        <w:lastRenderedPageBreak/>
-        <w:t xml:space="preserve">UK's slowdown. If such cuts were reversed, mortality improvement rates </w:t>
+        <w:t xml:space="preserve"> likely to lead to faster rates of slowdown for males than females. Instead in the UK the slowdown appear to have affected both sexes similarly and contemporaneously. Instead, the UK's exceptionally rapid slowdown is likely to be due to exposures common to the UK but not comparator nations. The UK's various policies of 'austerity', including sustained cuts to various social and public services which the most vulnerable populations in the UK rely on most, is likely to be an important factor in explaining the severity of the UK's slowdown. If such cuts were reversed, mortality improvement rates </w:t>
       </w:r>
       <w:proofErr w:type="spellStart"/>
       <w:proofErr w:type="gramStart"/>
@@ -31457,6 +31633,7 @@
         <w:ind w:left="560" w:hanging="560"/>
       </w:pPr>
       <w:r>
+        <w:lastRenderedPageBreak/>
         <w:t xml:space="preserve">2. </w:t>
       </w:r>
       <w:r>
@@ -31522,7 +31699,6 @@
         <w:ind w:left="560" w:hanging="560"/>
       </w:pPr>
       <w:r>
-        <w:lastRenderedPageBreak/>
         <w:t xml:space="preserve">7. </w:t>
       </w:r>
       <w:r>
@@ -31588,6 +31764,7 @@
         <w:ind w:left="560" w:hanging="560"/>
       </w:pPr>
       <w:r>
+        <w:lastRenderedPageBreak/>
         <w:t xml:space="preserve">12. </w:t>
       </w:r>
       <w:r>
@@ -31653,7 +31830,6 @@
         <w:ind w:left="560" w:hanging="560"/>
       </w:pPr>
       <w:r>
-        <w:lastRenderedPageBreak/>
         <w:t xml:space="preserve">17. </w:t>
       </w:r>
       <w:r>
@@ -31719,6 +31895,7 @@
         <w:ind w:left="560" w:hanging="560"/>
       </w:pPr>
       <w:r>
+        <w:lastRenderedPageBreak/>
         <w:t xml:space="preserve">22. </w:t>
       </w:r>
       <w:r>
@@ -31771,7 +31948,6 @@
         <w:ind w:left="560" w:hanging="560"/>
       </w:pPr>
       <w:r>
-        <w:lastRenderedPageBreak/>
         <w:t xml:space="preserve">26. </w:t>
       </w:r>
       <w:r>
@@ -31837,6 +32013,7 @@
         <w:ind w:left="560" w:hanging="560"/>
       </w:pPr>
       <w:r>
+        <w:lastRenderedPageBreak/>
         <w:t xml:space="preserve">31. </w:t>
       </w:r>
       <w:r>
@@ -31963,7 +32140,7 @@
           <w:rPr>
             <w:noProof/>
           </w:rPr>
-          <w:t>17</w:t>
+          <w:t>12</w:t>
         </w:r>
         <w:r>
           <w:rPr>
@@ -34434,7 +34611,7 @@
 </file>
 
 <file path=customXml/itemProps1.xml><?xml version="1.0" encoding="utf-8"?>
-<ds:datastoreItem xmlns:ds="http://schemas.openxmlformats.org/officeDocument/2006/customXml" ds:itemID="{9AE96BBC-AE09-4B53-B625-522D4C058BEB}">
+<ds:datastoreItem xmlns:ds="http://schemas.openxmlformats.org/officeDocument/2006/customXml" ds:itemID="{EE0FC656-5AF4-4C8F-B1BC-9A68FEDBDB1F}">
   <ds:schemaRefs>
     <ds:schemaRef ds:uri="http://schemas.openxmlformats.org/officeDocument/2006/bibliography"/>
   </ds:schemaRefs>

</xml_diff>

<commit_message>
save ms and appendix draft
</commit_message>
<xml_diff>
--- a/bayes_paper/all_manuscript.docx
+++ b/bayes_paper/all_manuscript.docx
@@ -152,54 +152,16 @@
         <w:t xml:space="preserve"> was identified. Between 2010 and 2012 ONS life expectancy forecasts were reduced first for females, then for both genders. If average rates of e0 gain since 2010 were to continue then the assumption that life expectancy improvement rates have slowed down by </w:t>
       </w:r>
       <w:r>
-        <w:rPr>
-          <w:highlight w:val="yellow"/>
-        </w:rPr>
         <w:t>61</w:t>
       </w:r>
       <w:r>
-        <w:rPr>
-          <w:highlight w:val="yellow"/>
-        </w:rPr>
-        <w:t>% is</w:t>
-      </w:r>
-      <w:r>
-        <w:t xml:space="preserve"> most likely </w:t>
-      </w:r>
-      <w:r>
-        <w:rPr>
-          <w:highlight w:val="yellow"/>
-        </w:rPr>
-        <w:t xml:space="preserve">(Bayes Factor: </w:t>
-      </w:r>
-      <w:r>
-        <w:rPr>
-          <w:highlight w:val="yellow"/>
-        </w:rPr>
+        <w:t xml:space="preserve">% is most likely (Bayes Factor: </w:t>
+      </w:r>
+      <w:r>
         <w:t>1.002 for females compared with no slowdown; males 1.003</w:t>
       </w:r>
       <w:r>
-        <w:rPr>
-          <w:highlight w:val="yellow"/>
-        </w:rPr>
-        <w:t xml:space="preserve">). This compares with an implied slowdown of xx% for the 2018 ONS life expectancy projection (Bayes Factor: XX </w:t>
-      </w:r>
-      <w:proofErr w:type="spellStart"/>
-      <w:r>
-        <w:rPr>
-          <w:highlight w:val="yellow"/>
-        </w:rPr>
-        <w:t>cf</w:t>
-      </w:r>
-      <w:proofErr w:type="spellEnd"/>
-      <w:r>
-        <w:rPr>
-          <w:highlight w:val="yellow"/>
-        </w:rPr>
-        <w:t xml:space="preserve"> no slowdown).</w:t>
-      </w:r>
-      <w:r>
-        <w:t xml:space="preserve"> </w:t>
+        <w:t xml:space="preserve">). </w:t>
       </w:r>
     </w:p>
     <w:p>
@@ -230,11 +192,11 @@
         <w:pStyle w:val="BodyText1"/>
       </w:pPr>
       <w:r>
-        <w:t xml:space="preserve">Without clear agreement as to the cause of the slowdown, which is more severe than almost any other high income nation, no consistent action is </w:t>
+        <w:t xml:space="preserve">Without clear agreement as to the cause of the slowdown, which is more severe than almost any other high income nation, no consistent action is being taken that should cause us to believe that the problems facing UK </w:t>
       </w:r>
       <w:r>
         <w:lastRenderedPageBreak/>
-        <w:t xml:space="preserve">being taken that should cause us to believe that the problems facing UK populations have been addressed, and so there is no good reason to believe that the stalling in e0 gains observed since 2010 will not continue. The Bayes Factor strategy used here can be used to update our beliefs about how life expectancy trends are likely to continue whenever a new observation becomes available, and the addition of observed life expectancies for 2018 added weight to belief that life expectancy improvement rates have, since 2010, </w:t>
+        <w:t xml:space="preserve">populations have been addressed, and so there is no good reason to believe that the stalling in e0 gains observed since 2010 will not continue. The Bayes Factor strategy used here can be used to update our beliefs about how life expectancy trends are likely to continue whenever a new observation becomes available, and the addition of observed life expectancies for 2018 added weight to belief that life expectancy improvement rates have, since 2010, </w:t>
       </w:r>
       <w:r>
         <w:t>slowed down severely</w:t>
@@ -242,8 +204,6 @@
       <w:r>
         <w:t>.</w:t>
       </w:r>
-      <w:bookmarkStart w:id="0" w:name="_GoBack"/>
-      <w:bookmarkEnd w:id="0"/>
     </w:p>
     <w:p>
       <w:pPr>
@@ -648,6 +608,8 @@
       <w:pPr>
         <w:pStyle w:val="Heading1"/>
       </w:pPr>
+      <w:bookmarkStart w:id="0" w:name="_GoBack"/>
+      <w:bookmarkEnd w:id="0"/>
       <w:r>
         <w:br w:type="page"/>
       </w:r>
@@ -700,7 +662,34 @@
         <w:pStyle w:val="BodyText1"/>
       </w:pPr>
       <w:r>
-        <w:t xml:space="preserve">To better determine the amount of annual gain in e0 that should be assumed if current e0 improvement rates were to continue, 101 different e0 gain scenarios, ranging from 0% slowdown, assuming no slowdown since the breakpoint year, to 100% slowdown, assuming no gain since the breakpoint year, and the Bayes Factor (ratio of likelihoods) for each of these scenarios calculated as compared with the 0% slowdown scenario. The scenario that maximises the Bayes Factor is identified. Each ONS biennial projection is converted into an improvement rate scenario, and the Bayes Factor for each of these scenarios calculated as well. </w:t>
+        <w:t>To better determine the amount of annual gain in e</w:t>
+      </w:r>
+      <w:r>
+        <w:rPr>
+          <w:vertAlign w:val="subscript"/>
+        </w:rPr>
+        <w:t>0</w:t>
+      </w:r>
+      <w:r>
+        <w:t xml:space="preserve"> that should be assumed if current e</w:t>
+      </w:r>
+      <w:r>
+        <w:rPr>
+          <w:vertAlign w:val="subscript"/>
+        </w:rPr>
+        <w:t>0</w:t>
+      </w:r>
+      <w:r>
+        <w:t xml:space="preserve"> improvement rates were to continue, 101 different e</w:t>
+      </w:r>
+      <w:r>
+        <w:rPr>
+          <w:vertAlign w:val="subscript"/>
+        </w:rPr>
+        <w:t>0</w:t>
+      </w:r>
+      <w:r>
+        <w:t xml:space="preserve"> gain scenarios, ranging from 0% slowdown, assuming no slowdown since the breakpoint year, to 100% slowdown, assuming no gain since the breakpoint year, and the Bayes Factor (ratio of likelihoods) for each of these scenarios calculated as compared with the 0% slowdown scenario. The scenario that maximises the Bayes Factor is identified. Each ONS biennial projection is converted into an improvement rate scenario, and the Bayes Factor for each of these scenarios calculated as well. </w:t>
       </w:r>
     </w:p>
     <w:p>
@@ -715,13 +704,11 @@
       </w:r>
       <w:r>
         <w:lastRenderedPageBreak/>
-        <w:t xml:space="preserve">decline from this earlier rate. The most likely of this family of alternative models can then be identified, and with each new annual lifetable for the UK and constituent nations the preferred model and changing strength of evidence in support of this model can be updated. This strength of evidence is expressed as a Bayes Factor, which shows the ratio of the likelihood of two models. In the results presented, a Bayes Factor above 1 indicates more support for a model positing a slowdown from pre-2010 trends, and a ratio below 1 indicates more support for ‘no slowdown’ than ‘slowdown’. A graphical illustration showing the relative likelihood of each of these slowdown models, and how the inclusion of each new observation changes the likelihood surface, is shown in Figure R5.1A in the </w:t>
-      </w:r>
-      <w:proofErr w:type="spellStart"/>
-      <w:r>
-        <w:t>webappendix</w:t>
-      </w:r>
-      <w:proofErr w:type="spellEnd"/>
+        <w:t xml:space="preserve">decline from this earlier rate. The most likely of this family of alternative models can then be identified, and with each new annual lifetable for the UK and constituent nations the preferred model and changing strength of evidence in support of this model can be updated. This strength of evidence is expressed as a Bayes Factor, which shows the ratio of the likelihood of two models. In the results presented, a Bayes Factor above 1 indicates more support for a model positing a slowdown from pre-2010 trends, and a ratio below 1 indicates more support for ‘no slowdown’ than ‘slowdown’. A graphical illustration showing the relative likelihood of each of these slowdown models, and how the inclusion of each new observation changes the likelihood surface, is shown in </w:t>
+      </w:r>
+      <w:r>
+        <w:t>Figure 12A of the appendix</w:t>
+      </w:r>
       <w:r>
         <w:t xml:space="preserve">, along with a technical description of the approach. </w:t>
       </w:r>
@@ -772,24 +759,16 @@
         <w:t xml:space="preserve">shows the average annual change in life expectancy by decade for 37 HMD nations including the UK. </w:t>
       </w:r>
       <w:r>
-        <w:rPr>
-          <w:highlight w:val="yellow"/>
-        </w:rPr>
-        <w:t xml:space="preserve">Figure R1.1A in the </w:t>
-      </w:r>
-      <w:proofErr w:type="spellStart"/>
-      <w:r>
-        <w:rPr>
-          <w:highlight w:val="yellow"/>
-        </w:rPr>
-        <w:t>webappendix</w:t>
-      </w:r>
-      <w:proofErr w:type="spellEnd"/>
-      <w:r>
-        <w:rPr>
-          <w:highlight w:val="yellow"/>
-        </w:rPr>
-        <w:t xml:space="preserve"> R1.A shows the same results graphically, with countries arranged by average annual improvement in the 2010s.</w:t>
+        <w:t>Figure 1</w:t>
+      </w:r>
+      <w:r>
+        <w:t>A</w:t>
+      </w:r>
+      <w:r>
+        <w:t xml:space="preserve"> of the appendix</w:t>
+      </w:r>
+      <w:r>
+        <w:t xml:space="preserve"> shows the same results graphically, with countries arranged by average annual improvement in the 2010s.</w:t>
       </w:r>
       <w:r>
         <w:t xml:space="preserve"> </w:t>
@@ -823,10 +802,10 @@
         <w:t xml:space="preserve">The similarity between average rates of improvement in the 2010s in Germany and the UK is noteworthy, with average sex specific improvement rates within 0.01 years per year of each other (0.09 compared with 0.10 for females in the UK and Germany respectively; 0.16 compared with 0.17 for males). The German data covers 2010-2017 inclusive, whereas for the UK the data extends to 2016. Further analysis of annual improvement rates in the USA, the UK, the Netherlands and Germany is presented in </w:t>
       </w:r>
       <w:r>
-        <w:rPr>
-          <w:highlight w:val="yellow"/>
-        </w:rPr>
-        <w:t>appendix R1.B.</w:t>
+        <w:t>Figure 2 of the appendix</w:t>
+      </w:r>
+      <w:r>
+        <w:t>.</w:t>
       </w:r>
     </w:p>
     <w:p>
@@ -15731,7 +15710,7 @@
         </w:rPr>
         <w:lastRenderedPageBreak/>
         <w:drawing>
-          <wp:inline distT="0" distB="0" distL="0" distR="0" wp14:anchorId="3E61208D" wp14:editId="2F2A8F60">
+          <wp:inline distT="0" distB="0" distL="0" distR="0" wp14:anchorId="73C231FD" wp14:editId="7C04AC9F">
             <wp:extent cx="5274310" cy="3767455"/>
             <wp:effectExtent l="0" t="0" r="2540" b="4445"/>
             <wp:docPr id="4" name="Picture 4"/>
@@ -15820,31 +15799,29 @@
       <w:pPr>
         <w:pStyle w:val="BodyText1"/>
       </w:pPr>
-      <w:proofErr w:type="spellStart"/>
-      <w:r>
-        <w:rPr>
-          <w:highlight w:val="yellow"/>
-        </w:rPr>
-        <w:t>Webappendix</w:t>
-      </w:r>
-      <w:proofErr w:type="spellEnd"/>
-      <w:r>
-        <w:rPr>
-          <w:highlight w:val="yellow"/>
-        </w:rPr>
-        <w:t xml:space="preserve"> R2.1A and R2.2A</w:t>
-      </w:r>
-      <w:r>
-        <w:t xml:space="preserve"> both provide further analyses of trends in annual life expectancy gains in the UK and constituent nations. </w:t>
-      </w:r>
-      <w:r>
-        <w:rPr>
-          <w:highlight w:val="yellow"/>
-        </w:rPr>
-        <w:t>R2.1A presents annual series in life expectancy trends in the UK and constituent nations, and R2.2A</w:t>
-      </w:r>
-      <w:r>
-        <w:t xml:space="preserve"> looks at how correlated the annual life expectancy series are between males and females and each UK nation (i.e. it compares the correlation since 1980s in eight series of annual life expectancy changes, males and females in each of the UK’s four nations). </w:t>
+      <w:r>
+        <w:t xml:space="preserve">The appendix provides further </w:t>
+      </w:r>
+      <w:r>
+        <w:t xml:space="preserve">analyses of trends in annual life expectancy gains in the UK and </w:t>
+      </w:r>
+      <w:r>
+        <w:t xml:space="preserve">constituent nations. </w:t>
+      </w:r>
+      <w:r>
+        <w:t xml:space="preserve">Figure 3A </w:t>
+      </w:r>
+      <w:r>
+        <w:t xml:space="preserve">presents annual series in life expectancy trends in the UK and constituent nations, and </w:t>
+      </w:r>
+      <w:r>
+        <w:t xml:space="preserve">Figure 4A and 5A </w:t>
+      </w:r>
+      <w:r>
+        <w:t>looks at how correlated the annual life expectancy series are between males and females and each UK nation (i.e. it compares the correlation since 1980s in eight series of annual life expectancy changes, males and females in each of the UK’s four nations).</w:t>
+      </w:r>
+      <w:r>
+        <w:t xml:space="preserve"> </w:t>
       </w:r>
     </w:p>
     <w:p>
@@ -15855,10 +15832,7 @@
         <w:t xml:space="preserve">The results presented in </w:t>
       </w:r>
       <w:r>
-        <w:rPr>
-          <w:highlight w:val="yellow"/>
-        </w:rPr>
-        <w:t>R2.1A</w:t>
+        <w:t>Figure 3A</w:t>
       </w:r>
       <w:r>
         <w:t xml:space="preserve"> shows that, again with the exception of Northern Ireland, the low rate of average annual improvement seen in the 2010s is not driven by any single ‘bad year’, but is part of a continuing trend towards slowdown; if this downwards trend continues it suggests the overall average annual life expectancy gain observed by the end of the 2010s will be lower rather than higher than the already-exceptionally-low rates shown here. The presentation of annual series also shows that single years in which life expectancy fell rather than rose compared with the previous year are not in </w:t>
@@ -15876,10 +15850,7 @@
         <w:t xml:space="preserve">The results presented in </w:t>
       </w:r>
       <w:r>
-        <w:rPr>
-          <w:highlight w:val="yellow"/>
-        </w:rPr>
-        <w:t>R2.2A</w:t>
+        <w:t>Figure 5A</w:t>
       </w:r>
       <w:r>
         <w:t xml:space="preserve"> indicate that male and female trends within nations tend to be more strongly correlated with the same sex in other nations. This coupling of trends in strongest in Wales and England, weaker in Scotland, and weakest in Northern Ireland, where the between-sex correlations are weaker than between countries. However for all countries the correlations over time are above r = 0.5. </w:t>
@@ -15889,19 +15860,8 @@
       <w:pPr>
         <w:pStyle w:val="BodyText1"/>
       </w:pPr>
-      <w:proofErr w:type="spellStart"/>
-      <w:r>
-        <w:rPr>
-          <w:highlight w:val="yellow"/>
-        </w:rPr>
-        <w:t>Webappendix</w:t>
-      </w:r>
-      <w:proofErr w:type="spellEnd"/>
-      <w:r>
-        <w:rPr>
-          <w:highlight w:val="yellow"/>
-        </w:rPr>
-        <w:t xml:space="preserve"> R2.3A</w:t>
+      <w:r>
+        <w:t>Table 1A</w:t>
       </w:r>
       <w:r>
         <w:t xml:space="preserve"> compares estimates of average annual change in life expectancy by decade derived from the HMD and ONS data, and finds estimates to be very similar.</w:t>
@@ -15935,25 +15895,46 @@
         <w:pStyle w:val="BodyText1"/>
       </w:pPr>
       <w:r>
-        <w:t xml:space="preserve">To determine whether the 2010s represent a distinct break from previous trends in life expectancy improvement in the UK, breakpoint analysis was performed using the </w:t>
-      </w:r>
-      <w:r>
-        <w:rPr>
-          <w:highlight w:val="yellow"/>
-        </w:rPr>
-        <w:t>segmented package in R</w:t>
-      </w:r>
-      <w:r>
-        <w:t xml:space="preserve">. These analyses are presented in appendix </w:t>
-      </w:r>
-      <w:r>
-        <w:rPr>
-          <w:highlight w:val="yellow"/>
-        </w:rPr>
-        <w:t>R3A</w:t>
-      </w:r>
-      <w:r>
-        <w:t xml:space="preserve">, and confirm that in the UK as a whole, and all constituent nations except Northern Ireland, a breakpoint in the series was identified within one year of 2010. (For Northern Ireland a breakpoint was instead identified in the </w:t>
+        <w:t xml:space="preserve">To determine whether the 2010s represent a distinct break from previous trends in life expectancy improvement in the UK, breakpoint analysis was performed using </w:t>
+      </w:r>
+      <w:r>
+        <w:t>the segmented package in R</w:t>
+      </w:r>
+      <w:r>
+        <w:t>.</w:t>
+      </w:r>
+      <w:r>
+        <w:t xml:space="preserve"> </w:t>
+      </w:r>
+      <w:r>
+        <w:fldChar w:fldCharType="begin"/>
+      </w:r>
+      <w:r>
+        <w:instrText>ADDIN F1000_CSL_CITATION&lt;~#@#~&gt;[{"title":"Estimating regression models with unknown break-points.","id":"4670132","page":"3055-3071","type":"article-journal","volume":"22","issue":"19","author":[{"family":"Muggeo","given":"Vito M R"}],"issued":{"date-parts":[["2003","10","15"]]},"container-title":"Statistics in Medicine","container-title-short":"Stat. Med.","journalAbbreviation":"Stat. Med.","DOI":"10.1002/sim.1545","PMID":"12973787","citation-label":"4670132","Abstract":"This paper deals with fitting piecewise terms in regression models where one or more break-points are true parameters of the model. For estimation, a simple linearization technique is called for, taking advantage of the linear formulation of the problem. As a result, the method is suitable for any regression model with linear predictor and so current software can be used; threshold modelling as function of explanatory variables is also allowed. Differences between the other procedures available are shown and relative merits discussed. Simulations and two examples are presented to illustrate the method.&lt;br&gt;&lt;br&gt;Copyright 2003 John Wiley &amp; Sons, Ltd.","CleanAbstract":"This paper deals with fitting piecewise terms in regression models where one or more break-points are true parameters of the model. For estimation, a simple linearization technique is called for, taking advantage of the linear formulation of the problem. As a result, the method is suitable for any regression model with linear predictor and so current software can be used; threshold modelling as function of explanatory variables is also allowed. Differences between the other procedures available are shown and relative merits discussed. Simulations and two examples are presented to illustrate the method.Copyright 2003 John Wiley &amp; Sons, Ltd."}]</w:instrText>
+      </w:r>
+      <w:r>
+        <w:fldChar w:fldCharType="separate"/>
+      </w:r>
+      <w:r>
+        <w:t>(34)</w:t>
+      </w:r>
+      <w:r>
+        <w:fldChar w:fldCharType="end"/>
+      </w:r>
+      <w:r>
+        <w:t xml:space="preserve"> These analyses are presented in </w:t>
+      </w:r>
+      <w:r>
+        <w:t xml:space="preserve">the appendix. Figure 6A </w:t>
+      </w:r>
+      <w:r>
+        <w:t xml:space="preserve">and Table 3A </w:t>
+      </w:r>
+      <w:r>
+        <w:t xml:space="preserve">confirm </w:t>
+      </w:r>
+      <w:r>
+        <w:t xml:space="preserve">that in the UK as a whole, and all constituent nations except Northern Ireland, a breakpoint in the series was identified within one year of 2010. (For Northern Ireland a breakpoint was instead identified in the </w:t>
       </w:r>
       <w:proofErr w:type="spellStart"/>
       <w:r>
@@ -15961,7 +15942,19 @@
       </w:r>
       <w:proofErr w:type="spellEnd"/>
       <w:r>
-        <w:t xml:space="preserve">.) The appendix also explores the robustness of this finding to model parameterisation, and presents confidence intervals around the estimates. </w:t>
+        <w:t xml:space="preserve">.) </w:t>
+      </w:r>
+      <w:r>
+        <w:t xml:space="preserve">Figure 7A shows the sensitivity of </w:t>
+      </w:r>
+      <w:r>
+        <w:t>this finding to model parameterisation</w:t>
+      </w:r>
+      <w:r>
+        <w:t xml:space="preserve"> (the choice of random number seed used in the breakpoint algorithm), and finds the same breakpoints to be identified in all instances except for females in Wales</w:t>
+      </w:r>
+      <w:r>
+        <w:t xml:space="preserve">. </w:t>
       </w:r>
     </w:p>
     <w:p>
@@ -16004,11 +15997,11 @@
         <w:t xml:space="preserve"> </w:t>
       </w:r>
       <w:r>
-        <w:t>shows ONS life expectancy projections from 1971 to 2018, compared with observed life expectancy at birth in a black line. ONS life expectancies have, since 1971, tended to consistently under-predict the life expectancies that were achieved up until around 2010. After 2012, there are increasing indications that life expectancy projections may now be over-</w:t>
+        <w:t xml:space="preserve">shows ONS life expectancy projections from 1971 to 2018, compared with observed life expectancy at birth in a black line. ONS life expectancies have, since 1971, tended to consistently under-predict the life expectancies that were achieved up until around 2010. After 2012, there are </w:t>
       </w:r>
       <w:r>
         <w:lastRenderedPageBreak/>
-        <w:t xml:space="preserve">predicting life expectancy gains instead, with the most recent projections returning to around those levels assumed in projections from the early 2000s. </w:t>
+        <w:t xml:space="preserve">increasing indications that life expectancy projections may now be over-predicting life expectancy gains instead, with the most recent projections returning to around those levels assumed in projections from the early 2000s. </w:t>
       </w:r>
     </w:p>
     <w:p>
@@ -16027,7 +16020,7 @@
           <w:szCs w:val="21"/>
         </w:rPr>
         <w:drawing>
-          <wp:inline distT="0" distB="0" distL="0" distR="0" wp14:anchorId="56A82BB4" wp14:editId="0CA181AB">
+          <wp:inline distT="0" distB="0" distL="0" distR="0" wp14:anchorId="5A5F3763" wp14:editId="11DCB2E6">
             <wp:extent cx="5267325" cy="3952875"/>
             <wp:effectExtent l="0" t="0" r="9525" b="9525"/>
             <wp:docPr id="1" name="Picture 1" descr="X:\mortality_trends\repos\Bayes_Factor_Slowdown\bayes_paper\figures\R4_01_projections1971_2018.png"/>
@@ -16127,59 +16120,41 @@
         <w:pStyle w:val="BodyText1"/>
       </w:pPr>
       <w:r>
-        <w:t>It is apparent from the differences in projection shapes that a range of different methods have been used to produce ONS projections, with some of the earliest projections shown resulting in straight lines, but later projections being curved. These earlier straight line projections are likely to have been based on simple linear life expectancy trends, whereas later projections have tended to involve making a range of different assumptions about rates of change in age-specific mortality risks over a range of time periods. Historically, mortality rates based on age-specific mortality risks have tended to underestimate achieved life expectancy gains in high income countries</w:t>
-      </w:r>
-      <w:r>
-        <w:rPr>
-          <w:highlight w:val="yellow"/>
-        </w:rPr>
-        <w:t xml:space="preserve">. </w:t>
-      </w:r>
-      <w:r>
-        <w:rPr>
-          <w:highlight w:val="yellow"/>
-        </w:rPr>
+        <w:t xml:space="preserve">It is apparent from the differences in projection shapes that a range of different methods have been used to produce ONS projections, with some of the earliest projections shown resulting in straight lines, but later projections being curved. These earlier straight line projections are likely to have been based on simple linear life expectancy trends, whereas later projections have tended to involve making a range of different assumptions about rates of change in age-specific mortality risks over a range of time periods. </w:t>
+      </w:r>
+      <w:r>
+        <w:t xml:space="preserve">Historically, mortality rates based on age-specific mortality risks have tended to underestimate achieved life expectancy gains in high income countries. </w:t>
+      </w:r>
+      <w:r>
         <w:fldChar w:fldCharType="begin"/>
       </w:r>
       <w:r>
-        <w:rPr>
-          <w:highlight w:val="yellow"/>
-        </w:rPr>
         <w:instrText>ADDIN F1000_CSL_CITATION&lt;~#@#~&gt;[{"title":"The impact of the choice of life table statistics when forecasting mortality","id":"8054907","type":"article-journal","author":[{"family":"Bergeron-Boucher","given":"M P"},{"family":"Kjærgaard","given":"S"}],"issued":{"date-parts":[["2019"]]},"container-title":"Demographic …","container-title-short":"Demographic …","journalAbbreviation":"Demographic …","citation-label":"8054907","Abstract":"Background: Different ways to forecast mortality have been suggested, with many forecasting models based on the extrapolation of age-speciﬁc death rates. Recent studies, however, have looked into forecasting models based on other mortality indicators, such as life expectancy or life table deaths. Objective: Here we ask, what are the implications of choosing one indicator over another to forecast mortality? Methods: We compare ﬁve extrapolative models based on different life table statistics: death rates, death probabilities …","CleanAbstract":"Background: Different ways to forecast mortality have been suggested, with many forecasting models based on the extrapolation of age-speciﬁc death rates. Recent studies, however, have looked into forecasting models based on other mortality indicators, such as life expectancy or life table deaths. Objective: Here we ask, what are the implications of choosing one indicator over another to forecast mortality? Methods: We compare ﬁve extrapolative models based on different life table statistics: death rates, death probabilities …"}]</w:instrText>
       </w:r>
       <w:r>
-        <w:rPr>
-          <w:highlight w:val="yellow"/>
-        </w:rPr>
         <w:fldChar w:fldCharType="separate"/>
       </w:r>
       <w:r>
-        <w:rPr>
-          <w:highlight w:val="yellow"/>
-        </w:rPr>
-        <w:t>(1)</w:t>
-      </w:r>
-      <w:r>
-        <w:rPr>
-          <w:highlight w:val="yellow"/>
-        </w:rPr>
+        <w:t>(35)</w:t>
+      </w:r>
+      <w:r>
         <w:fldChar w:fldCharType="end"/>
       </w:r>
       <w:r>
-        <w:t xml:space="preserve"> Assumptions about different rates of age-specific mortality risk affect conditional life expectancy estimates too, as shown in the Lexis surfaces of conditional life expectancy for 2012-2018 projections shown in Figure R4.2A in the web appendix, along with changes between conditional life expectancy </w:t>
+        <w:t xml:space="preserve"> Assumptions about different rates of age-specific mortality risk affect conditional life expectancy estimates too, as shown in the Lexis surfaces of</w:t>
+      </w:r>
+      <w:r>
+        <w:t xml:space="preserve"> conditional life expectancy for 2012-2018 projections shown in </w:t>
+      </w:r>
+      <w:r>
+        <w:t xml:space="preserve">Figure 8A (for </w:t>
       </w:r>
       <w:r>
         <w:lastRenderedPageBreak/>
-        <w:t xml:space="preserve">between successive revisions, as shown in </w:t>
-      </w:r>
-      <w:r>
-        <w:rPr>
-          <w:highlight w:val="yellow"/>
-        </w:rPr>
-        <w:t>Figure R4.3A in the web appendix. Figure R4.3A</w:t>
-      </w:r>
-      <w:r>
-        <w:t xml:space="preserve"> shows, for instance, that there was little downgrading of conditional life expectancies for males up to around age 60, between the 2012 to 2014 projection, whereas there was moderate downgrading between these two revisions for females. After 2014 successive revisions have continued to downgrade projections at all ages, in particular for males aged under 50 years between the 2016 and 2018 revisions.</w:t>
+        <w:t xml:space="preserve">life expectancy at birth) and Figure 9A (for conditional life expectancy at ages in individual years) of the appendix. Appendix Figure 10A shows how the conditional life expectancies were modified between successive ONS projections; it shows, for instance, </w:t>
+      </w:r>
+      <w:r>
+        <w:t>that there was little downgrading of conditional life expectancies for males up to around age 60, between the 2012 to 2014 projection, whereas there was moderate downgrading between these two revisions for females. After 2014 successive revisions have continued to downgrade projections at all ages, in particular for males aged under 50 years between the 2016 and 2018 revisions.</w:t>
       </w:r>
     </w:p>
     <w:p>
@@ -18398,65 +18373,48 @@
       <w:pPr>
         <w:pStyle w:val="BodyText1"/>
       </w:pPr>
-      <w:r>
-        <w:t xml:space="preserve">The previous section showed that since 2012 life expectancy projections have tended to overestimate the improvements in life expectancy so far observed, and that forecasts have since tended to be successively downgraded with each new biennial projection. A breakpoint analysis for UK life expectancy trends was also performed </w:t>
-      </w:r>
+      <w:commentRangeStart w:id="6"/>
+      <w:r>
+        <w:t>The previous section showed that since 2012 life expectancy projections have tended to overestimate the improvements in life expectancy so far observed, and that forecasts have since tended to be successively downgraded with each new biennial projection. This section presents the results of a relatively simple approach for quantifying the extent to which recent life expectancy improvement rates within the UK have fallen short of pre-2010 trends</w:t>
+      </w:r>
+      <w:r>
+        <w:t xml:space="preserve"> (those starting in 1991)</w:t>
+      </w:r>
+      <w:r>
+        <w:t>, as well as the additional information produced by each successive annual life expectancy estimate produced by the ONS in informing researchers and policy makers as to the ext</w:t>
+      </w:r>
+      <w:r>
+        <w:t>ent and persistence of the post-</w:t>
+      </w:r>
+      <w:r>
+        <w:t>2010 slowdown. The results are expressed as a Bayes Factor</w:t>
+      </w:r>
+      <w:r>
+        <w:t xml:space="preserve"> (BF)</w:t>
+      </w:r>
+      <w:r>
+        <w:t>, which is the ratio of the likelihood of a model which assumes no change in long-term life expectancy trends, with a series of models which assume anywhere from a 1% to 100% s</w:t>
+      </w:r>
+      <w:r>
+        <w:t>lowdown in these earlier trends; BF values &gt; 1 show more support for some proposed level of slowdown than no slowdown.</w:t>
+      </w:r>
+      <w:commentRangeEnd w:id="6"/>
       <w:r>
         <w:rPr>
-          <w:highlight w:val="yellow"/>
+          <w:rStyle w:val="CommentReference"/>
+          <w:rFonts w:eastAsia="Calibri" w:cs="Times New Roman"/>
+          <w:lang w:eastAsia="en-US"/>
         </w:rPr>
-        <w:t>(See section XX and appendix YYY)</w:t>
-      </w:r>
-      <w:r>
-        <w:t xml:space="preserve"> confirming a change in life expectancy improvement rates around 2010, broadly consistent with previous published research. </w:t>
-      </w:r>
-      <w:r>
-        <w:fldChar w:fldCharType="begin"/>
-      </w:r>
-      <w:r>
-        <w:instrText>ADDIN F1000_CSL_CITATION&lt;~#@#~&gt;[{"title":"Recent adverse mortality trends in Scotland: comparison with other high-income countries.","id":"7720982","page":"e029936","type":"article-journal","volume":"9","issue":"10","author":[{"family":"Fenton","given":"Lynda"},{"family":"Minton","given":"Jon"},{"family":"Ramsay","given":"Julie"},{"family":"Kaye-Bardgett","given":"Maria"},{"family":"Fischbacher","given":"Colin"},{"family":"Wyper","given":"Grant M A"},{"family":"McCartney","given":"Gerry"}],"issued":{"date-parts":[["2019","10","31"]]},"container-title":"BMJ Open","container-title-short":"BMJ Open","journalAbbreviation":"BMJ Open","DOI":"10.1136/bmjopen-2019-029936","PMID":"31676648","PMCID":"PMC6830653","citation-label":"7720982","Abstract":"&lt;strong&gt;OBJECTIVE:&lt;/strong&gt; Gains in life expectancy have faltered in several high-income countries in recent years. Scotland has consistently had a lower life expectancy than many other high-income countries over the past 70 years. We aim to compare life expectancy trends in Scotland to those seen internationally and to assess the timing and importance of any recent changes in mortality trends for Scotland.&lt;br&gt;&lt;br&gt;&lt;strong&gt;SETTING:&lt;/strong&gt; Austria, Croatia, Czech Republic, Denmark, England and Wales, Estonia, France, Germany, Hungary, Iceland, Israel, Japan, Korea, Latvia, Lithuania, Netherlands, Northern Ireland, Poland, Scotland, Slovakia, Spain, Sweden, Switzerland and USA.&lt;br&gt;&lt;br&gt;&lt;strong&gt;METHODS:&lt;/strong&gt; We used life expectancy data from the Human Mortality Database (HMD) to calculate the mean annual life expectancy change for 24 high-income countries over 5-year periods from 1992 to 2016. Linear regression was used to assess the association between life expectancy in 2011 and mean life expectancy change over the subsequent 5 years. One-break and two-break segmented regression models were used to test the timing of mortality rate changes in Scotland between 1990 and 2018.&lt;br&gt;&lt;br&gt;&lt;strong&gt;RESULTS:&lt;/strong&gt; Mean improvements in life expectancy in 2012-2016 were smallest among women (&lt; 2 weeks/year) in Northern Ireland, Iceland, England and Wales, and the USA and among men (&lt; 5 weeks/year) in Iceland, USA, England and Wales, and Scotland. Japan, Korea and countries of Eastern Europe had substantial gains in life expectancy over the same period. The best estimate of when mortality rates changed to a slower rate of improvement in Scotland was the year to 2012 quarter 4 for men and the year to 2014 quarter 2 for women.&lt;br&gt;&lt;br&gt;&lt;strong&gt;CONCLUSIONS:&lt;/strong&gt; Life expectancy improvement has stalled across many, but not all, high-income countries. The recent change in the mortality trend in Scotland occurred within the period 2012-2014. Further research is required to understand these trends, but governments must also take timely action on plausible contributors.&lt;br&gt;&lt;br&gt;© Author(s) (or their employer(s)) 2019. Re-use permitted under CC BY-NC. No commercial re-use. See rights and permissions. Published by BMJ.","CleanAbstract":"OBJECTIVE: Gains in life expectancy have faltered in several high-income countries in recent years. Scotland has consistently had a lower life expectancy than many other high-income countries over the past 70 years. We aim to compare life expectancy trends in Scotland to those seen internationally and to assess the timing and importance of any recent changes in mortality trends for Scotland.SETTING: Austria, Croatia, Czech Republic, Denmark, England and Wales, Estonia, France, Germany, Hungary, Iceland, Israel, Japan, Korea, Latvia, Lithuania, Netherlands, Northern Ireland, Poland, Scotland, Slovakia, Spain, Sweden, Switzerland and USA.METHODS: We used life expectancy data from the Human Mortality Database (HMD) to calculate the mean annual life expectancy change for 24 high-income countries over 5-year periods from 1992 to 2016. Linear regression was used to assess the association between life expectancy in 2011 and mean life expectancy change over the subsequent 5 years. One-break and two-break segmented regression models were used to test the timing of mortality rate changes in Scotland between 1990 and 2018.RESULTS: Mean improvements in life expectancy in 2012-2016 were smallest among women (CONCLUSIONS: Life expectancy improvement has stalled across many, but not all, high-income countries. The recent change in the mortality trend in Scotland occurred within the period 2012-2014. Further research is required to understand these trends, but governments must also take timely action on plausible contributors.© Author(s) (or their employer(s)) 2019. Re-use permitted under CC BY-NC. No commercial re-use. See rights and permissions. Published by BMJ."}]</w:instrText>
-      </w:r>
-      <w:r>
-        <w:fldChar w:fldCharType="separate"/>
-      </w:r>
-      <w:r>
-        <w:t>(1)</w:t>
-      </w:r>
-      <w:r>
-        <w:fldChar w:fldCharType="end"/>
-      </w:r>
-      <w:r>
-        <w:t xml:space="preserve"> This section presents the results of a relatively simple approach for quantifying the extent to which recent life expectancy improvement rates within the UK have fallen short of pre-2010 trends</w:t>
-      </w:r>
-      <w:r>
-        <w:t xml:space="preserve"> (those starting in 1991)</w:t>
-      </w:r>
-      <w:r>
-        <w:t>, as well as the additional information produced by each successive annual life expectancy estimate produced by the ONS in informing researchers and policy makers as to the ext</w:t>
-      </w:r>
-      <w:r>
-        <w:t>ent and persistence of the post-</w:t>
-      </w:r>
-      <w:r>
-        <w:t>2010 slowdown. The results are expressed as a Bayes Factor</w:t>
-      </w:r>
-      <w:r>
-        <w:t xml:space="preserve"> (BF)</w:t>
-      </w:r>
-      <w:r>
-        <w:t>, which is the ratio of the likelihood of a model which assumes no change in long-term life expectancy trends, with a series of models which assume anywhere from a 1% to 100% s</w:t>
-      </w:r>
-      <w:r>
-        <w:t xml:space="preserve">lowdown in these earlier trends; BF values &gt; 1 show more support for some proposed level of slowdown than no slowdown. </w:t>
+        <w:commentReference w:id="6"/>
       </w:r>
       <w:r>
         <w:t xml:space="preserve"> </w:t>
       </w:r>
       <w:r>
-        <w:rPr>
-          <w:highlight w:val="yellow"/>
-        </w:rPr>
-        <w:t>Appendix X</w:t>
+        <w:t xml:space="preserve"> </w:t>
+      </w:r>
+      <w:r>
+        <w:t>Figure 12A in the appendix</w:t>
       </w:r>
       <w:r>
         <w:t xml:space="preserve"> shows the Bayes Factor schedules for each proposed percentage slowdown as compared with the 1991-2010 trends. Fainter lines indicate </w:t>
@@ -18500,26 +18458,26 @@
         <w:t xml:space="preserve">, which shows the proposed percentage slowdown which maximises the Bayes Factor, along with </w:t>
       </w:r>
       <w:r>
-        <w:t xml:space="preserve">these </w:t>
+        <w:t xml:space="preserve">these maximised Bayes Factors. </w:t>
+      </w:r>
+      <w:r>
+        <w:t xml:space="preserve">For the UK as a whole, when using only 2011-2012 observations, the Bayes Factor was maximised when a 16% slowdown was assumed for females, with no slowdown identified for males. Using the </w:t>
       </w:r>
       <w:r>
         <w:lastRenderedPageBreak/>
-        <w:t xml:space="preserve">maximised Bayes Factors. </w:t>
-      </w:r>
-      <w:r>
-        <w:t xml:space="preserve">For the UK as a whole, when using only 2011-2012 observations, the Bayes Factor was maximised when a 16% slowdown was assumed for females, with no slowdown identified for males. Using the currently complete series, including all observations from 2011-2018 inclusive, the Bayes Factor was maximised when a 61% slowdown was assumed for both sexes, and the magnitude of the Bayes Factor (support for belief in a slowdown) had also increased many times.  The same 61% slowdown maximised the Bayes Factor based on 2011-2018 data for both males and females in England. A similar proposed slowdown (59%) maximised the Bayes Factor for males in Scotland, and a larger proposed slowdown, of 73%, for females in Scotland.  In Wales somewhat larger proposed slowdown percentages (73% for females and 83% for males) maximised the Bayes Factor. Only for males in Northern Ireland was evidence supporting belief in a substantial (50% or more) slowdown from earlier trends not identified. </w:t>
+        <w:t xml:space="preserve">currently complete series, including all observations from 2011-2018 inclusive, the Bayes Factor was maximised when a 61% slowdown was assumed for both sexes, and the magnitude of the Bayes Factor (support for belief in a slowdown) had also increased many times.  The same 61% slowdown maximised the Bayes Factor based on 2011-2018 data for both males and females in England. A similar proposed slowdown (59%) maximised the Bayes Factor for males in Scotland, and a larger proposed slowdown, of 73%, for females in Scotland.  In Wales somewhat larger proposed slowdown percentages (73% for females and 83% for males) maximised the Bayes Factor. Only for males in Northern Ireland was evidence supporting belief in a substantial (50% or more) slowdown from earlier trends not identified. </w:t>
       </w:r>
     </w:p>
     <w:p>
       <w:pPr>
         <w:pStyle w:val="BodyText1"/>
         <w:sectPr>
-          <w:headerReference w:type="even" r:id="rId16"/>
-          <w:headerReference w:type="default" r:id="rId17"/>
-          <w:footerReference w:type="even" r:id="rId18"/>
-          <w:footerReference w:type="default" r:id="rId19"/>
-          <w:headerReference w:type="first" r:id="rId20"/>
-          <w:footerReference w:type="first" r:id="rId21"/>
+          <w:headerReference w:type="even" r:id="rId18"/>
+          <w:headerReference w:type="default" r:id="rId19"/>
+          <w:footerReference w:type="even" r:id="rId20"/>
+          <w:footerReference w:type="default" r:id="rId21"/>
+          <w:headerReference w:type="first" r:id="rId22"/>
+          <w:footerReference w:type="first" r:id="rId23"/>
           <w:pgSz w:w="11906" w:h="16838"/>
           <w:pgMar w:top="1440" w:right="1800" w:bottom="1440" w:left="1800" w:header="708" w:footer="708" w:gutter="0"/>
           <w:cols w:space="708"/>
@@ -22107,7 +22065,7 @@
       <w:pPr>
         <w:pStyle w:val="Caption"/>
       </w:pPr>
-      <w:bookmarkStart w:id="6" w:name="_Ref31185102"/>
+      <w:bookmarkStart w:id="7" w:name="_Ref31185102"/>
       <w:r>
         <w:t xml:space="preserve">Table </w:t>
       </w:r>
@@ -22141,7 +22099,7 @@
         </w:rPr>
         <w:fldChar w:fldCharType="end"/>
       </w:r>
-      <w:bookmarkEnd w:id="6"/>
+      <w:bookmarkEnd w:id="7"/>
       <w:r>
         <w:t xml:space="preserve"> Percent decline from 1991-2010 average annual life expectancy improvements and Bayes Factor, by collection of annual life expectancy series from 2011 onwards</w:t>
       </w:r>
@@ -22212,16 +22170,16 @@
         <w:t>s</w:t>
       </w:r>
       <w:r>
-        <w:t xml:space="preserve"> how the average annual gain in life expectancy based on the Bayes Factor approach, which can be updated with every new annual life expectancy release, compares with the rates implied by each ONS biennial projection, for the UK as a whole</w:t>
-      </w:r>
-      <w:r>
-        <w:t xml:space="preserve"> and each constituent nation</w:t>
-      </w:r>
-      <w:r>
-        <w:t>.</w:t>
-      </w:r>
-      <w:r>
-        <w:t xml:space="preserve"> </w:t>
+        <w:t xml:space="preserve"> how the average annual gain in life expectancy based on the Bayes Factor approach, which can be updated with every new annual life expectancy release, compares with the rates implied by each ONS biennial projection,</w:t>
+      </w:r>
+      <w:r>
+        <w:t xml:space="preserve"> (See Figure 12A in the appendix for the implied annual life expectancy series from each projection)</w:t>
+      </w:r>
+      <w:r>
+        <w:t xml:space="preserve"> for the UK as a whole</w:t>
+      </w:r>
+      <w:r>
+        <w:t xml:space="preserve"> and each constituent nation </w:t>
       </w:r>
       <w:r>
         <w:fldChar w:fldCharType="begin"/>
@@ -27957,6 +27915,7 @@
                 <w:sz w:val="22"/>
                 <w:lang w:eastAsia="en-GB"/>
               </w:rPr>
+              <w:lastRenderedPageBreak/>
               <w:t>Wales</w:t>
             </w:r>
           </w:p>
@@ -28379,7 +28338,6 @@
                 <w:sz w:val="22"/>
                 <w:lang w:eastAsia="en-GB"/>
               </w:rPr>
-              <w:lastRenderedPageBreak/>
               <w:t>Wales</w:t>
             </w:r>
           </w:p>
@@ -31103,7 +31061,7 @@
       <w:pPr>
         <w:pStyle w:val="Caption"/>
       </w:pPr>
-      <w:bookmarkStart w:id="7" w:name="_Ref31185129"/>
+      <w:bookmarkStart w:id="8" w:name="_Ref31185129"/>
       <w:r>
         <w:t xml:space="preserve">Table </w:t>
       </w:r>
@@ -31137,7 +31095,7 @@
         </w:rPr>
         <w:fldChar w:fldCharType="end"/>
       </w:r>
-      <w:bookmarkEnd w:id="7"/>
+      <w:bookmarkEnd w:id="8"/>
       <w:r>
         <w:t xml:space="preserve"> Average annual long term improvement (years per year) in life expectancy based on Bayes Factor and ONS Biennial projections by sex and population</w:t>
       </w:r>
@@ -31153,13 +31111,46 @@
         <w:t xml:space="preserve">with an apparent turning point in the Bayes Factor estimates being </w:t>
       </w:r>
       <w:r>
-        <w:t xml:space="preserve">2014. This is shown even more clearly in </w:t>
+        <w:t>2014. This is shown even more clearly in</w:t>
+      </w:r>
+      <w:r>
+        <w:t xml:space="preserve"> </w:t>
+      </w:r>
+      <w:r>
+        <w:fldChar w:fldCharType="begin"/>
+      </w:r>
+      <w:r>
+        <w:instrText xml:space="preserve"> REF _Ref31184871 \h </w:instrText>
+      </w:r>
+      <w:r>
+        <w:fldChar w:fldCharType="separate"/>
+      </w:r>
+      <w:r>
+        <w:fldChar w:fldCharType="end"/>
+      </w:r>
+      <w:r>
+        <w:fldChar w:fldCharType="begin"/>
+      </w:r>
+      <w:r>
+        <w:instrText xml:space="preserve"> REF _Ref31185164 \h </w:instrText>
+      </w:r>
+      <w:r>
+        <w:fldChar w:fldCharType="separate"/>
+      </w:r>
+      <w:r>
+        <w:t xml:space="preserve">Figure </w:t>
       </w:r>
       <w:r>
         <w:rPr>
-          <w:highlight w:val="yellow"/>
+          <w:noProof/>
         </w:rPr>
-        <w:t>figure XXX,</w:t>
+        <w:t>3</w:t>
+      </w:r>
+      <w:r>
+        <w:fldChar w:fldCharType="end"/>
+      </w:r>
+      <w:r>
+        <w:t>,</w:t>
       </w:r>
       <w:r>
         <w:t xml:space="preserve"> which presents the projected gains in weeks/year rather than years per year. </w:t>
@@ -31176,7 +31167,7 @@
         </w:rPr>
         <w:lastRenderedPageBreak/>
         <w:drawing>
-          <wp:inline distT="0" distB="0" distL="0" distR="0">
+          <wp:inline distT="0" distB="0" distL="0" distR="0" wp14:anchorId="5AC7E48A" wp14:editId="41976ACF">
             <wp:extent cx="5267325" cy="3162300"/>
             <wp:effectExtent l="0" t="0" r="9525" b="0"/>
             <wp:docPr id="3" name="Picture 3" descr="X:\mortality_trends\repos\Bayes_Factor_Slowdown\bayes_paper\figures\ons_cf_bayes.png"/>
@@ -31193,7 +31184,7 @@
                     </pic:cNvPicPr>
                   </pic:nvPicPr>
                   <pic:blipFill>
-                    <a:blip r:embed="rId22" cstate="print">
+                    <a:blip r:embed="rId24" cstate="print">
                       <a:extLst>
                         <a:ext uri="{28A0092B-C50C-407E-A947-70E740481C1C}">
                           <a14:useLocalDpi xmlns:a14="http://schemas.microsoft.com/office/drawing/2010/main" val="0"/>
@@ -31229,7 +31220,7 @@
       <w:pPr>
         <w:pStyle w:val="Caption"/>
       </w:pPr>
-      <w:bookmarkStart w:id="8" w:name="_Ref31185164"/>
+      <w:bookmarkStart w:id="9" w:name="_Ref31185164"/>
       <w:r>
         <w:t xml:space="preserve">Figure </w:t>
       </w:r>
@@ -31263,7 +31254,7 @@
         </w:rPr>
         <w:fldChar w:fldCharType="end"/>
       </w:r>
-      <w:bookmarkEnd w:id="8"/>
+      <w:bookmarkEnd w:id="9"/>
       <w:r>
         <w:t xml:space="preserve"> Comparison between implied annual gains (in weeks/year) for the UK based on Bayes Factor maximisation approach and ONS biennial projections</w:t>
       </w:r>
@@ -31280,8 +31271,18 @@
       <w:pPr>
         <w:pStyle w:val="Heading1"/>
       </w:pPr>
+      <w:commentRangeStart w:id="10"/>
       <w:r>
         <w:t>Discussion</w:t>
+      </w:r>
+      <w:commentRangeEnd w:id="10"/>
+      <w:r>
+        <w:rPr>
+          <w:rStyle w:val="CommentReference"/>
+          <w:rFonts w:ascii="Arial" w:eastAsia="Calibri" w:hAnsi="Arial" w:cs="Times New Roman"/>
+          <w:color w:val="auto"/>
+        </w:rPr>
+        <w:commentReference w:id="10"/>
       </w:r>
     </w:p>
     <w:p>
@@ -31301,17 +31302,35 @@
         </w:rPr>
         <w:t xml:space="preserve">This paper has presented average improvements in life expectancy in the UK and constituent nations by decade and in comparison with many other nations. This showed that the 1990s and 2000s were a period of particularly rapid improvement in the UK, as they were in many other already high-income nations, and that a slowdown from the previous two decades was seen in the UK, alongside comparator nations, over the 2010s. However, the UK slowdown since 2010 was more severe than in many of these comparators. </w:t>
       </w:r>
+      <w:r>
+        <w:t xml:space="preserve">A breakpoint analysis for UK life expectancy trends was also performed confirming a change in life expectancy improvement rates around 2010, broadly consistent with previous published research. </w:t>
+      </w:r>
+      <w:r>
+        <w:fldChar w:fldCharType="begin"/>
+      </w:r>
+      <w:r>
+        <w:instrText>ADDIN F1000_CSL_CITATION&lt;~#@#~&gt;[{"title":"Recent adverse mortality trends in Scotland: comparison with other high-income countries.","id":"7720982","page":"e029936","type":"article-journal","volume":"9","issue":"10","author":[{"family":"Fenton","given":"Lynda"},{"family":"Minton","given":"Jon"},{"family":"Ramsay","given":"Julie"},{"family":"Kaye-Bardgett","given":"Maria"},{"family":"Fischbacher","given":"Colin"},{"family":"Wyper","given":"Grant M A"},{"family":"McCartney","given":"Gerry"}],"issued":{"date-parts":[["2019","10","31"]]},"container-title":"BMJ Open","container-title-short":"BMJ Open","journalAbbreviation":"BMJ Open","DOI":"10.1136/bmjopen-2019-029936","PMID":"31676648","PMCID":"PMC6830653","citation-label":"7720982","Abstract":"&lt;strong&gt;OBJECTIVE:&lt;/strong&gt; Gains in life expectancy have faltered in several high-income countries in recent years. Scotland has consistently had a lower life expectancy than many other high-income countries over the past 70 years. We aim to compare life expectancy trends in Scotland to those seen internationally and to assess the timing and importance of any recent changes in mortality trends for Scotland.&lt;br&gt;&lt;br&gt;&lt;strong&gt;SETTING:&lt;/strong&gt; Austria, Croatia, Czech Republic, Denmark, England and Wales, Estonia, France, Germany, Hungary, Iceland, Israel, Japan, Korea, Latvia, Lithuania, Netherlands, Northern Ireland, Poland, Scotland, Slovakia, Spain, Sweden, Switzerland and USA.&lt;br&gt;&lt;br&gt;&lt;strong&gt;METHODS:&lt;/strong&gt; We used life expectancy data from the Human Mortality Database (HMD) to calculate the mean annual life expectancy change for 24 high-income countries over 5-year periods from 1992 to 2016. Linear regression was used to assess the association between life expectancy in 2011 and mean life expectancy change over the subsequent 5 years. One-break and two-break segmented regression models were used to test the timing of mortality rate changes in Scotland between 1990 and 2018.&lt;br&gt;&lt;br&gt;&lt;strong&gt;RESULTS:&lt;/strong&gt; Mean improvements in life expectancy in 2012-2016 were smallest among women (&lt; 2 weeks/year) in Northern Ireland, Iceland, England and Wales, and the USA and among men (&lt; 5 weeks/year) in Iceland, USA, England and Wales, and Scotland. Japan, Korea and countries of Eastern Europe had substantial gains in life expectancy over the same period. The best estimate of when mortality rates changed to a slower rate of improvement in Scotland was the year to 2012 quarter 4 for men and the year to 2014 quarter 2 for women.&lt;br&gt;&lt;br&gt;&lt;strong&gt;CONCLUSIONS:&lt;/strong&gt; Life expectancy improvement has stalled across many, but not all, high-income countries. The recent change in the mortality trend in Scotland occurred within the period 2012-2014. Further research is required to understand these trends, but governments must also take timely action on plausible contributors.&lt;br&gt;&lt;br&gt;© Author(s) (or their employer(s)) 2019. Re-use permitted under CC BY-NC. No commercial re-use. See rights and permissions. Published by BMJ.","CleanAbstract":"OBJECTIVE: Gains in life expectancy have faltered in several high-income countries in recent years. Scotland has consistently had a lower life expectancy than many other high-income countries over the past 70 years. We aim to compare life expectancy trends in Scotland to those seen internationally and to assess the timing and importance of any recent changes in mortality trends for Scotland.SETTING: Austria, Croatia, Czech Republic, Denmark, England and Wales, Estonia, France, Germany, Hungary, Iceland, Israel, Japan, Korea, Latvia, Lithuania, Netherlands, Northern Ireland, Poland, Scotland, Slovakia, Spain, Sweden, Switzerland and USA.METHODS: We used life expectancy data from the Human Mortality Database (HMD) to calculate the mean annual life expectancy change for 24 high-income countries over 5-year periods from 1992 to 2016. Linear regression was used to assess the association between life expectancy in 2011 and mean life expectancy change over the subsequent 5 years. One-break and two-break segmented regression models were used to test the timing of mortality rate changes in Scotland between 1990 and 2018.RESULTS: Mean improvements in life expectancy in 2012-2016 were smallest among women (CONCLUSIONS: Life expectancy improvement has stalled across many, but not all, high-income countries. The recent change in the mortality trend in Scotland occurred within the period 2012-2014. Further research is required to understand these trends, but governments must also take timely action on plausible contributors.© Author(s) (or their employer(s)) 2019. Re-use permitted under CC BY-NC. No commercial re-use. See rights and permissions. Published by BMJ."}]</w:instrText>
+      </w:r>
+      <w:r>
+        <w:fldChar w:fldCharType="separate"/>
+      </w:r>
+      <w:r>
+        <w:t>(22)</w:t>
+      </w:r>
+      <w:r>
+        <w:fldChar w:fldCharType="end"/>
+      </w:r>
     </w:p>
     <w:p>
       <w:pPr>
         <w:pStyle w:val="BodyText1"/>
       </w:pPr>
       <w:r>
-        <w:t xml:space="preserve">Though the paper does not aim to resolve disagreement between researchers as to the causes of the recent slowdown, it does aim to make the process of reasoning about the extent and persistence of the post 2010 slowdown more explicit, along with the process of updating our beliefs about the extent of this slowdown as and when new annual life expectancy estimates become available. To the extent the approach can be used to formally quantify and </w:t>
+        <w:t xml:space="preserve">Though the paper does not aim to resolve disagreement between researchers as to the causes of the recent slowdown, it does aim to make the process of reasoning about the extent and persistence of the post 2010 slowdown more </w:t>
       </w:r>
       <w:r>
         <w:lastRenderedPageBreak/>
-        <w:t xml:space="preserve">assess divergence between the UK’s life expectancy gains and those in other high income countries, and to demonstrate that slowdown has continued to persist longer than would be expected if it were due to transient factors like ‘bad winters’, the paper does aim to advance causal thinking about the slowdown indirectly, through establishing commonly acceptable strategies for analysis and interpretation of UK life expectancy data, and ‘ground truths’ around which researchers with divergent beliefs and perspectives can agree. </w:t>
+        <w:t xml:space="preserve">explicit, along with the process of updating our beliefs about the extent of this slowdown as and when new annual life expectancy estimates become available. To the extent the approach can be used to formally quantify and assess divergence between the UK’s life expectancy gains and those in other high income countries, and to demonstrate that slowdown has continued to persist longer than would be expected if it were due to transient factors like ‘bad winters’, the paper does aim to advance causal thinking about the slowdown indirectly, through establishing commonly acceptable strategies for analysis and interpretation of UK life expectancy data, and ‘ground truths’ around which researchers with divergent beliefs and perspectives can agree. </w:t>
       </w:r>
     </w:p>
     <w:p>
@@ -31401,7 +31420,7 @@
           <w:szCs w:val="22"/>
           <w:lang w:eastAsia="en-US"/>
         </w:rPr>
-        <w:t xml:space="preserve">The Bayes Factor exercise can be re-run whenever the ONS release new single-year lifetables for the UK and its nations, and should be rerun when the 2019 lifetable becomes available. This will help inform researchers and users of longevity data as to whether the 2020 ONS projection is likely to further downgrade its projections of UK longevity gains, and if so by what magnitude. Actuarial research, published January 2020 as part of the Continuous Monitoring Investigation suggests that 2019 was a relatively good year for </w:t>
+        <w:t xml:space="preserve">The Bayes Factor exercise can be re-run whenever the ONS release new single-year lifetables for the UK and its nations, and should be rerun when the 2019 lifetable becomes available. This will help inform researchers and users of longevity data as to whether the 2020 ONS projection is likely to further </w:t>
       </w:r>
       <w:r>
         <w:rPr>
@@ -31410,7 +31429,87 @@
           <w:lang w:eastAsia="en-US"/>
         </w:rPr>
         <w:lastRenderedPageBreak/>
-        <w:t>mortality improvements, as compared with those observed from 2009 onwards. However it still seems likely that the overall rate of improvement in life expectancies observed over the 2010s will still be substantially lower in the UK than in the previous two decades.</w:t>
+        <w:t>downgrade its projections of UK longevity gains, and if so by what magnitude. Actuarial research, published January 2020 as part of the Continuous Monitoring Investigation suggests that 2019 was a relatively good year for mortality improvements</w:t>
+      </w:r>
+      <w:r>
+        <w:rPr>
+          <w:rFonts w:eastAsia="Calibri" w:cs="Times New Roman"/>
+          <w:szCs w:val="22"/>
+          <w:lang w:eastAsia="en-US"/>
+        </w:rPr>
+        <w:t xml:space="preserve"> for England &amp; Wales</w:t>
+      </w:r>
+      <w:r>
+        <w:rPr>
+          <w:rFonts w:eastAsia="Calibri" w:cs="Times New Roman"/>
+          <w:szCs w:val="22"/>
+          <w:lang w:eastAsia="en-US"/>
+        </w:rPr>
+        <w:t>, as compared with t</w:t>
+      </w:r>
+      <w:r>
+        <w:rPr>
+          <w:rFonts w:eastAsia="Calibri" w:cs="Times New Roman"/>
+          <w:szCs w:val="22"/>
+          <w:lang w:eastAsia="en-US"/>
+        </w:rPr>
+        <w:t xml:space="preserve">hose observed from 2009 onwards, and so the 2019 single year life expectancy may be a slightly improvement over 2018 values. </w:t>
+      </w:r>
+      <w:r>
+        <w:rPr>
+          <w:rFonts w:eastAsia="Calibri" w:cs="Times New Roman"/>
+          <w:szCs w:val="22"/>
+          <w:lang w:eastAsia="en-US"/>
+        </w:rPr>
+        <w:fldChar w:fldCharType="begin"/>
+      </w:r>
+      <w:r>
+        <w:rPr>
+          <w:rFonts w:eastAsia="Calibri" w:cs="Times New Roman"/>
+          <w:szCs w:val="22"/>
+          <w:lang w:eastAsia="en-US"/>
+        </w:rPr>
+        <w:instrText>ADDIN F1000_CSL_CITATION&lt;~#@#~&gt;[{"title":"England &amp; Wales mortality monitor - January 2020","id":"8159309","type":"report","publisher":"Institute and Faculty of Actuaries","author":[{"family":"Anon","given":"Anon"}],"issued":{"date-parts":[["2020","1"]]},"URL":"https://www.actuaries.org.uk/system/files/field/document/Mortality%20monitor%20Q4%202020%20v01%202020-01-28.pdf","accessed":{"date-parts":[["2020","1","30"]]},"citation-label":"8159309","CleanAbstract":"No abstract available"}]</w:instrText>
+      </w:r>
+      <w:r>
+        <w:rPr>
+          <w:rFonts w:eastAsia="Calibri" w:cs="Times New Roman"/>
+          <w:szCs w:val="22"/>
+          <w:lang w:eastAsia="en-US"/>
+        </w:rPr>
+        <w:fldChar w:fldCharType="separate"/>
+      </w:r>
+      <w:r>
+        <w:rPr>
+          <w:rFonts w:eastAsia="Calibri" w:cs="Times New Roman"/>
+          <w:szCs w:val="22"/>
+          <w:lang w:eastAsia="en-US"/>
+        </w:rPr>
+        <w:t>(36)</w:t>
+      </w:r>
+      <w:r>
+        <w:rPr>
+          <w:rFonts w:eastAsia="Calibri" w:cs="Times New Roman"/>
+          <w:szCs w:val="22"/>
+          <w:lang w:eastAsia="en-US"/>
+        </w:rPr>
+        <w:fldChar w:fldCharType="end"/>
+      </w:r>
+      <w:r>
+        <w:rPr>
+          <w:rFonts w:eastAsia="Calibri" w:cs="Times New Roman"/>
+          <w:szCs w:val="22"/>
+          <w:lang w:eastAsia="en-US"/>
+        </w:rPr>
+        <w:t xml:space="preserve"> However it still seems likely that the overall rate of improvement in life expectancies observed over the 2010s will still be substantially lower in the UK than in the previous two decades.</w:t>
+      </w:r>
+      <w:r>
+        <w:rPr>
+          <w:rFonts w:eastAsia="Calibri" w:cs="Times New Roman"/>
+          <w:szCs w:val="22"/>
+          <w:lang w:eastAsia="en-US"/>
+        </w:rPr>
+        <w:t xml:space="preserve"> </w:t>
       </w:r>
     </w:p>
     <w:p>
@@ -31428,7 +31527,25 @@
           <w:szCs w:val="22"/>
           <w:lang w:eastAsia="en-US"/>
         </w:rPr>
-        <w:t>(https://www.actuaries.org.uk/system/files/field/document/Mortality%20monitor%20Q4%202020%20v01%202020-01-28.pdf)</w:t>
+        <w:t xml:space="preserve">A rule of thumb applied to Bayes Factors is that ratios below 10 should be considered 'anecdotal'. And although the magnitude of the Bayes Factor has increased, especially with the addition of the 2018 period life </w:t>
+      </w:r>
+      <w:proofErr w:type="gramStart"/>
+      <w:r>
+        <w:rPr>
+          <w:rFonts w:eastAsia="Calibri" w:cs="Times New Roman"/>
+          <w:szCs w:val="22"/>
+          <w:lang w:eastAsia="en-US"/>
+        </w:rPr>
+        <w:t>expectancy  observations</w:t>
+      </w:r>
+      <w:proofErr w:type="gramEnd"/>
+      <w:r>
+        <w:rPr>
+          <w:rFonts w:eastAsia="Calibri" w:cs="Times New Roman"/>
+          <w:szCs w:val="22"/>
+          <w:lang w:eastAsia="en-US"/>
+        </w:rPr>
+        <w:t xml:space="preserve">, they remain substantially below 10. However, they are still informative, and represent a novel method for observing the impact that a single additional data point has on the strength of evidence for various degrees of proposed longevity slowdown, and so a useful method of continually monitoring mortality trends in the UK between biennial releases by the ONS. </w:t>
       </w:r>
     </w:p>
     <w:p>
@@ -31440,52 +31557,6 @@
           <w:lang w:eastAsia="en-US"/>
         </w:rPr>
       </w:pPr>
-    </w:p>
-    <w:p>
-      <w:pPr>
-        <w:pStyle w:val="BodyText1"/>
-        <w:rPr>
-          <w:rFonts w:eastAsia="Calibri" w:cs="Times New Roman"/>
-          <w:szCs w:val="22"/>
-          <w:lang w:eastAsia="en-US"/>
-        </w:rPr>
-      </w:pPr>
-      <w:r>
-        <w:rPr>
-          <w:rFonts w:eastAsia="Calibri" w:cs="Times New Roman"/>
-          <w:szCs w:val="22"/>
-          <w:lang w:eastAsia="en-US"/>
-        </w:rPr>
-        <w:t xml:space="preserve">A rule of thumb applied to Bayes Factors is that ratios below 10 should be considered 'anecdotal'. And although the magnitude of the Bayes Factor has increased, especially with the addition of the 2018 period life </w:t>
-      </w:r>
-      <w:proofErr w:type="gramStart"/>
-      <w:r>
-        <w:rPr>
-          <w:rFonts w:eastAsia="Calibri" w:cs="Times New Roman"/>
-          <w:szCs w:val="22"/>
-          <w:lang w:eastAsia="en-US"/>
-        </w:rPr>
-        <w:t>expectancy  observations</w:t>
-      </w:r>
-      <w:proofErr w:type="gramEnd"/>
-      <w:r>
-        <w:rPr>
-          <w:rFonts w:eastAsia="Calibri" w:cs="Times New Roman"/>
-          <w:szCs w:val="22"/>
-          <w:lang w:eastAsia="en-US"/>
-        </w:rPr>
-        <w:t xml:space="preserve">, they remain substantially below 10. However, they are still informative, and represent a novel method for observing the impact that a single additional data point has on the strength of evidence for various degrees of proposed longevity slowdown, and so a useful method of continually monitoring mortality trends in the UK between biennial releases by the ONS. </w:t>
-      </w:r>
-    </w:p>
-    <w:p>
-      <w:pPr>
-        <w:pStyle w:val="BodyText1"/>
-        <w:rPr>
-          <w:rFonts w:eastAsia="Calibri" w:cs="Times New Roman"/>
-          <w:szCs w:val="22"/>
-          <w:lang w:eastAsia="en-US"/>
-        </w:rPr>
-      </w:pPr>
       <w:r>
         <w:rPr>
           <w:rFonts w:eastAsia="Calibri" w:cs="Times New Roman"/>
@@ -31505,7 +31576,7 @@
           <w:szCs w:val="22"/>
           <w:lang w:eastAsia="en-US"/>
         </w:rPr>
-        <w:t xml:space="preserve">A prevailing hypothesis put forward to explain the slowdown in mortality improvement internationally is that the 1990s and 2000s were exceptional periods of improvement in cardiovascular disease (CVD) mortality, and that </w:t>
+        <w:t xml:space="preserve">A prevailing hypothesis put forward to explain the slowdown in mortality improvement internationally is that the 1990s and 2000s were exceptional </w:t>
       </w:r>
       <w:r>
         <w:rPr>
@@ -31514,7 +31585,7 @@
           <w:lang w:eastAsia="en-US"/>
         </w:rPr>
         <w:lastRenderedPageBreak/>
-        <w:t xml:space="preserve">the various improvements in treatment and primary prevention may not be repeatable. The ONS' projections from 2012 onwards appear to have factored in the assumption that the earlier trends were not sustainable, perhaps for this reason. However, as CVD has historically contributed more </w:t>
+        <w:t xml:space="preserve">periods of improvement in cardiovascular disease (CVD) mortality, and that the various improvements in treatment and primary prevention may not be repeatable. The ONS' projections from 2012 onwards appear to have factored in the assumption that the earlier trends were not sustainable, perhaps for this reason. However, as CVD has historically contributed more </w:t>
       </w:r>
       <w:proofErr w:type="gramStart"/>
       <w:r>
@@ -31550,25 +31621,21 @@
         </w:rPr>
         <w:t xml:space="preserve"> likely to lead to faster rates of slowdown for males than females. Instead in the UK the slowdown appear to have affected both sexes similarly and contemporaneously. Instead, the UK's exceptionally rapid slowdown is likely to be due to exposures common to the UK but not comparator nations. The UK's various policies of 'austerity', including sustained cuts to various social and public services which the most vulnerable populations in the UK rely on most, is likely to be an important factor in explaining the severity of the UK's slowdown. If such cuts were reversed, mortality improvement rates </w:t>
       </w:r>
-      <w:proofErr w:type="spellStart"/>
-      <w:proofErr w:type="gramStart"/>
       <w:r>
         <w:rPr>
           <w:rFonts w:eastAsia="Calibri" w:cs="Times New Roman"/>
           <w:szCs w:val="22"/>
           <w:lang w:eastAsia="en-US"/>
         </w:rPr>
-        <w:t>an</w:t>
-      </w:r>
-      <w:proofErr w:type="spellEnd"/>
-      <w:proofErr w:type="gramEnd"/>
+        <w:t>c</w:t>
+      </w:r>
       <w:r>
         <w:rPr>
           <w:rFonts w:eastAsia="Calibri" w:cs="Times New Roman"/>
           <w:szCs w:val="22"/>
           <w:lang w:eastAsia="en-US"/>
         </w:rPr>
-        <w:t xml:space="preserve"> still be expected to improve. Life expectancy in the UK is also below that of many comparator nations, especially for females, and so even the rapid gains seen in the 1990s and 2000s are still achievable and reasonable to expect if appropriate action is taken.</w:t>
+        <w:t>an still be expected to improve. Life expectancy in the UK is also below that of many comparator nations, especially for females, and so even the rapid gains seen in the 1990s and 2000s are still achievable and reasonable to expect if appropriate action is taken.</w:t>
       </w:r>
     </w:p>
     <w:p/>
@@ -31596,6 +31663,24 @@
           <w:lang w:eastAsia="en-GB"/>
         </w:rPr>
       </w:pPr>
+      <w:r>
+        <w:rPr>
+          <w:rFonts w:eastAsiaTheme="minorHAnsi" w:cs="Arial"/>
+          <w:szCs w:val="24"/>
+          <w:lang w:eastAsia="en-GB"/>
+        </w:rPr>
+        <w:br w:type="page"/>
+      </w:r>
+    </w:p>
+    <w:p>
+      <w:pPr>
+        <w:spacing w:after="0" w:line="240" w:lineRule="auto"/>
+        <w:rPr>
+          <w:rFonts w:eastAsiaTheme="minorHAnsi" w:cs="Arial"/>
+          <w:szCs w:val="24"/>
+          <w:lang w:eastAsia="en-GB"/>
+        </w:rPr>
+      </w:pPr>
     </w:p>
     <w:p>
       <w:pPr>
@@ -31633,12 +31718,27 @@
         <w:ind w:left="560" w:hanging="560"/>
       </w:pPr>
       <w:r>
-        <w:lastRenderedPageBreak/>
         <w:t xml:space="preserve">2. </w:t>
       </w:r>
       <w:r>
         <w:tab/>
-        <w:t xml:space="preserve">Lee RD, Carter LR. Modeling and forecasting U.S. mortality. J Am Stat Assoc. 1992 Sep;87(419):659–671. </w:t>
+        <w:t xml:space="preserve">Lee RD, Carter LR. </w:t>
+      </w:r>
+      <w:proofErr w:type="spellStart"/>
+      <w:r>
+        <w:t>Modeling</w:t>
+      </w:r>
+      <w:proofErr w:type="spellEnd"/>
+      <w:r>
+        <w:t xml:space="preserve"> and forecasting U.S. mortality. J Am Stat Assoc. 1992 Sep</w:t>
+      </w:r>
+      <w:proofErr w:type="gramStart"/>
+      <w:r>
+        <w:t>;87</w:t>
+      </w:r>
+      <w:proofErr w:type="gramEnd"/>
+      <w:r>
+        <w:t xml:space="preserve">(419):659–671. </w:t>
       </w:r>
     </w:p>
     <w:p>
@@ -31651,7 +31751,30 @@
       </w:r>
       <w:r>
         <w:tab/>
-        <w:t xml:space="preserve">Bijak J, Bryant J. Bayesian demography 250 years after Bayes. Popul Stud (NY). 2016 Feb 23;70(1):1–19. </w:t>
+      </w:r>
+      <w:proofErr w:type="spellStart"/>
+      <w:r>
+        <w:t>Bijak</w:t>
+      </w:r>
+      <w:proofErr w:type="spellEnd"/>
+      <w:r>
+        <w:t xml:space="preserve"> J, Bryant J. Bayesian demography 250 years after Bayes. </w:t>
+      </w:r>
+      <w:proofErr w:type="spellStart"/>
+      <w:r>
+        <w:t>Popul</w:t>
+      </w:r>
+      <w:proofErr w:type="spellEnd"/>
+      <w:r>
+        <w:t xml:space="preserve"> Stud (NY). 2016 Feb 23</w:t>
+      </w:r>
+      <w:proofErr w:type="gramStart"/>
+      <w:r>
+        <w:t>;70</w:t>
+      </w:r>
+      <w:proofErr w:type="gramEnd"/>
+      <w:r>
+        <w:t xml:space="preserve">(1):1–19. </w:t>
       </w:r>
     </w:p>
     <w:p>
@@ -31677,7 +31800,23 @@
       </w:r>
       <w:r>
         <w:tab/>
-        <w:t xml:space="preserve">Renshaw AE, Haberman S. A cohort-based extension to the Lee–Carter model for mortality reduction factors. Insurance: Mathematics and Economics. 2006 Jun;38(3):556–570. </w:t>
+        <w:t xml:space="preserve">Renshaw AE, </w:t>
+      </w:r>
+      <w:proofErr w:type="spellStart"/>
+      <w:r>
+        <w:t>Haberman</w:t>
+      </w:r>
+      <w:proofErr w:type="spellEnd"/>
+      <w:r>
+        <w:t xml:space="preserve"> S. A cohort-based extension to the Lee–Carter model for mortality reduction factors. Insurance: Mathematics and Economics. 2006 Jun</w:t>
+      </w:r>
+      <w:proofErr w:type="gramStart"/>
+      <w:r>
+        <w:t>;38</w:t>
+      </w:r>
+      <w:proofErr w:type="gramEnd"/>
+      <w:r>
+        <w:t xml:space="preserve">(3):556–570. </w:t>
       </w:r>
     </w:p>
     <w:p>
@@ -31703,7 +31842,54 @@
       </w:r>
       <w:r>
         <w:tab/>
-        <w:t xml:space="preserve">Kermack WO, McKendrick AG, McKinlay PL. Death-rates in Great Britain and Sweden. Some general regularities and their significance. Int J Epidemiol. 2001 Aug;30(4):678–683. </w:t>
+      </w:r>
+      <w:proofErr w:type="spellStart"/>
+      <w:r>
+        <w:t>Kermack</w:t>
+      </w:r>
+      <w:proofErr w:type="spellEnd"/>
+      <w:r>
+        <w:t xml:space="preserve"> WO, </w:t>
+      </w:r>
+      <w:proofErr w:type="spellStart"/>
+      <w:r>
+        <w:t>McKendrick</w:t>
+      </w:r>
+      <w:proofErr w:type="spellEnd"/>
+      <w:r>
+        <w:t xml:space="preserve"> AG, </w:t>
+      </w:r>
+      <w:proofErr w:type="spellStart"/>
+      <w:r>
+        <w:t>McKinlay</w:t>
+      </w:r>
+      <w:proofErr w:type="spellEnd"/>
+      <w:r>
+        <w:t xml:space="preserve"> PL. Death-rates in Great Britain and Sweden. Some general regularities and their significance. </w:t>
+      </w:r>
+      <w:proofErr w:type="spellStart"/>
+      <w:r>
+        <w:t>Int</w:t>
+      </w:r>
+      <w:proofErr w:type="spellEnd"/>
+      <w:r>
+        <w:t xml:space="preserve"> J </w:t>
+      </w:r>
+      <w:proofErr w:type="spellStart"/>
+      <w:r>
+        <w:t>Epidemiol</w:t>
+      </w:r>
+      <w:proofErr w:type="spellEnd"/>
+      <w:r>
+        <w:t>. 2001 Aug</w:t>
+      </w:r>
+      <w:proofErr w:type="gramStart"/>
+      <w:r>
+        <w:t>;30</w:t>
+      </w:r>
+      <w:proofErr w:type="gramEnd"/>
+      <w:r>
+        <w:t xml:space="preserve">(4):678–683. </w:t>
       </w:r>
     </w:p>
     <w:p>
@@ -31716,7 +31902,39 @@
       </w:r>
       <w:r>
         <w:tab/>
-        <w:t xml:space="preserve">Minton J, Vanderbloemen L, Dorling D. Visualizing Europe’s demographic scars with coplots and contour plots. Int J Epidemiol. 2013 Aug;42(4):1164–1176. </w:t>
+        <w:t xml:space="preserve">Minton J, Vanderbloemen L, Dorling D. Visualizing Europe’s demographic scars with </w:t>
+      </w:r>
+      <w:proofErr w:type="spellStart"/>
+      <w:r>
+        <w:t>coplots</w:t>
+      </w:r>
+      <w:proofErr w:type="spellEnd"/>
+      <w:r>
+        <w:t xml:space="preserve"> and contour plots. </w:t>
+      </w:r>
+      <w:proofErr w:type="spellStart"/>
+      <w:r>
+        <w:t>Int</w:t>
+      </w:r>
+      <w:proofErr w:type="spellEnd"/>
+      <w:r>
+        <w:t xml:space="preserve"> J </w:t>
+      </w:r>
+      <w:proofErr w:type="spellStart"/>
+      <w:r>
+        <w:t>Epidemiol</w:t>
+      </w:r>
+      <w:proofErr w:type="spellEnd"/>
+      <w:r>
+        <w:t>. 2013 Aug</w:t>
+      </w:r>
+      <w:proofErr w:type="gramStart"/>
+      <w:r>
+        <w:t>;42</w:t>
+      </w:r>
+      <w:proofErr w:type="gramEnd"/>
+      <w:r>
+        <w:t xml:space="preserve">(4):1164–1176. </w:t>
       </w:r>
     </w:p>
     <w:p>
@@ -31729,7 +31947,23 @@
       </w:r>
       <w:r>
         <w:tab/>
-        <w:t xml:space="preserve">Almond D. Is the 1918 Influenxa Pandemic Over? Long-Term Effects of In Utero Influenza Exposure in the Post-1940 U.S. Population. Journal of Political Economy2. 2006;114(4):672–712. </w:t>
+        <w:t xml:space="preserve">Almond D. Is the 1918 </w:t>
+      </w:r>
+      <w:proofErr w:type="spellStart"/>
+      <w:r>
+        <w:t>Influenxa</w:t>
+      </w:r>
+      <w:proofErr w:type="spellEnd"/>
+      <w:r>
+        <w:t xml:space="preserve"> Pandemic Over? Long-Term Effects of In Utero Influenza Exposure in the Post-1940 U.S. Population. Journal of Political Economy2. 2006</w:t>
+      </w:r>
+      <w:proofErr w:type="gramStart"/>
+      <w:r>
+        <w:t>;114</w:t>
+      </w:r>
+      <w:proofErr w:type="gramEnd"/>
+      <w:r>
+        <w:t xml:space="preserve">(4):672–712. </w:t>
       </w:r>
     </w:p>
     <w:p>
@@ -31738,11 +31972,28 @@
         <w:ind w:left="560" w:hanging="560"/>
       </w:pPr>
       <w:r>
+        <w:lastRenderedPageBreak/>
         <w:t xml:space="preserve">10. </w:t>
       </w:r>
       <w:r>
         <w:tab/>
-        <w:t xml:space="preserve">Willets RC, Gallop AP, Leandro PA, Lu JLC, Macdonald AS, Miller KA, et al. Longevity in the 21st century. Br Actuar J. 2004 Oct 1;10(4):685–832. </w:t>
+        <w:t xml:space="preserve">Willets RC, Gallop AP, Leandro PA, Lu JLC, Macdonald AS, Miller KA, et al. Longevity in the 21st century. Br </w:t>
+      </w:r>
+      <w:proofErr w:type="spellStart"/>
+      <w:r>
+        <w:t>Actuar</w:t>
+      </w:r>
+      <w:proofErr w:type="spellEnd"/>
+      <w:r>
+        <w:t xml:space="preserve"> J. 2004 Oct 1</w:t>
+      </w:r>
+      <w:proofErr w:type="gramStart"/>
+      <w:r>
+        <w:t>;10</w:t>
+      </w:r>
+      <w:proofErr w:type="gramEnd"/>
+      <w:r>
+        <w:t xml:space="preserve">(4):685–832. </w:t>
       </w:r>
     </w:p>
     <w:p>
@@ -31755,7 +32006,54 @@
       </w:r>
       <w:r>
         <w:tab/>
-        <w:t xml:space="preserve">Pascariu MD, Lenart A, Canudas-Romo V. The maximum entropy mortality model: forecasting mortality using statistical moments. Scand Actuar J. 2019 Mar 29;1–25. </w:t>
+      </w:r>
+      <w:proofErr w:type="spellStart"/>
+      <w:r>
+        <w:t>Pascariu</w:t>
+      </w:r>
+      <w:proofErr w:type="spellEnd"/>
+      <w:r>
+        <w:t xml:space="preserve"> MD, </w:t>
+      </w:r>
+      <w:proofErr w:type="spellStart"/>
+      <w:r>
+        <w:t>Lenart</w:t>
+      </w:r>
+      <w:proofErr w:type="spellEnd"/>
+      <w:r>
+        <w:t xml:space="preserve"> A, </w:t>
+      </w:r>
+      <w:proofErr w:type="spellStart"/>
+      <w:r>
+        <w:t>Canudas-Romo</w:t>
+      </w:r>
+      <w:proofErr w:type="spellEnd"/>
+      <w:r>
+        <w:t xml:space="preserve"> V. The maximum entropy mortality model: forecasting mortality using statistical moments. </w:t>
+      </w:r>
+      <w:proofErr w:type="spellStart"/>
+      <w:r>
+        <w:t>Scand</w:t>
+      </w:r>
+      <w:proofErr w:type="spellEnd"/>
+      <w:r>
+        <w:t xml:space="preserve"> </w:t>
+      </w:r>
+      <w:proofErr w:type="spellStart"/>
+      <w:r>
+        <w:t>Actuar</w:t>
+      </w:r>
+      <w:proofErr w:type="spellEnd"/>
+      <w:r>
+        <w:t xml:space="preserve"> J. 2019 Mar 29</w:t>
+      </w:r>
+      <w:proofErr w:type="gramStart"/>
+      <w:r>
+        <w:t>;1</w:t>
+      </w:r>
+      <w:proofErr w:type="gramEnd"/>
+      <w:r>
+        <w:t xml:space="preserve">–25. </w:t>
       </w:r>
     </w:p>
     <w:p>
@@ -31764,12 +32062,27 @@
         <w:ind w:left="560" w:hanging="560"/>
       </w:pPr>
       <w:r>
-        <w:lastRenderedPageBreak/>
         <w:t xml:space="preserve">12. </w:t>
       </w:r>
       <w:r>
         <w:tab/>
-        <w:t xml:space="preserve">White KM. Longevity Advances in High-Income Countries, 1955-96. Popul Dev Rev. 2002 Mar;28(1):59–76. </w:t>
+        <w:t xml:space="preserve">White KM. Longevity Advances in High-Income Countries, 1955-96. </w:t>
+      </w:r>
+      <w:proofErr w:type="spellStart"/>
+      <w:r>
+        <w:t>Popul</w:t>
+      </w:r>
+      <w:proofErr w:type="spellEnd"/>
+      <w:r>
+        <w:t xml:space="preserve"> Dev Rev. 2002 Mar</w:t>
+      </w:r>
+      <w:proofErr w:type="gramStart"/>
+      <w:r>
+        <w:t>;28</w:t>
+      </w:r>
+      <w:proofErr w:type="gramEnd"/>
+      <w:r>
+        <w:t xml:space="preserve">(1):59–76. </w:t>
       </w:r>
     </w:p>
     <w:p>
@@ -31782,7 +32095,31 @@
       </w:r>
       <w:r>
         <w:tab/>
-        <w:t xml:space="preserve">Christensen K, Doblhammer G, Rau R, Vaupel JW. Ageing populations: the challenges ahead. Lancet. 2009 Oct 3;374(9696):1196–1208. </w:t>
+        <w:t xml:space="preserve">Christensen K, </w:t>
+      </w:r>
+      <w:proofErr w:type="spellStart"/>
+      <w:r>
+        <w:t>Doblhammer</w:t>
+      </w:r>
+      <w:proofErr w:type="spellEnd"/>
+      <w:r>
+        <w:t xml:space="preserve"> G, Rau R, </w:t>
+      </w:r>
+      <w:proofErr w:type="spellStart"/>
+      <w:r>
+        <w:t>Vaupel</w:t>
+      </w:r>
+      <w:proofErr w:type="spellEnd"/>
+      <w:r>
+        <w:t xml:space="preserve"> JW. Ageing populations: the challenges ahead. Lancet. 2009 Oct 3</w:t>
+      </w:r>
+      <w:proofErr w:type="gramStart"/>
+      <w:r>
+        <w:t>;374</w:t>
+      </w:r>
+      <w:proofErr w:type="gramEnd"/>
+      <w:r>
+        <w:t xml:space="preserve">(9696):1196–1208. </w:t>
       </w:r>
     </w:p>
     <w:p>
@@ -31795,7 +32132,38 @@
       </w:r>
       <w:r>
         <w:tab/>
-        <w:t xml:space="preserve">Pascariu MD, Canudas-Romo V, Vaupel JW. The double-gap life expectancy forecasting model. Insurance: Mathematics and Economics. 2018 Jan;78:339–350. </w:t>
+      </w:r>
+      <w:proofErr w:type="spellStart"/>
+      <w:r>
+        <w:t>Pascariu</w:t>
+      </w:r>
+      <w:proofErr w:type="spellEnd"/>
+      <w:r>
+        <w:t xml:space="preserve"> MD, </w:t>
+      </w:r>
+      <w:proofErr w:type="spellStart"/>
+      <w:r>
+        <w:t>Canudas-Romo</w:t>
+      </w:r>
+      <w:proofErr w:type="spellEnd"/>
+      <w:r>
+        <w:t xml:space="preserve"> V, </w:t>
+      </w:r>
+      <w:proofErr w:type="spellStart"/>
+      <w:r>
+        <w:t>Vaupel</w:t>
+      </w:r>
+      <w:proofErr w:type="spellEnd"/>
+      <w:r>
+        <w:t xml:space="preserve"> JW. The double-gap life expectancy forecasting model. Insurance: Mathematics and Economics. 2018 Jan</w:t>
+      </w:r>
+      <w:proofErr w:type="gramStart"/>
+      <w:r>
+        <w:t>;78:339</w:t>
+      </w:r>
+      <w:proofErr w:type="gramEnd"/>
+      <w:r>
+        <w:t xml:space="preserve">–350. </w:t>
       </w:r>
     </w:p>
     <w:p>
@@ -31808,7 +32176,31 @@
       </w:r>
       <w:r>
         <w:tab/>
-        <w:t xml:space="preserve">Torri T, Vaupel JW. Forecasting life expectancy in an international context. Int J Forecast. 2012 Apr;28(2):519–531. </w:t>
+        <w:t xml:space="preserve">Torri T, </w:t>
+      </w:r>
+      <w:proofErr w:type="spellStart"/>
+      <w:r>
+        <w:t>Vaupel</w:t>
+      </w:r>
+      <w:proofErr w:type="spellEnd"/>
+      <w:r>
+        <w:t xml:space="preserve"> JW. Forecasting life expectancy in an international context. </w:t>
+      </w:r>
+      <w:proofErr w:type="spellStart"/>
+      <w:r>
+        <w:t>Int</w:t>
+      </w:r>
+      <w:proofErr w:type="spellEnd"/>
+      <w:r>
+        <w:t xml:space="preserve"> J Forecast. 2012 Apr</w:t>
+      </w:r>
+      <w:proofErr w:type="gramStart"/>
+      <w:r>
+        <w:t>;28</w:t>
+      </w:r>
+      <w:proofErr w:type="gramEnd"/>
+      <w:r>
+        <w:t xml:space="preserve">(2):519–531. </w:t>
       </w:r>
     </w:p>
     <w:p>
@@ -31821,7 +32213,39 @@
       </w:r>
       <w:r>
         <w:tab/>
-        <w:t xml:space="preserve">Box GEP, Jenkins GM, Reinsel GC, Ljung GM. Time Series Analysis: Forecasting And Control (wiley Series In Probability And Statistics). 5th ed. Hoboken, New Jersey: Wiley; 2015. </w:t>
+        <w:t xml:space="preserve">Box GEP, Jenkins GM, </w:t>
+      </w:r>
+      <w:proofErr w:type="spellStart"/>
+      <w:r>
+        <w:t>Reinsel</w:t>
+      </w:r>
+      <w:proofErr w:type="spellEnd"/>
+      <w:r>
+        <w:t xml:space="preserve"> GC, </w:t>
+      </w:r>
+      <w:proofErr w:type="spellStart"/>
+      <w:r>
+        <w:t>Ljung</w:t>
+      </w:r>
+      <w:proofErr w:type="spellEnd"/>
+      <w:r>
+        <w:t xml:space="preserve"> GM. Time Series Analysis: Forecasting </w:t>
+      </w:r>
+      <w:proofErr w:type="gramStart"/>
+      <w:r>
+        <w:t>And</w:t>
+      </w:r>
+      <w:proofErr w:type="gramEnd"/>
+      <w:r>
+        <w:t xml:space="preserve"> Control (</w:t>
+      </w:r>
+      <w:proofErr w:type="spellStart"/>
+      <w:r>
+        <w:t>wiley</w:t>
+      </w:r>
+      <w:proofErr w:type="spellEnd"/>
+      <w:r>
+        <w:t xml:space="preserve"> Series In Probability And Statistics). 5th ed. Hoboken, New Jersey: Wiley; 2015. </w:t>
       </w:r>
     </w:p>
     <w:p>
@@ -31834,7 +32258,15 @@
       </w:r>
       <w:r>
         <w:tab/>
-        <w:t xml:space="preserve">Hiam L, Dorling D. Rise in mortality in England and Wales in first seven weeks of 2018. BMJ. 2018 Mar 14;360:k1090. </w:t>
+        <w:t>Hiam L, Dorling D. Rise in mortality in England and Wales in first seven weeks of 2018. BMJ. 2018 Mar 14</w:t>
+      </w:r>
+      <w:proofErr w:type="gramStart"/>
+      <w:r>
+        <w:t>;360:k1090</w:t>
+      </w:r>
+      <w:proofErr w:type="gramEnd"/>
+      <w:r>
+        <w:t xml:space="preserve">. </w:t>
       </w:r>
     </w:p>
     <w:p>
@@ -31847,7 +32279,23 @@
       </w:r>
       <w:r>
         <w:tab/>
-        <w:t xml:space="preserve">Hiam L, Dorling D, McKee M. The cuts and poor health: when and how can we say that one thing causes another? J R Soc Med. 2018 Jun;111(6):199–202. </w:t>
+        <w:t xml:space="preserve">Hiam L, Dorling D, McKee M. The cuts and poor health: when and how can we say that one thing causes another? J R </w:t>
+      </w:r>
+      <w:proofErr w:type="spellStart"/>
+      <w:r>
+        <w:t>Soc</w:t>
+      </w:r>
+      <w:proofErr w:type="spellEnd"/>
+      <w:r>
+        <w:t xml:space="preserve"> Med. 2018 Jun</w:t>
+      </w:r>
+      <w:proofErr w:type="gramStart"/>
+      <w:r>
+        <w:t>;111</w:t>
+      </w:r>
+      <w:proofErr w:type="gramEnd"/>
+      <w:r>
+        <w:t xml:space="preserve">(6):199–202. </w:t>
       </w:r>
     </w:p>
     <w:p>
@@ -31860,7 +32308,23 @@
       </w:r>
       <w:r>
         <w:tab/>
-        <w:t xml:space="preserve">Hiam L, Harrison D, McKee M, Dorling D. Why is life expectancy in England and Wales “stalling”? J Epidemiol Community Health. 2018 Feb 20;72(5):404–408. </w:t>
+        <w:t xml:space="preserve">Hiam L, Harrison D, McKee M, Dorling D. Why is life expectancy in England and Wales “stalling”? J </w:t>
+      </w:r>
+      <w:proofErr w:type="spellStart"/>
+      <w:r>
+        <w:t>Epidemiol</w:t>
+      </w:r>
+      <w:proofErr w:type="spellEnd"/>
+      <w:r>
+        <w:t xml:space="preserve"> Community Health. 2018 Feb 20</w:t>
+      </w:r>
+      <w:proofErr w:type="gramStart"/>
+      <w:r>
+        <w:t>;72</w:t>
+      </w:r>
+      <w:proofErr w:type="gramEnd"/>
+      <w:r>
+        <w:t xml:space="preserve">(5):404–408. </w:t>
       </w:r>
     </w:p>
     <w:p>
@@ -31869,11 +32333,28 @@
         <w:ind w:left="560" w:hanging="560"/>
       </w:pPr>
       <w:r>
+        <w:lastRenderedPageBreak/>
         <w:t xml:space="preserve">20. </w:t>
       </w:r>
       <w:r>
         <w:tab/>
-        <w:t xml:space="preserve">Hiam L, Dorling D, Harrison D, McKee M. What caused the spike in mortality in England and Wales in January 2015? J R Soc Med. 2017 Apr;110(4):131–137. </w:t>
+        <w:t xml:space="preserve">Hiam L, Dorling D, Harrison D, McKee M. What caused the spike in mortality in England and Wales in January 2015? J R </w:t>
+      </w:r>
+      <w:proofErr w:type="spellStart"/>
+      <w:r>
+        <w:t>Soc</w:t>
+      </w:r>
+      <w:proofErr w:type="spellEnd"/>
+      <w:r>
+        <w:t xml:space="preserve"> Med. 2017 Apr</w:t>
+      </w:r>
+      <w:proofErr w:type="gramStart"/>
+      <w:r>
+        <w:t>;110</w:t>
+      </w:r>
+      <w:proofErr w:type="gramEnd"/>
+      <w:r>
+        <w:t xml:space="preserve">(4):131–137. </w:t>
       </w:r>
     </w:p>
     <w:p>
@@ -31886,7 +32367,15 @@
       </w:r>
       <w:r>
         <w:tab/>
-        <w:t xml:space="preserve">Hiam L, Dorling D, McKee M. Rise in mortality-when will the government take note? BMJ. 2018 Jun 25;361:k2747. </w:t>
+        <w:t>Hiam L, Dorling D, McKee M. Rise in mortality-when will the government take note? BMJ. 2018 Jun 25</w:t>
+      </w:r>
+      <w:proofErr w:type="gramStart"/>
+      <w:r>
+        <w:t>;361:k2747</w:t>
+      </w:r>
+      <w:proofErr w:type="gramEnd"/>
+      <w:r>
+        <w:t xml:space="preserve">. </w:t>
       </w:r>
     </w:p>
     <w:p>
@@ -31895,12 +32384,43 @@
         <w:ind w:left="560" w:hanging="560"/>
       </w:pPr>
       <w:r>
-        <w:lastRenderedPageBreak/>
         <w:t xml:space="preserve">22. </w:t>
       </w:r>
       <w:r>
         <w:tab/>
-        <w:t xml:space="preserve">Fenton L, Minton J, Ramsay J, Kaye-Bardgett M, Fischbacher C, Wyper GMA, et al. Recent adverse mortality trends in Scotland: comparison with other high-income countries. BMJ Open. 2019 Oct 31;9(10):e029936. </w:t>
+        <w:t>Fenton L, Minton J, Ramsay J, Kaye-</w:t>
+      </w:r>
+      <w:proofErr w:type="spellStart"/>
+      <w:r>
+        <w:t>Bardgett</w:t>
+      </w:r>
+      <w:proofErr w:type="spellEnd"/>
+      <w:r>
+        <w:t xml:space="preserve"> M, </w:t>
+      </w:r>
+      <w:proofErr w:type="spellStart"/>
+      <w:r>
+        <w:t>Fischbacher</w:t>
+      </w:r>
+      <w:proofErr w:type="spellEnd"/>
+      <w:r>
+        <w:t xml:space="preserve"> C, </w:t>
+      </w:r>
+      <w:proofErr w:type="spellStart"/>
+      <w:r>
+        <w:t>Wyper</w:t>
+      </w:r>
+      <w:proofErr w:type="spellEnd"/>
+      <w:r>
+        <w:t xml:space="preserve"> GMA, et al. Recent adverse mortality trends in Scotland: comparison with other high-income countries. BMJ Open. 2019 Oct 31</w:t>
+      </w:r>
+      <w:proofErr w:type="gramStart"/>
+      <w:r>
+        <w:t>;9</w:t>
+      </w:r>
+      <w:proofErr w:type="gramEnd"/>
+      <w:r>
+        <w:t xml:space="preserve">(10):e029936. </w:t>
       </w:r>
     </w:p>
     <w:p>
@@ -31913,7 +32433,23 @@
       </w:r>
       <w:r>
         <w:tab/>
-        <w:t xml:space="preserve">Green MA, Dorling D, Minton J, Pickett KE. Could the rise in mortality rates since 2015 be explained by changes in the number of delayed discharges of NHS patients? J Epidemiol Community Health. 2017 Nov;71(11):1068–1071. </w:t>
+        <w:t xml:space="preserve">Green MA, Dorling D, Minton J, Pickett KE. Could the rise in mortality rates since 2015 be explained by changes in the number of delayed discharges of NHS patients? J </w:t>
+      </w:r>
+      <w:proofErr w:type="spellStart"/>
+      <w:r>
+        <w:t>Epidemiol</w:t>
+      </w:r>
+      <w:proofErr w:type="spellEnd"/>
+      <w:r>
+        <w:t xml:space="preserve"> Community Health. 2017 Nov</w:t>
+      </w:r>
+      <w:proofErr w:type="gramStart"/>
+      <w:r>
+        <w:t>;71</w:t>
+      </w:r>
+      <w:proofErr w:type="gramEnd"/>
+      <w:r>
+        <w:t xml:space="preserve">(11):1068–1071. </w:t>
       </w:r>
     </w:p>
     <w:p>
@@ -31926,7 +32462,15 @@
       </w:r>
       <w:r>
         <w:tab/>
-        <w:t xml:space="preserve">Green M, Dorling D, Minton J. The Geography of a rapid rise in elderly mortality in England and Wales, 2014-15. Health Place. 2017 Feb 12;44:77–85. </w:t>
+        <w:t>Green M, Dorling D, Minton J. The Geography of a rapid rise in elderly mortality in England and Wales, 2014-15. Health Place. 2017 Feb 12</w:t>
+      </w:r>
+      <w:proofErr w:type="gramStart"/>
+      <w:r>
+        <w:t>;44:77</w:t>
+      </w:r>
+      <w:proofErr w:type="gramEnd"/>
+      <w:r>
+        <w:t xml:space="preserve">–85. </w:t>
       </w:r>
     </w:p>
     <w:p>
@@ -31939,7 +32483,22 @@
       </w:r>
       <w:r>
         <w:tab/>
-        <w:t xml:space="preserve">Lambie-Mumford H, Green MA. Austerity, welfare reform and the rising use of food banks by children in England and Wales. Area. 2017 Sep;49(3):273–279. </w:t>
+      </w:r>
+      <w:proofErr w:type="spellStart"/>
+      <w:r>
+        <w:t>Lambie</w:t>
+      </w:r>
+      <w:proofErr w:type="spellEnd"/>
+      <w:r>
+        <w:t>-Mumford H, Green MA. Austerity, welfare reform and the rising use of food banks by children in England and Wales. Area. 2017 Sep</w:t>
+      </w:r>
+      <w:proofErr w:type="gramStart"/>
+      <w:r>
+        <w:t>;49</w:t>
+      </w:r>
+      <w:proofErr w:type="gramEnd"/>
+      <w:r>
+        <w:t xml:space="preserve">(3):273–279. </w:t>
       </w:r>
     </w:p>
     <w:p>
@@ -31952,7 +32511,22 @@
       </w:r>
       <w:r>
         <w:tab/>
-        <w:t xml:space="preserve">Stuckler D, Basu S. The Body Economic: Eight experiments in economic recovery, from Iceland to Greece. London: Penguin; 2013. </w:t>
+      </w:r>
+      <w:proofErr w:type="spellStart"/>
+      <w:r>
+        <w:t>Stuckler</w:t>
+      </w:r>
+      <w:proofErr w:type="spellEnd"/>
+      <w:r>
+        <w:t xml:space="preserve"> D, </w:t>
+      </w:r>
+      <w:proofErr w:type="spellStart"/>
+      <w:r>
+        <w:t>Basu</w:t>
+      </w:r>
+      <w:proofErr w:type="spellEnd"/>
+      <w:r>
+        <w:t xml:space="preserve"> S. The Body Economic: Eight experiments in economic recovery, from Iceland to Greece. London: Penguin; 2013. </w:t>
       </w:r>
     </w:p>
     <w:p>
@@ -31965,7 +32539,54 @@
       </w:r>
       <w:r>
         <w:tab/>
-        <w:t xml:space="preserve">Karanikolos M, Mladovsky P, Cylus J, Thomson S, Basu S, Stuckler D, et al. Financial crisis, austerity, and health in Europe. Lancet. 2013 Apr 13;381(9874):1323–1331. </w:t>
+      </w:r>
+      <w:proofErr w:type="spellStart"/>
+      <w:r>
+        <w:t>Karanikolos</w:t>
+      </w:r>
+      <w:proofErr w:type="spellEnd"/>
+      <w:r>
+        <w:t xml:space="preserve"> M, </w:t>
+      </w:r>
+      <w:proofErr w:type="spellStart"/>
+      <w:r>
+        <w:t>Mladovsky</w:t>
+      </w:r>
+      <w:proofErr w:type="spellEnd"/>
+      <w:r>
+        <w:t xml:space="preserve"> P, </w:t>
+      </w:r>
+      <w:proofErr w:type="spellStart"/>
+      <w:r>
+        <w:t>Cylus</w:t>
+      </w:r>
+      <w:proofErr w:type="spellEnd"/>
+      <w:r>
+        <w:t xml:space="preserve"> J, Thomson S, </w:t>
+      </w:r>
+      <w:proofErr w:type="spellStart"/>
+      <w:r>
+        <w:t>Basu</w:t>
+      </w:r>
+      <w:proofErr w:type="spellEnd"/>
+      <w:r>
+        <w:t xml:space="preserve"> S, </w:t>
+      </w:r>
+      <w:proofErr w:type="spellStart"/>
+      <w:r>
+        <w:t>Stuckler</w:t>
+      </w:r>
+      <w:proofErr w:type="spellEnd"/>
+      <w:r>
+        <w:t xml:space="preserve"> D, et al. Financial crisis, austerity, and health in Europe. Lancet. 2013 Apr 13</w:t>
+      </w:r>
+      <w:proofErr w:type="gramStart"/>
+      <w:r>
+        <w:t>;381</w:t>
+      </w:r>
+      <w:proofErr w:type="gramEnd"/>
+      <w:r>
+        <w:t xml:space="preserve">(9874):1323–1331. </w:t>
       </w:r>
     </w:p>
     <w:p>
@@ -31978,7 +32599,39 @@
       </w:r>
       <w:r>
         <w:tab/>
-        <w:t xml:space="preserve">McKee M, Karanikolos M, Belcher P, Stuckler D. Austerity: a failed experiment on the people of Europe. Clin Med. 2012 Aug;12(4):346–350. </w:t>
+        <w:t xml:space="preserve">McKee M, </w:t>
+      </w:r>
+      <w:proofErr w:type="spellStart"/>
+      <w:r>
+        <w:t>Karanikolos</w:t>
+      </w:r>
+      <w:proofErr w:type="spellEnd"/>
+      <w:r>
+        <w:t xml:space="preserve"> M, Belcher P, </w:t>
+      </w:r>
+      <w:proofErr w:type="spellStart"/>
+      <w:r>
+        <w:t>Stuckler</w:t>
+      </w:r>
+      <w:proofErr w:type="spellEnd"/>
+      <w:r>
+        <w:t xml:space="preserve"> D. Austerity: a failed experiment on the people of Europe. </w:t>
+      </w:r>
+      <w:proofErr w:type="spellStart"/>
+      <w:r>
+        <w:t>Clin</w:t>
+      </w:r>
+      <w:proofErr w:type="spellEnd"/>
+      <w:r>
+        <w:t xml:space="preserve"> Med. 2012 Aug</w:t>
+      </w:r>
+      <w:proofErr w:type="gramStart"/>
+      <w:r>
+        <w:t>;12</w:t>
+      </w:r>
+      <w:proofErr w:type="gramEnd"/>
+      <w:r>
+        <w:t xml:space="preserve">(4):346–350. </w:t>
       </w:r>
     </w:p>
     <w:p>
@@ -31987,6 +32640,7 @@
         <w:ind w:left="560" w:hanging="560"/>
       </w:pPr>
       <w:r>
+        <w:lastRenderedPageBreak/>
         <w:t xml:space="preserve">29. </w:t>
       </w:r>
       <w:r>
@@ -32013,12 +32667,27 @@
         <w:ind w:left="560" w:hanging="560"/>
       </w:pPr>
       <w:r>
-        <w:lastRenderedPageBreak/>
         <w:t xml:space="preserve">31. </w:t>
       </w:r>
       <w:r>
         <w:tab/>
-        <w:t>Murphy M, Luy M, Torrisi O. Stalling of mortality in the United Kingdom and Europe: an analytical review of the evidence [Internet]. LSE; 2019 Nov [cited 2019 Dec 10]. Report No.: 11-19. Available from: http://www.lse.ac.uk/social-policy/Assets/Documents/PDF/working-paper-series/11-19-Mike-Murphy.pdf</w:t>
+        <w:t xml:space="preserve">Murphy M, </w:t>
+      </w:r>
+      <w:proofErr w:type="spellStart"/>
+      <w:r>
+        <w:t>Luy</w:t>
+      </w:r>
+      <w:proofErr w:type="spellEnd"/>
+      <w:r>
+        <w:t xml:space="preserve"> M, </w:t>
+      </w:r>
+      <w:proofErr w:type="spellStart"/>
+      <w:r>
+        <w:t>Torrisi</w:t>
+      </w:r>
+      <w:proofErr w:type="spellEnd"/>
+      <w:r>
+        <w:t xml:space="preserve"> O. Stalling of mortality in the United Kingdom and Europe: an analytical review of the evidence [Internet]. LSE; 2019 Nov [cited 2019 Dec 10]. Report No.: 11-19. Available from: http://www.lse.ac.uk/social-policy/Assets/Documents/PDF/working-paper-series/11-19-Mike-Murphy.pdf</w:t>
       </w:r>
     </w:p>
     <w:p>
@@ -32031,7 +32700,15 @@
       </w:r>
       <w:r>
         <w:tab/>
-        <w:t xml:space="preserve">Marshall L, Finch D, Cairncross L, Bibby J. Mortality and life expectancy trends in the UK: stalling progress. Health Foundation; 2019 Nov. </w:t>
+        <w:t xml:space="preserve">Marshall L, Finch D, </w:t>
+      </w:r>
+      <w:proofErr w:type="spellStart"/>
+      <w:r>
+        <w:t>Cairncross</w:t>
+      </w:r>
+      <w:proofErr w:type="spellEnd"/>
+      <w:r>
+        <w:t xml:space="preserve"> L, Bibby J. Mortality and life expectancy trends in the UK: stalling progress. Health Foundation; 2019 Nov. </w:t>
       </w:r>
     </w:p>
     <w:p>
@@ -32044,7 +32721,85 @@
       </w:r>
       <w:r>
         <w:tab/>
-        <w:t xml:space="preserve">Raleigh VS. Stalling life expectancy in the UK. BMJ. 2018 Sep 27;362:k4050. </w:t>
+        <w:t>Raleigh VS. Stalling life expectancy in the UK. BMJ. 2018 Sep 27</w:t>
+      </w:r>
+      <w:proofErr w:type="gramStart"/>
+      <w:r>
+        <w:t>;362:k4050</w:t>
+      </w:r>
+      <w:proofErr w:type="gramEnd"/>
+      <w:r>
+        <w:t xml:space="preserve">. </w:t>
+      </w:r>
+    </w:p>
+    <w:p>
+      <w:pPr>
+        <w:pStyle w:val="BodyText1"/>
+        <w:ind w:left="560" w:hanging="560"/>
+      </w:pPr>
+      <w:r>
+        <w:t xml:space="preserve">34. </w:t>
+      </w:r>
+      <w:r>
+        <w:tab/>
+      </w:r>
+      <w:proofErr w:type="spellStart"/>
+      <w:r>
+        <w:t>Muggeo</w:t>
+      </w:r>
+      <w:proofErr w:type="spellEnd"/>
+      <w:r>
+        <w:t xml:space="preserve"> VMR. Estimating regression models with unknown break-points. Stat Med. 2003 Oct 15</w:t>
+      </w:r>
+      <w:proofErr w:type="gramStart"/>
+      <w:r>
+        <w:t>;22</w:t>
+      </w:r>
+      <w:proofErr w:type="gramEnd"/>
+      <w:r>
+        <w:t xml:space="preserve">(19):3055–3071. </w:t>
+      </w:r>
+    </w:p>
+    <w:p>
+      <w:pPr>
+        <w:pStyle w:val="BodyText1"/>
+        <w:ind w:left="560" w:hanging="560"/>
+      </w:pPr>
+      <w:r>
+        <w:t xml:space="preserve">35. </w:t>
+      </w:r>
+      <w:r>
+        <w:tab/>
+        <w:t xml:space="preserve">Bergeron-Boucher MP, </w:t>
+      </w:r>
+      <w:proofErr w:type="spellStart"/>
+      <w:r>
+        <w:t>Kjærgaard</w:t>
+      </w:r>
+      <w:proofErr w:type="spellEnd"/>
+      <w:r>
+        <w:t xml:space="preserve"> S. The impact of the choice of life table statistics when forecasting mortality. Demographic …. 2019; </w:t>
+      </w:r>
+    </w:p>
+    <w:p>
+      <w:pPr>
+        <w:pStyle w:val="BodyText1"/>
+        <w:ind w:left="560" w:hanging="560"/>
+      </w:pPr>
+      <w:r>
+        <w:t xml:space="preserve">36. </w:t>
+      </w:r>
+      <w:r>
+        <w:tab/>
+        <w:t xml:space="preserve">Anon A. England &amp; </w:t>
+      </w:r>
+      <w:proofErr w:type="gramStart"/>
+      <w:r>
+        <w:t>Wales</w:t>
+      </w:r>
+      <w:proofErr w:type="gramEnd"/>
+      <w:r>
+        <w:t xml:space="preserve"> mortality monitor - January 2020 [Internet]. Institute and Faculty of Actuaries; 2020 Jan [cited 2020 Jan 30]. Available from: https://www.actuaries.org.uk/system/files/field/document/Mortality%20monitor%20Q4%202020%20v01%202020-01-28.pdf</w:t>
       </w:r>
     </w:p>
     <w:p>
@@ -32069,6 +32824,50 @@
     </w:sectPr>
   </w:body>
 </w:document>
+</file>
+
+<file path=word/comments.xml><?xml version="1.0" encoding="utf-8"?>
+<w:comments xmlns:wpc="http://schemas.microsoft.com/office/word/2010/wordprocessingCanvas" xmlns:mc="http://schemas.openxmlformats.org/markup-compatibility/2006" xmlns:o="urn:schemas-microsoft-com:office:office" xmlns:r="http://schemas.openxmlformats.org/officeDocument/2006/relationships" xmlns:m="http://schemas.openxmlformats.org/officeDocument/2006/math" xmlns:v="urn:schemas-microsoft-com:vml" xmlns:wp14="http://schemas.microsoft.com/office/word/2010/wordprocessingDrawing" xmlns:wp="http://schemas.openxmlformats.org/drawingml/2006/wordprocessingDrawing" xmlns:w10="urn:schemas-microsoft-com:office:word" xmlns:w="http://schemas.openxmlformats.org/wordprocessingml/2006/main" xmlns:w14="http://schemas.microsoft.com/office/word/2010/wordml" xmlns:w15="http://schemas.microsoft.com/office/word/2012/wordml" xmlns:wpg="http://schemas.microsoft.com/office/word/2010/wordprocessingGroup" xmlns:wpi="http://schemas.microsoft.com/office/word/2010/wordprocessingInk" xmlns:wne="http://schemas.microsoft.com/office/word/2006/wordml" xmlns:wps="http://schemas.microsoft.com/office/word/2010/wordprocessingShape" mc:Ignorable="w14 w15 wp14">
+  <w:comment w:id="6" w:author="Jon Minton" w:date="2020-01-30T09:05:00Z" w:initials="JM">
+    <w:p>
+      <w:pPr>
+        <w:pStyle w:val="CommentText"/>
+      </w:pPr>
+      <w:r>
+        <w:rPr>
+          <w:rStyle w:val="CommentReference"/>
+        </w:rPr>
+        <w:annotationRef/>
+      </w:r>
+      <w:r>
+        <w:t>For methods/removal?</w:t>
+      </w:r>
+    </w:p>
+  </w:comment>
+  <w:comment w:id="10" w:author="Jon Minton" w:date="2020-01-30T09:18:00Z" w:initials="JM">
+    <w:p>
+      <w:pPr>
+        <w:pStyle w:val="CommentText"/>
+      </w:pPr>
+      <w:r>
+        <w:rPr>
+          <w:rStyle w:val="CommentReference"/>
+        </w:rPr>
+        <w:annotationRef/>
+      </w:r>
+      <w:r>
+        <w:t>A draft to be developed/rewritten extensively</w:t>
+      </w:r>
+    </w:p>
+  </w:comment>
+</w:comments>
+</file>
+
+<file path=word/commentsExtended.xml><?xml version="1.0" encoding="utf-8"?>
+<w15:commentsEx xmlns:wpc="http://schemas.microsoft.com/office/word/2010/wordprocessingCanvas" xmlns:mc="http://schemas.openxmlformats.org/markup-compatibility/2006" xmlns:o="urn:schemas-microsoft-com:office:office" xmlns:r="http://schemas.openxmlformats.org/officeDocument/2006/relationships" xmlns:m="http://schemas.openxmlformats.org/officeDocument/2006/math" xmlns:v="urn:schemas-microsoft-com:vml" xmlns:wp14="http://schemas.microsoft.com/office/word/2010/wordprocessingDrawing" xmlns:wp="http://schemas.openxmlformats.org/drawingml/2006/wordprocessingDrawing" xmlns:w10="urn:schemas-microsoft-com:office:word" xmlns:w="http://schemas.openxmlformats.org/wordprocessingml/2006/main" xmlns:w14="http://schemas.microsoft.com/office/word/2010/wordml" xmlns:w15="http://schemas.microsoft.com/office/word/2012/wordml" xmlns:wpg="http://schemas.microsoft.com/office/word/2010/wordprocessingGroup" xmlns:wpi="http://schemas.microsoft.com/office/word/2010/wordprocessingInk" xmlns:wne="http://schemas.microsoft.com/office/word/2006/wordml" xmlns:wps="http://schemas.microsoft.com/office/word/2010/wordprocessingShape" mc:Ignorable="w14 w15 wp14">
+  <w15:commentEx w15:paraId="68E95785" w15:done="0"/>
+  <w15:commentEx w15:paraId="7056537A" w15:done="0"/>
+</w15:commentsEx>
 </file>
 
 <file path=word/endnotes.xml><?xml version="1.0" encoding="utf-8"?>
@@ -32140,7 +32939,7 @@
           <w:rPr>
             <w:noProof/>
           </w:rPr>
-          <w:t>12</w:t>
+          <w:t>17</w:t>
         </w:r>
         <w:r>
           <w:rPr>
@@ -32213,7 +33012,7 @@
           <w:rPr>
             <w:noProof/>
           </w:rPr>
-          <w:t>22</w:t>
+          <w:t>21</w:t>
         </w:r>
         <w:r>
           <w:rPr>
@@ -33350,6 +34149,14 @@
 </w:numbering>
 </file>
 
+<file path=word/people.xml><?xml version="1.0" encoding="utf-8"?>
+<w15:people xmlns:wpc="http://schemas.microsoft.com/office/word/2010/wordprocessingCanvas" xmlns:mc="http://schemas.openxmlformats.org/markup-compatibility/2006" xmlns:o="urn:schemas-microsoft-com:office:office" xmlns:r="http://schemas.openxmlformats.org/officeDocument/2006/relationships" xmlns:m="http://schemas.openxmlformats.org/officeDocument/2006/math" xmlns:v="urn:schemas-microsoft-com:vml" xmlns:wp14="http://schemas.microsoft.com/office/word/2010/wordprocessingDrawing" xmlns:wp="http://schemas.openxmlformats.org/drawingml/2006/wordprocessingDrawing" xmlns:w10="urn:schemas-microsoft-com:office:word" xmlns:w="http://schemas.openxmlformats.org/wordprocessingml/2006/main" xmlns:w14="http://schemas.microsoft.com/office/word/2010/wordml" xmlns:w15="http://schemas.microsoft.com/office/word/2012/wordml" xmlns:wpg="http://schemas.microsoft.com/office/word/2010/wordprocessingGroup" xmlns:wpi="http://schemas.microsoft.com/office/word/2010/wordprocessingInk" xmlns:wne="http://schemas.microsoft.com/office/word/2006/wordml" xmlns:wps="http://schemas.microsoft.com/office/word/2010/wordprocessingShape" mc:Ignorable="w14 w15 wp14">
+  <w15:person w15:author="Jon Minton">
+    <w15:presenceInfo w15:providerId="AD" w15:userId="S-1-5-21-715991605-1245273282-14044502-31012"/>
+  </w15:person>
+</w15:people>
+</file>
+
 <file path=word/styles.xml><?xml version="1.0" encoding="utf-8"?>
 <w:styles xmlns:mc="http://schemas.openxmlformats.org/markup-compatibility/2006" xmlns:r="http://schemas.openxmlformats.org/officeDocument/2006/relationships" xmlns:w="http://schemas.openxmlformats.org/wordprocessingml/2006/main" xmlns:w14="http://schemas.microsoft.com/office/word/2010/wordml" xmlns:w15="http://schemas.microsoft.com/office/word/2012/wordml" mc:Ignorable="w14 w15">
   <w:docDefaults>
@@ -34318,6 +35125,69 @@
       <w:lang w:eastAsia="en-US"/>
     </w:rPr>
   </w:style>
+  <w:style w:type="character" w:styleId="CommentReference">
+    <w:name w:val="annotation reference"/>
+    <w:basedOn w:val="DefaultParagraphFont"/>
+    <w:semiHidden/>
+    <w:unhideWhenUsed/>
+    <w:rsid w:val="00831006"/>
+    <w:rPr>
+      <w:sz w:val="16"/>
+      <w:szCs w:val="16"/>
+    </w:rPr>
+  </w:style>
+  <w:style w:type="paragraph" w:styleId="CommentText">
+    <w:name w:val="annotation text"/>
+    <w:basedOn w:val="Normal"/>
+    <w:link w:val="CommentTextChar"/>
+    <w:semiHidden/>
+    <w:unhideWhenUsed/>
+    <w:rsid w:val="00831006"/>
+    <w:pPr>
+      <w:spacing w:line="240" w:lineRule="auto"/>
+    </w:pPr>
+    <w:rPr>
+      <w:sz w:val="20"/>
+      <w:szCs w:val="20"/>
+    </w:rPr>
+  </w:style>
+  <w:style w:type="character" w:customStyle="1" w:styleId="CommentTextChar">
+    <w:name w:val="Comment Text Char"/>
+    <w:basedOn w:val="DefaultParagraphFont"/>
+    <w:link w:val="CommentText"/>
+    <w:semiHidden/>
+    <w:rsid w:val="00831006"/>
+    <w:rPr>
+      <w:rFonts w:ascii="Arial" w:hAnsi="Arial"/>
+      <w:lang w:eastAsia="en-US"/>
+    </w:rPr>
+  </w:style>
+  <w:style w:type="paragraph" w:styleId="CommentSubject">
+    <w:name w:val="annotation subject"/>
+    <w:basedOn w:val="CommentText"/>
+    <w:next w:val="CommentText"/>
+    <w:link w:val="CommentSubjectChar"/>
+    <w:semiHidden/>
+    <w:unhideWhenUsed/>
+    <w:rsid w:val="00831006"/>
+    <w:rPr>
+      <w:b/>
+      <w:bCs/>
+    </w:rPr>
+  </w:style>
+  <w:style w:type="character" w:customStyle="1" w:styleId="CommentSubjectChar">
+    <w:name w:val="Comment Subject Char"/>
+    <w:basedOn w:val="CommentTextChar"/>
+    <w:link w:val="CommentSubject"/>
+    <w:semiHidden/>
+    <w:rsid w:val="00831006"/>
+    <w:rPr>
+      <w:rFonts w:ascii="Arial" w:hAnsi="Arial"/>
+      <w:b/>
+      <w:bCs/>
+      <w:lang w:eastAsia="en-US"/>
+    </w:rPr>
+  </w:style>
 </w:styles>
 </file>
 
@@ -34611,7 +35481,7 @@
 </file>
 
 <file path=customXml/itemProps1.xml><?xml version="1.0" encoding="utf-8"?>
-<ds:datastoreItem xmlns:ds="http://schemas.openxmlformats.org/officeDocument/2006/customXml" ds:itemID="{EE0FC656-5AF4-4C8F-B1BC-9A68FEDBDB1F}">
+<ds:datastoreItem xmlns:ds="http://schemas.openxmlformats.org/officeDocument/2006/customXml" ds:itemID="{6C625EA3-0CE2-4F9B-AB1B-CE8556462ACB}">
   <ds:schemaRefs>
     <ds:schemaRef ds:uri="http://schemas.openxmlformats.org/officeDocument/2006/bibliography"/>
   </ds:schemaRefs>

</xml_diff>